<commit_message>
Modelo de clasificación parte 1*
</commit_message>
<xml_diff>
--- a/document/Problem Set 2.docx
+++ b/document/Problem Set 2.docx
@@ -1,6 +1,6 @@
 
 <file path=word/document.xml><?xml version="1.0" encoding="utf-8"?>
-<w:document xmlns:wpc="http://schemas.microsoft.com/office/word/2010/wordprocessingCanvas" xmlns:cx="http://schemas.microsoft.com/office/drawing/2014/chartex" xmlns:mc="http://schemas.openxmlformats.org/markup-compatibility/2006" xmlns:o="urn:schemas-microsoft-com:office:office" xmlns:r="http://schemas.openxmlformats.org/officeDocument/2006/relationships" xmlns:m="http://schemas.openxmlformats.org/officeDocument/2006/math" xmlns:v="urn:schemas-microsoft-com:vml" xmlns:wp14="http://schemas.microsoft.com/office/word/2010/wordprocessingDrawing" xmlns:wp="http://schemas.openxmlformats.org/drawingml/2006/wordprocessingDrawing" xmlns:w10="urn:schemas-microsoft-com:office:word" xmlns:w="http://schemas.openxmlformats.org/wordprocessingml/2006/main" xmlns:w14="http://schemas.microsoft.com/office/word/2010/wordml" xmlns:w15="http://schemas.microsoft.com/office/word/2012/wordml" xmlns:w16se="http://schemas.microsoft.com/office/word/2015/wordml/symex" xmlns:wpg="http://schemas.microsoft.com/office/word/2010/wordprocessingGroup" xmlns:wpi="http://schemas.microsoft.com/office/word/2010/wordprocessingInk" xmlns:wne="http://schemas.microsoft.com/office/word/2006/wordml" xmlns:wps="http://schemas.microsoft.com/office/word/2010/wordprocessingShape" mc:Ignorable="w14 w15 w16se wp14">
+<w:document xmlns:wpc="http://schemas.microsoft.com/office/word/2010/wordprocessingCanvas" xmlns:cx="http://schemas.microsoft.com/office/drawing/2014/chartex" xmlns:cx1="http://schemas.microsoft.com/office/drawing/2015/9/8/chartex" xmlns:cx2="http://schemas.microsoft.com/office/drawing/2015/10/21/chartex" xmlns:cx3="http://schemas.microsoft.com/office/drawing/2016/5/9/chartex" xmlns:cx4="http://schemas.microsoft.com/office/drawing/2016/5/10/chartex" xmlns:cx5="http://schemas.microsoft.com/office/drawing/2016/5/11/chartex" xmlns:cx6="http://schemas.microsoft.com/office/drawing/2016/5/12/chartex" xmlns:cx7="http://schemas.microsoft.com/office/drawing/2016/5/13/chartex" xmlns:cx8="http://schemas.microsoft.com/office/drawing/2016/5/14/chartex" xmlns:mc="http://schemas.openxmlformats.org/markup-compatibility/2006" xmlns:aink="http://schemas.microsoft.com/office/drawing/2016/ink" xmlns:am3d="http://schemas.microsoft.com/office/drawing/2017/model3d" xmlns:o="urn:schemas-microsoft-com:office:office" xmlns:oel="http://schemas.microsoft.com/office/2019/extlst" xmlns:r="http://schemas.openxmlformats.org/officeDocument/2006/relationships" xmlns:m="http://schemas.openxmlformats.org/officeDocument/2006/math" xmlns:v="urn:schemas-microsoft-com:vml" xmlns:wp14="http://schemas.microsoft.com/office/word/2010/wordprocessingDrawing" xmlns:wp="http://schemas.openxmlformats.org/drawingml/2006/wordprocessingDrawing" xmlns:w10="urn:schemas-microsoft-com:office:word" xmlns:w="http://schemas.openxmlformats.org/wordprocessingml/2006/main" xmlns:w14="http://schemas.microsoft.com/office/word/2010/wordml" xmlns:w15="http://schemas.microsoft.com/office/word/2012/wordml" xmlns:w16cex="http://schemas.microsoft.com/office/word/2018/wordml/cex" xmlns:w16cid="http://schemas.microsoft.com/office/word/2016/wordml/cid" xmlns:w16="http://schemas.microsoft.com/office/word/2018/wordml" xmlns:w16sdtdh="http://schemas.microsoft.com/office/word/2020/wordml/sdtdatahash" xmlns:w16se="http://schemas.microsoft.com/office/word/2015/wordml/symex" xmlns:wpg="http://schemas.microsoft.com/office/word/2010/wordprocessingGroup" xmlns:wpi="http://schemas.microsoft.com/office/word/2010/wordprocessingInk" xmlns:wne="http://schemas.microsoft.com/office/word/2006/wordml" xmlns:wps="http://schemas.microsoft.com/office/word/2010/wordprocessingShape" mc:Ignorable="w14 w15 w16se w16cid w16 w16cex w16sdtdh wp14">
   <w:body>
     <w:p>
       <w:pPr>
@@ -101,7 +101,7 @@
       </w:r>
       <w:r>
         <w:rPr>
-          <w:rStyle w:val="Refdenotaalfinal"/>
+          <w:rStyle w:val="EndnoteReference"/>
           <w:rFonts w:ascii="Times New Roman" w:hAnsi="Times New Roman" w:cs="Times New Roman"/>
           <w:sz w:val="24"/>
           <w:szCs w:val="24"/>
@@ -144,7 +144,7 @@
       <w:hyperlink r:id="rId6" w:history="1">
         <w:r>
           <w:rPr>
-            <w:rStyle w:val="Hipervnculo"/>
+            <w:rStyle w:val="Hyperlink"/>
             <w:rFonts w:ascii="Times New Roman" w:hAnsi="Times New Roman" w:cs="Times New Roman"/>
             <w:sz w:val="24"/>
             <w:szCs w:val="24"/>
@@ -182,7 +182,7 @@
       </w:r>
       <w:r>
         <w:rPr>
-          <w:rStyle w:val="Refdenotaalpie"/>
+          <w:rStyle w:val="FootnoteReference"/>
           <w:rFonts w:ascii="Times New Roman" w:hAnsi="Times New Roman" w:cs="Times New Roman"/>
           <w:b/>
           <w:i/>
@@ -265,7 +265,7 @@
       </w:r>
       <w:r>
         <w:rPr>
-          <w:rStyle w:val="Refdenotaalfinal"/>
+          <w:rStyle w:val="EndnoteReference"/>
           <w:rFonts w:ascii="Times New Roman" w:hAnsi="Times New Roman" w:cs="Times New Roman"/>
           <w:sz w:val="24"/>
           <w:szCs w:val="24"/>
@@ -282,7 +282,7 @@
       </w:r>
       <w:r>
         <w:rPr>
-          <w:rStyle w:val="Refdenotaalfinal"/>
+          <w:rStyle w:val="EndnoteReference"/>
           <w:rFonts w:ascii="Times New Roman" w:hAnsi="Times New Roman" w:cs="Times New Roman"/>
           <w:sz w:val="24"/>
           <w:szCs w:val="24"/>
@@ -337,7 +337,7 @@
       </w:r>
       <w:r>
         <w:rPr>
-          <w:rStyle w:val="Refdenotaalfinal"/>
+          <w:rStyle w:val="EndnoteReference"/>
           <w:rFonts w:ascii="Times New Roman" w:hAnsi="Times New Roman" w:cs="Times New Roman"/>
           <w:sz w:val="24"/>
           <w:szCs w:val="24"/>
@@ -386,18 +386,260 @@
           <w:sz w:val="24"/>
           <w:szCs w:val="24"/>
         </w:rPr>
-        <w:t>La muestra se compone de 66,168 hogares, de los cuales, el 56,2% recibe subsidios, 13,2% subsidio familiar y tan solo 0,2% educativo. Asimismo, encontramos que el 23,2% recibió ayuda de hogares nacionales y 15,7% de instituciones, y vemos que en esta muestra duermen cerca de 2 personas en cada cuarto. (En la Gráfica 1 se observan las cara</w:t>
-      </w:r>
-      <w:bookmarkStart w:id="0" w:name="_GoBack"/>
-      <w:bookmarkEnd w:id="0"/>
-      <w:r>
-        <w:rPr>
-          <w:rFonts w:ascii="Times New Roman" w:hAnsi="Times New Roman" w:cs="Times New Roman"/>
-          <w:sz w:val="24"/>
-          <w:szCs w:val="24"/>
-        </w:rPr>
-        <w:t>cterísticas de las dos muestras).</w:t>
-      </w:r>
+        <w:t>La muestra se compone de 66,168 hogares, de los cuales, el 56,2% recibe subsidios, 13,2% subsidio familiar y tan solo 0,2% educativo. Asimismo, encontramos que el 23,2% recibió ayuda de hogares nacionales y 15,7% de instituciones, y vemos que en esta muestra duermen cerca de 2 personas en cada cuarto. (En la Gráfica 1 se observan las características de las dos muestras).</w:t>
+      </w:r>
+    </w:p>
+    <w:p>
+      <w:pPr>
+        <w:jc w:val="both"/>
+        <w:rPr>
+          <w:rFonts w:ascii="Times New Roman" w:hAnsi="Times New Roman" w:cs="Times New Roman"/>
+          <w:b/>
+          <w:sz w:val="24"/>
+          <w:szCs w:val="24"/>
+        </w:rPr>
+      </w:pPr>
+      <w:r>
+        <w:rPr>
+          <w:rFonts w:ascii="Times New Roman" w:hAnsi="Times New Roman" w:cs="Times New Roman"/>
+          <w:b/>
+          <w:sz w:val="24"/>
+          <w:szCs w:val="24"/>
+        </w:rPr>
+        <w:lastRenderedPageBreak/>
+        <w:t xml:space="preserve">3. Modelos y resultados </w:t>
+      </w:r>
+    </w:p>
+    <w:p>
+      <w:pPr>
+        <w:jc w:val="both"/>
+        <w:rPr>
+          <w:rFonts w:ascii="Times New Roman" w:hAnsi="Times New Roman" w:cs="Times New Roman"/>
+          <w:b/>
+          <w:bCs/>
+          <w:sz w:val="24"/>
+          <w:szCs w:val="24"/>
+        </w:rPr>
+      </w:pPr>
+      <w:r>
+        <w:rPr>
+          <w:rFonts w:ascii="Times New Roman" w:hAnsi="Times New Roman" w:cs="Times New Roman"/>
+          <w:b/>
+          <w:bCs/>
+          <w:sz w:val="24"/>
+          <w:szCs w:val="24"/>
+        </w:rPr>
+        <w:t>3.1 Modelos de clasificación</w:t>
+      </w:r>
+    </w:p>
+    <w:p>
+      <w:pPr>
+        <w:jc w:val="both"/>
+        <w:rPr>
+          <w:rFonts w:ascii="Times New Roman" w:hAnsi="Times New Roman" w:cs="Times New Roman"/>
+          <w:b/>
+          <w:bCs/>
+          <w:sz w:val="24"/>
+          <w:szCs w:val="24"/>
+        </w:rPr>
+      </w:pPr>
+      <w:r>
+        <w:rPr>
+          <w:rFonts w:ascii="Times New Roman" w:hAnsi="Times New Roman" w:cs="Times New Roman"/>
+          <w:sz w:val="24"/>
+          <w:szCs w:val="24"/>
+        </w:rPr>
+        <w:t>La primera aproximación de un modelo predictivo de pobreza se abordó a través de un problema de clasificación, donde utilizando un clasificador bayesiano</w:t>
+      </w:r>
+      <w:r>
+        <w:rPr>
+          <w:rStyle w:val="EndnoteReference"/>
+          <w:rFonts w:ascii="Times New Roman" w:hAnsi="Times New Roman" w:cs="Times New Roman"/>
+          <w:sz w:val="24"/>
+          <w:szCs w:val="24"/>
+        </w:rPr>
+        <w:endnoteReference w:id="5"/>
+      </w:r>
+      <w:r>
+        <w:rPr>
+          <w:rFonts w:ascii="Times New Roman" w:hAnsi="Times New Roman" w:cs="Times New Roman"/>
+          <w:sz w:val="24"/>
+          <w:szCs w:val="24"/>
+        </w:rPr>
+        <w:t xml:space="preserve"> se asignan probabilidades a que un hogar sea pobre con base en sus características. En concreto, un hogar se clasificó: </w:t>
+      </w:r>
+      <m:oMath>
+        <m:r>
+          <w:rPr>
+            <w:rFonts w:ascii="Cambria Math" w:hAnsi="Cambria Math" w:cs="Times New Roman"/>
+            <w:sz w:val="24"/>
+            <w:szCs w:val="24"/>
+          </w:rPr>
+          <m:t>Pobre= I( P&gt;r)</m:t>
+        </m:r>
+      </m:oMath>
+      <w:r>
+        <w:rPr>
+          <w:rFonts w:ascii="Times New Roman" w:hAnsi="Times New Roman" w:cs="Times New Roman"/>
+          <w:sz w:val="24"/>
+          <w:szCs w:val="24"/>
+        </w:rPr>
+        <w:t xml:space="preserve">, si la variable de pobreza estimada es mayor a la regla “r”, entonces I es igual a 1, indicando que el hogar es pobre. </w:t>
+      </w:r>
+    </w:p>
+    <w:p>
+      <w:pPr>
+        <w:jc w:val="both"/>
+        <w:rPr>
+          <w:rFonts w:ascii="Times New Roman" w:hAnsi="Times New Roman" w:cs="Times New Roman"/>
+          <w:sz w:val="24"/>
+          <w:szCs w:val="24"/>
+        </w:rPr>
+      </w:pPr>
+      <w:r>
+        <w:rPr>
+          <w:rFonts w:ascii="Times New Roman" w:hAnsi="Times New Roman" w:cs="Times New Roman"/>
+          <w:sz w:val="24"/>
+          <w:szCs w:val="24"/>
+          <w:u w:val="single"/>
+        </w:rPr>
+        <w:t>Estimación de pobreza:</w:t>
+      </w:r>
+      <w:r>
+        <w:rPr>
+          <w:rFonts w:ascii="Times New Roman" w:hAnsi="Times New Roman" w:cs="Times New Roman"/>
+          <w:sz w:val="24"/>
+          <w:szCs w:val="24"/>
+        </w:rPr>
+        <w:t xml:space="preserve"> revisamos la base disponible y seleccionamos las características que permitirían identificar si el hogar es pobre, dada la escasa disponibilidad de información a nivel del hogar, se construyeron características agregadas a partir de variables individuales. Construimos un conjunto de 12 variables para hacer la estimación (Anexo 1). Posteriormente, hicimos una exploración con el método de </w:t>
+      </w:r>
+      <w:proofErr w:type="spellStart"/>
+      <w:r>
+        <w:rPr>
+          <w:rFonts w:ascii="Times New Roman" w:hAnsi="Times New Roman" w:cs="Times New Roman"/>
+          <w:i/>
+          <w:iCs/>
+          <w:sz w:val="24"/>
+          <w:szCs w:val="24"/>
+        </w:rPr>
+        <w:t>Best</w:t>
+      </w:r>
+      <w:proofErr w:type="spellEnd"/>
+      <w:r>
+        <w:rPr>
+          <w:rFonts w:ascii="Times New Roman" w:hAnsi="Times New Roman" w:cs="Times New Roman"/>
+          <w:i/>
+          <w:iCs/>
+          <w:sz w:val="24"/>
+          <w:szCs w:val="24"/>
+        </w:rPr>
+        <w:t xml:space="preserve"> </w:t>
+      </w:r>
+      <w:proofErr w:type="spellStart"/>
+      <w:r>
+        <w:rPr>
+          <w:rFonts w:ascii="Times New Roman" w:hAnsi="Times New Roman" w:cs="Times New Roman"/>
+          <w:i/>
+          <w:iCs/>
+          <w:sz w:val="24"/>
+          <w:szCs w:val="24"/>
+        </w:rPr>
+        <w:t>Subset</w:t>
+      </w:r>
+      <w:proofErr w:type="spellEnd"/>
+      <w:r>
+        <w:rPr>
+          <w:rFonts w:ascii="Times New Roman" w:hAnsi="Times New Roman" w:cs="Times New Roman"/>
+          <w:i/>
+          <w:iCs/>
+          <w:sz w:val="24"/>
+          <w:szCs w:val="24"/>
+        </w:rPr>
+        <w:t xml:space="preserve"> </w:t>
+      </w:r>
+      <w:proofErr w:type="spellStart"/>
+      <w:r>
+        <w:rPr>
+          <w:rFonts w:ascii="Times New Roman" w:hAnsi="Times New Roman" w:cs="Times New Roman"/>
+          <w:i/>
+          <w:iCs/>
+          <w:sz w:val="24"/>
+          <w:szCs w:val="24"/>
+        </w:rPr>
+        <w:t>Selection</w:t>
+      </w:r>
+      <w:proofErr w:type="spellEnd"/>
+      <w:r>
+        <w:rPr>
+          <w:rFonts w:ascii="Times New Roman" w:hAnsi="Times New Roman" w:cs="Times New Roman"/>
+          <w:sz w:val="24"/>
+          <w:szCs w:val="24"/>
+        </w:rPr>
+        <w:t xml:space="preserve"> para identificar aquellas que tendrían mayor relevancia y se evaluaron 6 modelos</w:t>
+      </w:r>
+      <w:r>
+        <w:rPr>
+          <w:rStyle w:val="EndnoteReference"/>
+          <w:rFonts w:ascii="Times New Roman" w:hAnsi="Times New Roman" w:cs="Times New Roman"/>
+          <w:sz w:val="24"/>
+          <w:szCs w:val="24"/>
+        </w:rPr>
+        <w:endnoteReference w:id="6"/>
+      </w:r>
+      <w:r>
+        <w:rPr>
+          <w:rFonts w:ascii="Times New Roman" w:hAnsi="Times New Roman" w:cs="Times New Roman"/>
+          <w:sz w:val="24"/>
+          <w:szCs w:val="24"/>
+        </w:rPr>
+        <w:t xml:space="preserve">. En las estimaciones se priorizaron la sensibilidad (buscando un alto nivel en el indicador) y </w:t>
+      </w:r>
+      <w:proofErr w:type="gramStart"/>
+      <w:r>
+        <w:rPr>
+          <w:rFonts w:ascii="Times New Roman" w:hAnsi="Times New Roman" w:cs="Times New Roman"/>
+          <w:sz w:val="24"/>
+          <w:szCs w:val="24"/>
+        </w:rPr>
+        <w:t>el ratio</w:t>
+      </w:r>
+      <w:proofErr w:type="gramEnd"/>
+      <w:r>
+        <w:rPr>
+          <w:rFonts w:ascii="Times New Roman" w:hAnsi="Times New Roman" w:cs="Times New Roman"/>
+          <w:sz w:val="24"/>
+          <w:szCs w:val="24"/>
+        </w:rPr>
+        <w:t xml:space="preserve"> de falsos negativos (buscando un bajo nivel), y se ajustó una regla </w:t>
+      </w:r>
+      <m:oMath>
+        <m:r>
+          <w:rPr>
+            <w:rFonts w:ascii="Cambria Math" w:hAnsi="Cambria Math" w:cs="Times New Roman"/>
+            <w:sz w:val="24"/>
+            <w:szCs w:val="24"/>
+          </w:rPr>
+          <m:t>r= 3</m:t>
+        </m:r>
+      </m:oMath>
+      <w:r>
+        <w:rPr>
+          <w:rFonts w:ascii="Times New Roman" w:hAnsi="Times New Roman" w:cs="Times New Roman"/>
+          <w:sz w:val="24"/>
+          <w:szCs w:val="24"/>
+        </w:rPr>
+        <w:t xml:space="preserve"> como punto de corte.</w:t>
+      </w:r>
+    </w:p>
+    <w:p>
+      <w:pPr>
+        <w:jc w:val="both"/>
+        <w:rPr>
+          <w:rFonts w:ascii="Times New Roman" w:hAnsi="Times New Roman" w:cs="Times New Roman"/>
+          <w:sz w:val="24"/>
+          <w:szCs w:val="24"/>
+        </w:rPr>
+      </w:pPr>
     </w:p>
     <w:sectPr>
       <w:pgSz w:w="12240" w:h="15840"/>
@@ -410,7 +652,7 @@
 </file>
 
 <file path=word/endnotes.xml><?xml version="1.0" encoding="utf-8"?>
-<w:endnotes xmlns:wpc="http://schemas.microsoft.com/office/word/2010/wordprocessingCanvas" xmlns:cx="http://schemas.microsoft.com/office/drawing/2014/chartex" xmlns:mc="http://schemas.openxmlformats.org/markup-compatibility/2006" xmlns:o="urn:schemas-microsoft-com:office:office" xmlns:r="http://schemas.openxmlformats.org/officeDocument/2006/relationships" xmlns:m="http://schemas.openxmlformats.org/officeDocument/2006/math" xmlns:v="urn:schemas-microsoft-com:vml" xmlns:wp14="http://schemas.microsoft.com/office/word/2010/wordprocessingDrawing" xmlns:wp="http://schemas.openxmlformats.org/drawingml/2006/wordprocessingDrawing" xmlns:w10="urn:schemas-microsoft-com:office:word" xmlns:w="http://schemas.openxmlformats.org/wordprocessingml/2006/main" xmlns:w14="http://schemas.microsoft.com/office/word/2010/wordml" xmlns:w15="http://schemas.microsoft.com/office/word/2012/wordml" xmlns:w16se="http://schemas.microsoft.com/office/word/2015/wordml/symex" xmlns:wpg="http://schemas.microsoft.com/office/word/2010/wordprocessingGroup" xmlns:wpi="http://schemas.microsoft.com/office/word/2010/wordprocessingInk" xmlns:wne="http://schemas.microsoft.com/office/word/2006/wordml" xmlns:wps="http://schemas.microsoft.com/office/word/2010/wordprocessingShape" mc:Ignorable="w14 w15 w16se wp14">
+<w:endnotes xmlns:wpc="http://schemas.microsoft.com/office/word/2010/wordprocessingCanvas" xmlns:cx="http://schemas.microsoft.com/office/drawing/2014/chartex" xmlns:cx1="http://schemas.microsoft.com/office/drawing/2015/9/8/chartex" xmlns:cx2="http://schemas.microsoft.com/office/drawing/2015/10/21/chartex" xmlns:cx3="http://schemas.microsoft.com/office/drawing/2016/5/9/chartex" xmlns:cx4="http://schemas.microsoft.com/office/drawing/2016/5/10/chartex" xmlns:cx5="http://schemas.microsoft.com/office/drawing/2016/5/11/chartex" xmlns:cx6="http://schemas.microsoft.com/office/drawing/2016/5/12/chartex" xmlns:cx7="http://schemas.microsoft.com/office/drawing/2016/5/13/chartex" xmlns:cx8="http://schemas.microsoft.com/office/drawing/2016/5/14/chartex" xmlns:mc="http://schemas.openxmlformats.org/markup-compatibility/2006" xmlns:aink="http://schemas.microsoft.com/office/drawing/2016/ink" xmlns:am3d="http://schemas.microsoft.com/office/drawing/2017/model3d" xmlns:o="urn:schemas-microsoft-com:office:office" xmlns:oel="http://schemas.microsoft.com/office/2019/extlst" xmlns:r="http://schemas.openxmlformats.org/officeDocument/2006/relationships" xmlns:m="http://schemas.openxmlformats.org/officeDocument/2006/math" xmlns:v="urn:schemas-microsoft-com:vml" xmlns:wp14="http://schemas.microsoft.com/office/word/2010/wordprocessingDrawing" xmlns:wp="http://schemas.openxmlformats.org/drawingml/2006/wordprocessingDrawing" xmlns:w10="urn:schemas-microsoft-com:office:word" xmlns:w="http://schemas.openxmlformats.org/wordprocessingml/2006/main" xmlns:w14="http://schemas.microsoft.com/office/word/2010/wordml" xmlns:w15="http://schemas.microsoft.com/office/word/2012/wordml" xmlns:w16cex="http://schemas.microsoft.com/office/word/2018/wordml/cex" xmlns:w16cid="http://schemas.microsoft.com/office/word/2016/wordml/cid" xmlns:w16="http://schemas.microsoft.com/office/word/2018/wordml" xmlns:w16sdtdh="http://schemas.microsoft.com/office/word/2020/wordml/sdtdatahash" xmlns:w16se="http://schemas.microsoft.com/office/word/2015/wordml/symex" xmlns:wpg="http://schemas.microsoft.com/office/word/2010/wordprocessingGroup" xmlns:wpi="http://schemas.microsoft.com/office/word/2010/wordprocessingInk" xmlns:wne="http://schemas.microsoft.com/office/word/2006/wordml" xmlns:wps="http://schemas.microsoft.com/office/word/2010/wordprocessingShape" mc:Ignorable="w14 w15 w16se w16cid w16 w16cex w16sdtdh wp14">
   <w:endnote w:type="separator" w:id="-1">
     <w:p>
       <w:pPr>
@@ -434,7 +676,7 @@
   <w:endnote w:id="1">
     <w:p>
       <w:pPr>
-        <w:pStyle w:val="Textonotaalfinal"/>
+        <w:pStyle w:val="EndnoteText"/>
         <w:jc w:val="both"/>
         <w:rPr>
           <w:rFonts w:ascii="Times New Roman" w:hAnsi="Times New Roman" w:cs="Times New Roman"/>
@@ -457,7 +699,7 @@
     </w:p>
     <w:p>
       <w:pPr>
-        <w:pStyle w:val="Textonotaalfinal"/>
+        <w:pStyle w:val="EndnoteText"/>
         <w:jc w:val="both"/>
         <w:rPr>
           <w:rFonts w:ascii="Times New Roman" w:hAnsi="Times New Roman" w:cs="Times New Roman"/>
@@ -470,7 +712,7 @@
     </w:p>
     <w:p>
       <w:pPr>
-        <w:pStyle w:val="Textonotaalfinal"/>
+        <w:pStyle w:val="EndnoteText"/>
         <w:jc w:val="both"/>
         <w:rPr>
           <w:rFonts w:ascii="Times New Roman" w:hAnsi="Times New Roman" w:cs="Times New Roman"/>
@@ -480,7 +722,7 @@
       </w:pPr>
       <w:r>
         <w:rPr>
-          <w:rStyle w:val="Refdenotaalfinal"/>
+          <w:rStyle w:val="EndnoteReference"/>
           <w:rFonts w:ascii="Times New Roman" w:hAnsi="Times New Roman" w:cs="Times New Roman"/>
           <w:sz w:val="22"/>
           <w:szCs w:val="22"/>
@@ -500,7 +742,7 @@
   <w:endnote w:id="2">
     <w:p>
       <w:pPr>
-        <w:pStyle w:val="Textonotaalfinal"/>
+        <w:pStyle w:val="EndnoteText"/>
         <w:jc w:val="both"/>
         <w:rPr>
           <w:rFonts w:ascii="Times New Roman" w:hAnsi="Times New Roman" w:cs="Times New Roman"/>
@@ -510,7 +752,7 @@
       </w:pPr>
       <w:r>
         <w:rPr>
-          <w:rStyle w:val="Refdenotaalfinal"/>
+          <w:rStyle w:val="EndnoteReference"/>
           <w:rFonts w:ascii="Times New Roman" w:hAnsi="Times New Roman" w:cs="Times New Roman"/>
           <w:sz w:val="22"/>
           <w:szCs w:val="22"/>
@@ -530,7 +772,7 @@
   <w:endnote w:id="3">
     <w:p>
       <w:pPr>
-        <w:pStyle w:val="Textonotaalfinal"/>
+        <w:pStyle w:val="EndnoteText"/>
         <w:jc w:val="both"/>
         <w:rPr>
           <w:rFonts w:ascii="Times New Roman" w:hAnsi="Times New Roman" w:cs="Times New Roman"/>
@@ -540,7 +782,7 @@
       </w:pPr>
       <w:r>
         <w:rPr>
-          <w:rStyle w:val="Refdenotaalfinal"/>
+          <w:rStyle w:val="EndnoteReference"/>
           <w:rFonts w:ascii="Times New Roman" w:hAnsi="Times New Roman" w:cs="Times New Roman"/>
           <w:sz w:val="22"/>
           <w:szCs w:val="22"/>
@@ -560,7 +802,7 @@
   <w:endnote w:id="4">
     <w:p>
       <w:pPr>
-        <w:pStyle w:val="Textonotaalfinal"/>
+        <w:pStyle w:val="EndnoteText"/>
         <w:jc w:val="both"/>
         <w:rPr>
           <w:rFonts w:ascii="Times New Roman" w:hAnsi="Times New Roman" w:cs="Times New Roman"/>
@@ -570,7 +812,7 @@
       </w:pPr>
       <w:r>
         <w:rPr>
-          <w:rStyle w:val="Refdenotaalfinal"/>
+          <w:rStyle w:val="EndnoteReference"/>
           <w:rFonts w:ascii="Times New Roman" w:hAnsi="Times New Roman" w:cs="Times New Roman"/>
           <w:sz w:val="22"/>
           <w:szCs w:val="22"/>
@@ -638,6 +880,589 @@
           <w:szCs w:val="22"/>
         </w:rPr>
         <w:t>), de cada una se contó con una base de datos a nivel de personas y otra a nivel hogar. Dado que la estimación que nos interesa es pobreza del hogar, se exponen las características en esta agregación.</w:t>
+      </w:r>
+    </w:p>
+  </w:endnote>
+  <w:endnote w:id="5">
+    <w:p>
+      <w:pPr>
+        <w:pStyle w:val="EndnoteText"/>
+        <w:jc w:val="both"/>
+      </w:pPr>
+      <w:r>
+        <w:rPr>
+          <w:rStyle w:val="EndnoteReference"/>
+        </w:rPr>
+        <w:endnoteRef/>
+      </w:r>
+      <w:r>
+        <w:t xml:space="preserve"> </w:t>
+      </w:r>
+      <w:r>
+        <w:rPr>
+          <w:rFonts w:ascii="Times New Roman" w:hAnsi="Times New Roman" w:cs="Times New Roman"/>
+          <w:sz w:val="22"/>
+          <w:szCs w:val="22"/>
+        </w:rPr>
+        <w:t>El clasificador se entrenó en una base de entrenamiento donde conocemos la “clasificación correcta” de los hogares.</w:t>
+      </w:r>
+    </w:p>
+  </w:endnote>
+  <w:endnote w:id="6">
+    <w:p>
+      <w:pPr>
+        <w:pStyle w:val="EndnoteText"/>
+        <w:jc w:val="both"/>
+        <w:rPr>
+          <w:rFonts w:ascii="Times New Roman" w:hAnsi="Times New Roman" w:cs="Times New Roman"/>
+          <w:sz w:val="22"/>
+          <w:szCs w:val="22"/>
+        </w:rPr>
+      </w:pPr>
+      <w:r>
+        <w:rPr>
+          <w:rStyle w:val="EndnoteReference"/>
+          <w:rFonts w:ascii="Times New Roman" w:hAnsi="Times New Roman" w:cs="Times New Roman"/>
+          <w:sz w:val="22"/>
+          <w:szCs w:val="22"/>
+        </w:rPr>
+        <w:endnoteRef/>
+      </w:r>
+      <w:r>
+        <w:rPr>
+          <w:rFonts w:ascii="Times New Roman" w:hAnsi="Times New Roman" w:cs="Times New Roman"/>
+          <w:sz w:val="22"/>
+          <w:szCs w:val="22"/>
+        </w:rPr>
+        <w:t xml:space="preserve"> (1) </w:t>
+      </w:r>
+      <w:proofErr w:type="spellStart"/>
+      <w:r>
+        <w:rPr>
+          <w:rFonts w:ascii="Times New Roman" w:hAnsi="Times New Roman" w:cs="Times New Roman"/>
+          <w:i/>
+          <w:iCs/>
+          <w:sz w:val="22"/>
+          <w:szCs w:val="22"/>
+        </w:rPr>
+        <w:t>logit</w:t>
+      </w:r>
+      <w:proofErr w:type="spellEnd"/>
+      <w:r>
+        <w:rPr>
+          <w:rFonts w:ascii="Times New Roman" w:hAnsi="Times New Roman" w:cs="Times New Roman"/>
+          <w:sz w:val="22"/>
+          <w:szCs w:val="22"/>
+        </w:rPr>
+        <w:t xml:space="preserve">; (2) </w:t>
+      </w:r>
+      <w:proofErr w:type="spellStart"/>
+      <w:r>
+        <w:rPr>
+          <w:rFonts w:ascii="Times New Roman" w:hAnsi="Times New Roman" w:cs="Times New Roman"/>
+          <w:i/>
+          <w:iCs/>
+          <w:sz w:val="22"/>
+          <w:szCs w:val="22"/>
+        </w:rPr>
+        <w:t>logit</w:t>
+      </w:r>
+      <w:proofErr w:type="spellEnd"/>
+      <w:r>
+        <w:rPr>
+          <w:rFonts w:ascii="Times New Roman" w:hAnsi="Times New Roman" w:cs="Times New Roman"/>
+          <w:sz w:val="22"/>
+          <w:szCs w:val="22"/>
+        </w:rPr>
+        <w:t xml:space="preserve"> con un control de </w:t>
+      </w:r>
+      <w:proofErr w:type="spellStart"/>
+      <w:r>
+        <w:rPr>
+          <w:rFonts w:ascii="Times New Roman" w:hAnsi="Times New Roman" w:cs="Times New Roman"/>
+          <w:i/>
+          <w:iCs/>
+          <w:sz w:val="22"/>
+          <w:szCs w:val="22"/>
+        </w:rPr>
+        <w:t>Two-Class</w:t>
+      </w:r>
+      <w:proofErr w:type="spellEnd"/>
+      <w:r>
+        <w:rPr>
+          <w:rFonts w:ascii="Times New Roman" w:hAnsi="Times New Roman" w:cs="Times New Roman"/>
+          <w:i/>
+          <w:iCs/>
+          <w:sz w:val="22"/>
+          <w:szCs w:val="22"/>
+        </w:rPr>
+        <w:t xml:space="preserve"> </w:t>
+      </w:r>
+      <w:proofErr w:type="spellStart"/>
+      <w:r>
+        <w:rPr>
+          <w:rFonts w:ascii="Times New Roman" w:hAnsi="Times New Roman" w:cs="Times New Roman"/>
+          <w:i/>
+          <w:iCs/>
+          <w:sz w:val="22"/>
+          <w:szCs w:val="22"/>
+        </w:rPr>
+        <w:t>Summary</w:t>
+      </w:r>
+      <w:proofErr w:type="spellEnd"/>
+      <w:r>
+        <w:rPr>
+          <w:rFonts w:ascii="Times New Roman" w:hAnsi="Times New Roman" w:cs="Times New Roman"/>
+          <w:sz w:val="22"/>
+          <w:szCs w:val="22"/>
+        </w:rPr>
+        <w:t xml:space="preserve"> y </w:t>
+      </w:r>
+      <w:r>
+        <w:rPr>
+          <w:rFonts w:ascii="Times New Roman" w:hAnsi="Times New Roman" w:cs="Times New Roman"/>
+          <w:i/>
+          <w:iCs/>
+          <w:sz w:val="22"/>
+          <w:szCs w:val="22"/>
+        </w:rPr>
+        <w:t xml:space="preserve">5-fold Cross </w:t>
+      </w:r>
+      <w:proofErr w:type="spellStart"/>
+      <w:r>
+        <w:rPr>
+          <w:rFonts w:ascii="Times New Roman" w:hAnsi="Times New Roman" w:cs="Times New Roman"/>
+          <w:i/>
+          <w:iCs/>
+          <w:sz w:val="22"/>
+          <w:szCs w:val="22"/>
+        </w:rPr>
+        <w:t>Validation</w:t>
+      </w:r>
+      <w:proofErr w:type="spellEnd"/>
+      <w:r>
+        <w:rPr>
+          <w:rFonts w:ascii="Times New Roman" w:hAnsi="Times New Roman" w:cs="Times New Roman"/>
+          <w:i/>
+          <w:iCs/>
+          <w:sz w:val="22"/>
+          <w:szCs w:val="22"/>
+        </w:rPr>
+        <w:t xml:space="preserve"> (CV)</w:t>
+      </w:r>
+      <w:r>
+        <w:rPr>
+          <w:rFonts w:ascii="Times New Roman" w:hAnsi="Times New Roman" w:cs="Times New Roman"/>
+          <w:sz w:val="22"/>
+          <w:szCs w:val="22"/>
+        </w:rPr>
+        <w:t xml:space="preserve">; (3) </w:t>
+      </w:r>
+      <w:proofErr w:type="spellStart"/>
+      <w:r>
+        <w:rPr>
+          <w:rFonts w:ascii="Times New Roman" w:hAnsi="Times New Roman" w:cs="Times New Roman"/>
+          <w:i/>
+          <w:iCs/>
+          <w:sz w:val="22"/>
+          <w:szCs w:val="22"/>
+        </w:rPr>
+        <w:t>logit</w:t>
+      </w:r>
+      <w:proofErr w:type="spellEnd"/>
+      <w:r>
+        <w:rPr>
+          <w:rFonts w:ascii="Times New Roman" w:hAnsi="Times New Roman" w:cs="Times New Roman"/>
+          <w:sz w:val="22"/>
+          <w:szCs w:val="22"/>
+        </w:rPr>
+        <w:t xml:space="preserve"> con un control de </w:t>
+      </w:r>
+      <w:r>
+        <w:rPr>
+          <w:rFonts w:ascii="Times New Roman" w:hAnsi="Times New Roman" w:cs="Times New Roman"/>
+          <w:i/>
+          <w:iCs/>
+          <w:sz w:val="22"/>
+          <w:szCs w:val="22"/>
+        </w:rPr>
+        <w:t xml:space="preserve">5 </w:t>
+      </w:r>
+      <w:proofErr w:type="spellStart"/>
+      <w:r>
+        <w:rPr>
+          <w:rFonts w:ascii="Times New Roman" w:hAnsi="Times New Roman" w:cs="Times New Roman"/>
+          <w:i/>
+          <w:iCs/>
+          <w:sz w:val="22"/>
+          <w:szCs w:val="22"/>
+        </w:rPr>
+        <w:t>Stats</w:t>
+      </w:r>
+      <w:proofErr w:type="spellEnd"/>
+      <w:r>
+        <w:rPr>
+          <w:rFonts w:ascii="Times New Roman" w:hAnsi="Times New Roman" w:cs="Times New Roman"/>
+          <w:sz w:val="22"/>
+          <w:szCs w:val="22"/>
+        </w:rPr>
+        <w:t xml:space="preserve"> y </w:t>
+      </w:r>
+      <w:r>
+        <w:rPr>
+          <w:rFonts w:ascii="Times New Roman" w:hAnsi="Times New Roman" w:cs="Times New Roman"/>
+          <w:i/>
+          <w:iCs/>
+          <w:sz w:val="22"/>
+          <w:szCs w:val="22"/>
+        </w:rPr>
+        <w:t>5-fold CV</w:t>
+      </w:r>
+      <w:r>
+        <w:rPr>
+          <w:rFonts w:ascii="Times New Roman" w:hAnsi="Times New Roman" w:cs="Times New Roman"/>
+          <w:sz w:val="22"/>
+          <w:szCs w:val="22"/>
+        </w:rPr>
+        <w:t xml:space="preserve">; (4) </w:t>
+      </w:r>
+      <w:proofErr w:type="spellStart"/>
+      <w:r>
+        <w:rPr>
+          <w:rFonts w:ascii="Times New Roman" w:hAnsi="Times New Roman" w:cs="Times New Roman"/>
+          <w:i/>
+          <w:iCs/>
+          <w:sz w:val="22"/>
+          <w:szCs w:val="22"/>
+        </w:rPr>
+        <w:t>logit</w:t>
+      </w:r>
+      <w:proofErr w:type="spellEnd"/>
+      <w:r>
+        <w:rPr>
+          <w:rFonts w:ascii="Times New Roman" w:hAnsi="Times New Roman" w:cs="Times New Roman"/>
+          <w:sz w:val="22"/>
+          <w:szCs w:val="22"/>
+        </w:rPr>
+        <w:t xml:space="preserve"> con control de </w:t>
+      </w:r>
+      <w:r>
+        <w:rPr>
+          <w:rFonts w:ascii="Times New Roman" w:hAnsi="Times New Roman" w:cs="Times New Roman"/>
+          <w:i/>
+          <w:iCs/>
+          <w:sz w:val="22"/>
+          <w:szCs w:val="22"/>
+        </w:rPr>
+        <w:t xml:space="preserve">5 </w:t>
+      </w:r>
+      <w:proofErr w:type="spellStart"/>
+      <w:r>
+        <w:rPr>
+          <w:rFonts w:ascii="Times New Roman" w:hAnsi="Times New Roman" w:cs="Times New Roman"/>
+          <w:i/>
+          <w:iCs/>
+          <w:sz w:val="22"/>
+          <w:szCs w:val="22"/>
+        </w:rPr>
+        <w:t>Stats</w:t>
+      </w:r>
+      <w:proofErr w:type="spellEnd"/>
+      <w:r>
+        <w:rPr>
+          <w:rFonts w:ascii="Times New Roman" w:hAnsi="Times New Roman" w:cs="Times New Roman"/>
+          <w:sz w:val="22"/>
+          <w:szCs w:val="22"/>
+        </w:rPr>
+        <w:t xml:space="preserve"> y </w:t>
+      </w:r>
+      <w:r>
+        <w:rPr>
+          <w:rFonts w:ascii="Times New Roman" w:hAnsi="Times New Roman" w:cs="Times New Roman"/>
+          <w:i/>
+          <w:iCs/>
+          <w:sz w:val="22"/>
+          <w:szCs w:val="22"/>
+        </w:rPr>
+        <w:t>5-fold CV</w:t>
+      </w:r>
+      <w:r>
+        <w:rPr>
+          <w:rFonts w:ascii="Times New Roman" w:hAnsi="Times New Roman" w:cs="Times New Roman"/>
+          <w:sz w:val="22"/>
+          <w:szCs w:val="22"/>
+        </w:rPr>
+        <w:t xml:space="preserve">, maximizando con </w:t>
+      </w:r>
+      <w:r>
+        <w:rPr>
+          <w:rFonts w:ascii="Times New Roman" w:hAnsi="Times New Roman" w:cs="Times New Roman"/>
+          <w:i/>
+          <w:iCs/>
+          <w:sz w:val="22"/>
+          <w:szCs w:val="22"/>
+        </w:rPr>
+        <w:t>Lasso</w:t>
+      </w:r>
+      <w:r>
+        <w:rPr>
+          <w:rFonts w:ascii="Times New Roman" w:hAnsi="Times New Roman" w:cs="Times New Roman"/>
+          <w:sz w:val="22"/>
+          <w:szCs w:val="22"/>
+        </w:rPr>
+        <w:t xml:space="preserve"> la </w:t>
+      </w:r>
+      <w:r>
+        <w:rPr>
+          <w:rFonts w:ascii="Times New Roman" w:hAnsi="Times New Roman" w:cs="Times New Roman"/>
+          <w:i/>
+          <w:iCs/>
+          <w:sz w:val="22"/>
+          <w:szCs w:val="22"/>
+        </w:rPr>
+        <w:t>ROC</w:t>
+      </w:r>
+      <w:r>
+        <w:rPr>
+          <w:rFonts w:ascii="Times New Roman" w:hAnsi="Times New Roman" w:cs="Times New Roman"/>
+          <w:sz w:val="22"/>
+          <w:szCs w:val="22"/>
+        </w:rPr>
+        <w:t xml:space="preserve">; (5) </w:t>
+      </w:r>
+      <w:proofErr w:type="spellStart"/>
+      <w:r>
+        <w:rPr>
+          <w:rFonts w:ascii="Times New Roman" w:hAnsi="Times New Roman" w:cs="Times New Roman"/>
+          <w:i/>
+          <w:iCs/>
+          <w:sz w:val="22"/>
+          <w:szCs w:val="22"/>
+        </w:rPr>
+        <w:t>logit</w:t>
+      </w:r>
+      <w:proofErr w:type="spellEnd"/>
+      <w:r>
+        <w:rPr>
+          <w:rFonts w:ascii="Times New Roman" w:hAnsi="Times New Roman" w:cs="Times New Roman"/>
+          <w:sz w:val="22"/>
+          <w:szCs w:val="22"/>
+        </w:rPr>
+        <w:t xml:space="preserve"> con control de </w:t>
+      </w:r>
+      <w:r>
+        <w:rPr>
+          <w:rFonts w:ascii="Times New Roman" w:hAnsi="Times New Roman" w:cs="Times New Roman"/>
+          <w:i/>
+          <w:iCs/>
+          <w:sz w:val="22"/>
+          <w:szCs w:val="22"/>
+        </w:rPr>
+        <w:t xml:space="preserve">5 </w:t>
+      </w:r>
+      <w:proofErr w:type="spellStart"/>
+      <w:r>
+        <w:rPr>
+          <w:rFonts w:ascii="Times New Roman" w:hAnsi="Times New Roman" w:cs="Times New Roman"/>
+          <w:i/>
+          <w:iCs/>
+          <w:sz w:val="22"/>
+          <w:szCs w:val="22"/>
+        </w:rPr>
+        <w:t>Stats</w:t>
+      </w:r>
+      <w:proofErr w:type="spellEnd"/>
+      <w:r>
+        <w:rPr>
+          <w:rFonts w:ascii="Times New Roman" w:hAnsi="Times New Roman" w:cs="Times New Roman"/>
+          <w:sz w:val="22"/>
+          <w:szCs w:val="22"/>
+        </w:rPr>
+        <w:t xml:space="preserve"> y </w:t>
+      </w:r>
+      <w:r>
+        <w:rPr>
+          <w:rFonts w:ascii="Times New Roman" w:hAnsi="Times New Roman" w:cs="Times New Roman"/>
+          <w:i/>
+          <w:iCs/>
+          <w:sz w:val="22"/>
+          <w:szCs w:val="22"/>
+        </w:rPr>
+        <w:t>5-fold CV</w:t>
+      </w:r>
+      <w:r>
+        <w:rPr>
+          <w:rFonts w:ascii="Times New Roman" w:hAnsi="Times New Roman" w:cs="Times New Roman"/>
+          <w:sz w:val="22"/>
+          <w:szCs w:val="22"/>
+        </w:rPr>
+        <w:t xml:space="preserve">, maximizando con </w:t>
+      </w:r>
+      <w:r>
+        <w:rPr>
+          <w:rFonts w:ascii="Times New Roman" w:hAnsi="Times New Roman" w:cs="Times New Roman"/>
+          <w:i/>
+          <w:iCs/>
+          <w:sz w:val="22"/>
+          <w:szCs w:val="22"/>
+        </w:rPr>
+        <w:t>Lasso</w:t>
+      </w:r>
+      <w:r>
+        <w:rPr>
+          <w:rFonts w:ascii="Times New Roman" w:hAnsi="Times New Roman" w:cs="Times New Roman"/>
+          <w:sz w:val="22"/>
+          <w:szCs w:val="22"/>
+        </w:rPr>
+        <w:t xml:space="preserve"> la sensibilidad y usando </w:t>
+      </w:r>
+      <w:r>
+        <w:rPr>
+          <w:rFonts w:ascii="Times New Roman" w:hAnsi="Times New Roman" w:cs="Times New Roman"/>
+          <w:i/>
+          <w:iCs/>
+          <w:sz w:val="22"/>
+          <w:szCs w:val="22"/>
+        </w:rPr>
+        <w:t>Up-</w:t>
+      </w:r>
+      <w:proofErr w:type="spellStart"/>
+      <w:r>
+        <w:rPr>
+          <w:rFonts w:ascii="Times New Roman" w:hAnsi="Times New Roman" w:cs="Times New Roman"/>
+          <w:i/>
+          <w:iCs/>
+          <w:sz w:val="22"/>
+          <w:szCs w:val="22"/>
+        </w:rPr>
+        <w:t>sampling</w:t>
+      </w:r>
+      <w:proofErr w:type="spellEnd"/>
+      <w:r>
+        <w:rPr>
+          <w:rFonts w:ascii="Times New Roman" w:hAnsi="Times New Roman" w:cs="Times New Roman"/>
+          <w:sz w:val="22"/>
+          <w:szCs w:val="22"/>
+        </w:rPr>
+        <w:t xml:space="preserve">; y (6) </w:t>
+      </w:r>
+      <w:proofErr w:type="spellStart"/>
+      <w:r>
+        <w:rPr>
+          <w:rFonts w:ascii="Times New Roman" w:hAnsi="Times New Roman" w:cs="Times New Roman"/>
+          <w:i/>
+          <w:iCs/>
+          <w:sz w:val="22"/>
+          <w:szCs w:val="22"/>
+        </w:rPr>
+        <w:t>logit</w:t>
+      </w:r>
+      <w:proofErr w:type="spellEnd"/>
+      <w:r>
+        <w:rPr>
+          <w:rFonts w:ascii="Times New Roman" w:hAnsi="Times New Roman" w:cs="Times New Roman"/>
+          <w:sz w:val="22"/>
+          <w:szCs w:val="22"/>
+        </w:rPr>
+        <w:t xml:space="preserve"> con control de </w:t>
+      </w:r>
+      <w:r>
+        <w:rPr>
+          <w:rFonts w:ascii="Times New Roman" w:hAnsi="Times New Roman" w:cs="Times New Roman"/>
+          <w:i/>
+          <w:iCs/>
+          <w:sz w:val="22"/>
+          <w:szCs w:val="22"/>
+        </w:rPr>
+        <w:t xml:space="preserve">5 </w:t>
+      </w:r>
+      <w:proofErr w:type="spellStart"/>
+      <w:r>
+        <w:rPr>
+          <w:rFonts w:ascii="Times New Roman" w:hAnsi="Times New Roman" w:cs="Times New Roman"/>
+          <w:i/>
+          <w:iCs/>
+          <w:sz w:val="22"/>
+          <w:szCs w:val="22"/>
+        </w:rPr>
+        <w:t>Stats</w:t>
+      </w:r>
+      <w:proofErr w:type="spellEnd"/>
+      <w:r>
+        <w:rPr>
+          <w:rFonts w:ascii="Times New Roman" w:hAnsi="Times New Roman" w:cs="Times New Roman"/>
+          <w:sz w:val="22"/>
+          <w:szCs w:val="22"/>
+        </w:rPr>
+        <w:t xml:space="preserve"> y </w:t>
+      </w:r>
+      <w:r>
+        <w:rPr>
+          <w:rFonts w:ascii="Times New Roman" w:hAnsi="Times New Roman" w:cs="Times New Roman"/>
+          <w:i/>
+          <w:iCs/>
+          <w:sz w:val="22"/>
+          <w:szCs w:val="22"/>
+        </w:rPr>
+        <w:t>5-fold CV</w:t>
+      </w:r>
+      <w:r>
+        <w:rPr>
+          <w:rFonts w:ascii="Times New Roman" w:hAnsi="Times New Roman" w:cs="Times New Roman"/>
+          <w:sz w:val="22"/>
+          <w:szCs w:val="22"/>
+        </w:rPr>
+        <w:t xml:space="preserve">, maximizando con </w:t>
+      </w:r>
+      <w:r>
+        <w:rPr>
+          <w:rFonts w:ascii="Times New Roman" w:hAnsi="Times New Roman" w:cs="Times New Roman"/>
+          <w:i/>
+          <w:iCs/>
+          <w:sz w:val="22"/>
+          <w:szCs w:val="22"/>
+        </w:rPr>
+        <w:t>Lasso</w:t>
+      </w:r>
+      <w:r>
+        <w:rPr>
+          <w:rFonts w:ascii="Times New Roman" w:hAnsi="Times New Roman" w:cs="Times New Roman"/>
+          <w:sz w:val="22"/>
+          <w:szCs w:val="22"/>
+        </w:rPr>
+        <w:t xml:space="preserve"> la sensibilidad y usando </w:t>
+      </w:r>
+      <w:r>
+        <w:rPr>
+          <w:rFonts w:ascii="Times New Roman" w:hAnsi="Times New Roman" w:cs="Times New Roman"/>
+          <w:i/>
+          <w:iCs/>
+          <w:sz w:val="22"/>
+          <w:szCs w:val="22"/>
+        </w:rPr>
+        <w:t>Down-</w:t>
+      </w:r>
+      <w:proofErr w:type="spellStart"/>
+      <w:r>
+        <w:rPr>
+          <w:rFonts w:ascii="Times New Roman" w:hAnsi="Times New Roman" w:cs="Times New Roman"/>
+          <w:i/>
+          <w:iCs/>
+          <w:sz w:val="22"/>
+          <w:szCs w:val="22"/>
+        </w:rPr>
+        <w:t>sampling</w:t>
+      </w:r>
+      <w:proofErr w:type="spellEnd"/>
+      <w:r>
+        <w:rPr>
+          <w:rFonts w:ascii="Times New Roman" w:hAnsi="Times New Roman" w:cs="Times New Roman"/>
+          <w:i/>
+          <w:iCs/>
+          <w:sz w:val="22"/>
+          <w:szCs w:val="22"/>
+        </w:rPr>
+        <w:t>.</w:t>
       </w:r>
     </w:p>
   </w:endnote>
@@ -645,7 +1470,7 @@
 </file>
 
 <file path=word/footnotes.xml><?xml version="1.0" encoding="utf-8"?>
-<w:footnotes xmlns:wpc="http://schemas.microsoft.com/office/word/2010/wordprocessingCanvas" xmlns:cx="http://schemas.microsoft.com/office/drawing/2014/chartex" xmlns:mc="http://schemas.openxmlformats.org/markup-compatibility/2006" xmlns:o="urn:schemas-microsoft-com:office:office" xmlns:r="http://schemas.openxmlformats.org/officeDocument/2006/relationships" xmlns:m="http://schemas.openxmlformats.org/officeDocument/2006/math" xmlns:v="urn:schemas-microsoft-com:vml" xmlns:wp14="http://schemas.microsoft.com/office/word/2010/wordprocessingDrawing" xmlns:wp="http://schemas.openxmlformats.org/drawingml/2006/wordprocessingDrawing" xmlns:w10="urn:schemas-microsoft-com:office:word" xmlns:w="http://schemas.openxmlformats.org/wordprocessingml/2006/main" xmlns:w14="http://schemas.microsoft.com/office/word/2010/wordml" xmlns:w15="http://schemas.microsoft.com/office/word/2012/wordml" xmlns:w16se="http://schemas.microsoft.com/office/word/2015/wordml/symex" xmlns:wpg="http://schemas.microsoft.com/office/word/2010/wordprocessingGroup" xmlns:wpi="http://schemas.microsoft.com/office/word/2010/wordprocessingInk" xmlns:wne="http://schemas.microsoft.com/office/word/2006/wordml" xmlns:wps="http://schemas.microsoft.com/office/word/2010/wordprocessingShape" mc:Ignorable="w14 w15 w16se wp14">
+<w:footnotes xmlns:wpc="http://schemas.microsoft.com/office/word/2010/wordprocessingCanvas" xmlns:cx="http://schemas.microsoft.com/office/drawing/2014/chartex" xmlns:cx1="http://schemas.microsoft.com/office/drawing/2015/9/8/chartex" xmlns:cx2="http://schemas.microsoft.com/office/drawing/2015/10/21/chartex" xmlns:cx3="http://schemas.microsoft.com/office/drawing/2016/5/9/chartex" xmlns:cx4="http://schemas.microsoft.com/office/drawing/2016/5/10/chartex" xmlns:cx5="http://schemas.microsoft.com/office/drawing/2016/5/11/chartex" xmlns:cx6="http://schemas.microsoft.com/office/drawing/2016/5/12/chartex" xmlns:cx7="http://schemas.microsoft.com/office/drawing/2016/5/13/chartex" xmlns:cx8="http://schemas.microsoft.com/office/drawing/2016/5/14/chartex" xmlns:mc="http://schemas.openxmlformats.org/markup-compatibility/2006" xmlns:aink="http://schemas.microsoft.com/office/drawing/2016/ink" xmlns:am3d="http://schemas.microsoft.com/office/drawing/2017/model3d" xmlns:o="urn:schemas-microsoft-com:office:office" xmlns:oel="http://schemas.microsoft.com/office/2019/extlst" xmlns:r="http://schemas.openxmlformats.org/officeDocument/2006/relationships" xmlns:m="http://schemas.openxmlformats.org/officeDocument/2006/math" xmlns:v="urn:schemas-microsoft-com:vml" xmlns:wp14="http://schemas.microsoft.com/office/word/2010/wordprocessingDrawing" xmlns:wp="http://schemas.openxmlformats.org/drawingml/2006/wordprocessingDrawing" xmlns:w10="urn:schemas-microsoft-com:office:word" xmlns:w="http://schemas.openxmlformats.org/wordprocessingml/2006/main" xmlns:w14="http://schemas.microsoft.com/office/word/2010/wordml" xmlns:w15="http://schemas.microsoft.com/office/word/2012/wordml" xmlns:w16cex="http://schemas.microsoft.com/office/word/2018/wordml/cex" xmlns:w16cid="http://schemas.microsoft.com/office/word/2016/wordml/cid" xmlns:w16="http://schemas.microsoft.com/office/word/2018/wordml" xmlns:w16sdtdh="http://schemas.microsoft.com/office/word/2020/wordml/sdtdatahash" xmlns:w16se="http://schemas.microsoft.com/office/word/2015/wordml/symex" xmlns:wpg="http://schemas.microsoft.com/office/word/2010/wordprocessingGroup" xmlns:wpi="http://schemas.microsoft.com/office/word/2010/wordprocessingInk" xmlns:wne="http://schemas.microsoft.com/office/word/2006/wordml" xmlns:wps="http://schemas.microsoft.com/office/word/2010/wordprocessingShape" mc:Ignorable="w14 w15 w16se w16cid w16 w16cex w16sdtdh wp14">
   <w:footnote w:type="separator" w:id="-1">
     <w:p>
       <w:pPr>
@@ -669,14 +1494,14 @@
   <w:footnote w:id="1">
     <w:p>
       <w:pPr>
-        <w:pStyle w:val="Textonotapie"/>
-        <w:rPr>
-          <w:rFonts w:ascii="Times New Roman" w:hAnsi="Times New Roman" w:cs="Times New Roman"/>
-        </w:rPr>
-      </w:pPr>
-      <w:r>
-        <w:rPr>
-          <w:rStyle w:val="Refdenotaalpie"/>
+        <w:pStyle w:val="FootnoteText"/>
+        <w:rPr>
+          <w:rFonts w:ascii="Times New Roman" w:hAnsi="Times New Roman" w:cs="Times New Roman"/>
+        </w:rPr>
+      </w:pPr>
+      <w:r>
+        <w:rPr>
+          <w:rStyle w:val="FootnoteReference"/>
           <w:rFonts w:ascii="Times New Roman" w:hAnsi="Times New Roman" w:cs="Times New Roman"/>
         </w:rPr>
         <w:t>*</w:t>
@@ -693,7 +1518,7 @@
 </file>
 
 <file path=word/styles.xml><?xml version="1.0" encoding="utf-8"?>
-<w:styles xmlns:mc="http://schemas.openxmlformats.org/markup-compatibility/2006" xmlns:r="http://schemas.openxmlformats.org/officeDocument/2006/relationships" xmlns:w="http://schemas.openxmlformats.org/wordprocessingml/2006/main" xmlns:w14="http://schemas.microsoft.com/office/word/2010/wordml" xmlns:w15="http://schemas.microsoft.com/office/word/2012/wordml" xmlns:w16se="http://schemas.microsoft.com/office/word/2015/wordml/symex" mc:Ignorable="w14 w15 w16se">
+<w:styles xmlns:mc="http://schemas.openxmlformats.org/markup-compatibility/2006" xmlns:r="http://schemas.openxmlformats.org/officeDocument/2006/relationships" xmlns:w="http://schemas.openxmlformats.org/wordprocessingml/2006/main" xmlns:w14="http://schemas.microsoft.com/office/word/2010/wordml" xmlns:w15="http://schemas.microsoft.com/office/word/2012/wordml" xmlns:w16cex="http://schemas.microsoft.com/office/word/2018/wordml/cex" xmlns:w16cid="http://schemas.microsoft.com/office/word/2016/wordml/cid" xmlns:w16="http://schemas.microsoft.com/office/word/2018/wordml" xmlns:w16sdtdh="http://schemas.microsoft.com/office/word/2020/wordml/sdtdatahash" xmlns:w16se="http://schemas.microsoft.com/office/word/2015/wordml/symex" mc:Ignorable="w14 w15 w16se w16cid w16 w16cex w16sdtdh">
   <w:docDefaults>
     <w:rPrDefault>
       <w:rPr>
@@ -709,7 +1534,7 @@
       </w:pPr>
     </w:pPrDefault>
   </w:docDefaults>
-  <w:latentStyles w:defLockedState="0" w:defUIPriority="99" w:defSemiHidden="0" w:defUnhideWhenUsed="0" w:defQFormat="0" w:count="371">
+  <w:latentStyles w:defLockedState="0" w:defUIPriority="99" w:defSemiHidden="0" w:defUnhideWhenUsed="0" w:defQFormat="0" w:count="376">
     <w:lsdException w:name="Normal" w:uiPriority="0" w:qFormat="1"/>
     <w:lsdException w:name="heading 1" w:uiPriority="9" w:qFormat="1"/>
     <w:lsdException w:name="heading 2" w:semiHidden="1" w:uiPriority="9" w:unhideWhenUsed="1" w:qFormat="1"/>
@@ -815,7 +1640,6 @@
     <w:lsdException w:name="HTML Sample" w:semiHidden="1" w:unhideWhenUsed="1"/>
     <w:lsdException w:name="HTML Typewriter" w:semiHidden="1" w:unhideWhenUsed="1"/>
     <w:lsdException w:name="HTML Variable" w:semiHidden="1" w:unhideWhenUsed="1"/>
-    <w:lsdException w:name="Normal Table" w:semiHidden="1" w:unhideWhenUsed="1"/>
     <w:lsdException w:name="annotation subject" w:semiHidden="1" w:unhideWhenUsed="1"/>
     <w:lsdException w:name="No List" w:semiHidden="1" w:unhideWhenUsed="1"/>
     <w:lsdException w:name="Outline List 1" w:semiHidden="1" w:unhideWhenUsed="1"/>
@@ -858,11 +1682,8 @@
     <w:lsdException w:name="Table Contemporary" w:semiHidden="1" w:unhideWhenUsed="1"/>
     <w:lsdException w:name="Table Elegant" w:semiHidden="1" w:unhideWhenUsed="1"/>
     <w:lsdException w:name="Table Professional" w:semiHidden="1" w:unhideWhenUsed="1"/>
-    <w:lsdException w:name="Table Subtle 1" w:semiHidden="1" w:unhideWhenUsed="1"/>
     <w:lsdException w:name="Table Subtle 2" w:semiHidden="1" w:unhideWhenUsed="1"/>
     <w:lsdException w:name="Table Web 1" w:semiHidden="1" w:unhideWhenUsed="1"/>
-    <w:lsdException w:name="Table Web 2" w:semiHidden="1" w:unhideWhenUsed="1"/>
-    <w:lsdException w:name="Table Web 3" w:semiHidden="1" w:unhideWhenUsed="1"/>
     <w:lsdException w:name="Balloon Text" w:semiHidden="1" w:unhideWhenUsed="1"/>
     <w:lsdException w:name="Table Grid" w:uiPriority="39"/>
     <w:lsdException w:name="Table Theme" w:semiHidden="1" w:unhideWhenUsed="1"/>
@@ -1081,6 +1902,11 @@
     <w:lsdException w:name="List Table 5 Dark Accent 6" w:uiPriority="50"/>
     <w:lsdException w:name="List Table 6 Colorful Accent 6" w:uiPriority="51"/>
     <w:lsdException w:name="List Table 7 Colorful Accent 6" w:uiPriority="52"/>
+    <w:lsdException w:name="Mention" w:semiHidden="1" w:unhideWhenUsed="1"/>
+    <w:lsdException w:name="Smart Hyperlink" w:semiHidden="1" w:unhideWhenUsed="1"/>
+    <w:lsdException w:name="Hashtag" w:semiHidden="1" w:unhideWhenUsed="1"/>
+    <w:lsdException w:name="Unresolved Mention" w:semiHidden="1" w:unhideWhenUsed="1"/>
+    <w:lsdException w:name="Smart Link" w:semiHidden="1" w:unhideWhenUsed="1"/>
   </w:latentStyles>
   <w:style w:type="paragraph" w:default="1" w:styleId="Normal">
     <w:name w:val="Normal"/>
@@ -1090,13 +1916,13 @@
       <w:spacing w:line="256" w:lineRule="auto"/>
     </w:pPr>
   </w:style>
-  <w:style w:type="character" w:default="1" w:styleId="Fuentedeprrafopredeter">
+  <w:style w:type="character" w:default="1" w:styleId="DefaultParagraphFont">
     <w:name w:val="Default Paragraph Font"/>
     <w:uiPriority w:val="1"/>
     <w:semiHidden/>
     <w:unhideWhenUsed/>
   </w:style>
-  <w:style w:type="table" w:default="1" w:styleId="Tablanormal">
+  <w:style w:type="table" w:default="1" w:styleId="TableNormal">
     <w:name w:val="Normal Table"/>
     <w:uiPriority w:val="99"/>
     <w:semiHidden/>
@@ -1111,15 +1937,15 @@
       </w:tblCellMar>
     </w:tblPr>
   </w:style>
-  <w:style w:type="numbering" w:default="1" w:styleId="Sinlista">
+  <w:style w:type="numbering" w:default="1" w:styleId="NoList">
     <w:name w:val="No List"/>
     <w:uiPriority w:val="99"/>
     <w:semiHidden/>
     <w:unhideWhenUsed/>
   </w:style>
-  <w:style w:type="character" w:styleId="Hipervnculo">
+  <w:style w:type="character" w:styleId="Hyperlink">
     <w:name w:val="Hyperlink"/>
-    <w:basedOn w:val="Fuentedeprrafopredeter"/>
+    <w:basedOn w:val="DefaultParagraphFont"/>
     <w:uiPriority w:val="99"/>
     <w:semiHidden/>
     <w:unhideWhenUsed/>
@@ -1129,10 +1955,10 @@
       <w:u w:val="single"/>
     </w:rPr>
   </w:style>
-  <w:style w:type="paragraph" w:styleId="Textonotapie">
+  <w:style w:type="paragraph" w:styleId="FootnoteText">
     <w:name w:val="footnote text"/>
     <w:basedOn w:val="Normal"/>
-    <w:link w:val="TextonotapieCar"/>
+    <w:link w:val="FootnoteTextChar"/>
     <w:uiPriority w:val="99"/>
     <w:semiHidden/>
     <w:unhideWhenUsed/>
@@ -1145,10 +1971,10 @@
       <w:szCs w:val="20"/>
     </w:rPr>
   </w:style>
-  <w:style w:type="character" w:customStyle="1" w:styleId="TextonotapieCar">
-    <w:name w:val="Texto nota pie Car"/>
-    <w:basedOn w:val="Fuentedeprrafopredeter"/>
-    <w:link w:val="Textonotapie"/>
+  <w:style w:type="character" w:customStyle="1" w:styleId="FootnoteTextChar">
+    <w:name w:val="Footnote Text Char"/>
+    <w:basedOn w:val="DefaultParagraphFont"/>
+    <w:link w:val="FootnoteText"/>
     <w:uiPriority w:val="99"/>
     <w:semiHidden/>
     <w:rsid w:val="00130B06"/>
@@ -1157,10 +1983,10 @@
       <w:szCs w:val="20"/>
     </w:rPr>
   </w:style>
-  <w:style w:type="paragraph" w:styleId="Textonotaalfinal">
+  <w:style w:type="paragraph" w:styleId="EndnoteText">
     <w:name w:val="endnote text"/>
     <w:basedOn w:val="Normal"/>
-    <w:link w:val="TextonotaalfinalCar"/>
+    <w:link w:val="EndnoteTextChar"/>
     <w:uiPriority w:val="99"/>
     <w:unhideWhenUsed/>
     <w:rsid w:val="00130B06"/>
@@ -1172,10 +1998,10 @@
       <w:szCs w:val="20"/>
     </w:rPr>
   </w:style>
-  <w:style w:type="character" w:customStyle="1" w:styleId="TextonotaalfinalCar">
-    <w:name w:val="Texto nota al final Car"/>
-    <w:basedOn w:val="Fuentedeprrafopredeter"/>
-    <w:link w:val="Textonotaalfinal"/>
+  <w:style w:type="character" w:customStyle="1" w:styleId="EndnoteTextChar">
+    <w:name w:val="Endnote Text Char"/>
+    <w:basedOn w:val="DefaultParagraphFont"/>
+    <w:link w:val="EndnoteText"/>
     <w:uiPriority w:val="99"/>
     <w:rsid w:val="00130B06"/>
     <w:rPr>
@@ -1183,9 +2009,9 @@
       <w:szCs w:val="20"/>
     </w:rPr>
   </w:style>
-  <w:style w:type="character" w:styleId="Refdenotaalpie">
+  <w:style w:type="character" w:styleId="FootnoteReference">
     <w:name w:val="footnote reference"/>
-    <w:basedOn w:val="Fuentedeprrafopredeter"/>
+    <w:basedOn w:val="DefaultParagraphFont"/>
     <w:uiPriority w:val="99"/>
     <w:semiHidden/>
     <w:unhideWhenUsed/>
@@ -1194,9 +2020,9 @@
       <w:vertAlign w:val="superscript"/>
     </w:rPr>
   </w:style>
-  <w:style w:type="character" w:styleId="Refdenotaalfinal">
+  <w:style w:type="character" w:styleId="EndnoteReference">
     <w:name w:val="endnote reference"/>
-    <w:basedOn w:val="Fuentedeprrafopredeter"/>
+    <w:basedOn w:val="DefaultParagraphFont"/>
     <w:uiPriority w:val="99"/>
     <w:semiHidden/>
     <w:unhideWhenUsed/>

</xml_diff>

<commit_message>
Modelos de clasificación 2
</commit_message>
<xml_diff>
--- a/document/Problem Set 2.docx
+++ b/document/Problem Set 2.docx
@@ -101,7 +101,7 @@
       </w:r>
       <w:r>
         <w:rPr>
-          <w:rStyle w:val="EndnoteReference"/>
+          <w:rStyle w:val="Refdenotaalfinal"/>
           <w:rFonts w:ascii="Times New Roman" w:hAnsi="Times New Roman" w:cs="Times New Roman"/>
           <w:sz w:val="24"/>
           <w:szCs w:val="24"/>
@@ -144,7 +144,7 @@
       <w:hyperlink r:id="rId6" w:history="1">
         <w:r>
           <w:rPr>
-            <w:rStyle w:val="Hyperlink"/>
+            <w:rStyle w:val="Hipervnculo"/>
             <w:rFonts w:ascii="Times New Roman" w:hAnsi="Times New Roman" w:cs="Times New Roman"/>
             <w:sz w:val="24"/>
             <w:szCs w:val="24"/>
@@ -182,7 +182,7 @@
       </w:r>
       <w:r>
         <w:rPr>
-          <w:rStyle w:val="FootnoteReference"/>
+          <w:rStyle w:val="Refdenotaalpie"/>
           <w:rFonts w:ascii="Times New Roman" w:hAnsi="Times New Roman" w:cs="Times New Roman"/>
           <w:b/>
           <w:i/>
@@ -265,7 +265,7 @@
       </w:r>
       <w:r>
         <w:rPr>
-          <w:rStyle w:val="EndnoteReference"/>
+          <w:rStyle w:val="Refdenotaalfinal"/>
           <w:rFonts w:ascii="Times New Roman" w:hAnsi="Times New Roman" w:cs="Times New Roman"/>
           <w:sz w:val="24"/>
           <w:szCs w:val="24"/>
@@ -282,7 +282,7 @@
       </w:r>
       <w:r>
         <w:rPr>
-          <w:rStyle w:val="EndnoteReference"/>
+          <w:rStyle w:val="Refdenotaalfinal"/>
           <w:rFonts w:ascii="Times New Roman" w:hAnsi="Times New Roman" w:cs="Times New Roman"/>
           <w:sz w:val="24"/>
           <w:szCs w:val="24"/>
@@ -337,7 +337,7 @@
       </w:r>
       <w:r>
         <w:rPr>
-          <w:rStyle w:val="EndnoteReference"/>
+          <w:rStyle w:val="Refdenotaalfinal"/>
           <w:rFonts w:ascii="Times New Roman" w:hAnsi="Times New Roman" w:cs="Times New Roman"/>
           <w:sz w:val="24"/>
           <w:szCs w:val="24"/>
@@ -453,7 +453,7 @@
       </w:r>
       <w:r>
         <w:rPr>
-          <w:rStyle w:val="EndnoteReference"/>
+          <w:rStyle w:val="Refdenotaalfinal"/>
           <w:rFonts w:ascii="Times New Roman" w:hAnsi="Times New Roman" w:cs="Times New Roman"/>
           <w:sz w:val="24"/>
           <w:szCs w:val="24"/>
@@ -513,16 +513,26 @@
         </w:rPr>
         <w:t xml:space="preserve"> revisamos la base disponible y seleccionamos las características que permitirían identificar si el hogar es pobre, dada la escasa disponibilidad de información a nivel del hogar, se construyeron características agregadas a partir de variables individuales. Construimos un conjunto de 12 variables para hacer la estimación (Anexo 1). Posteriormente, hicimos una exploración con el método de </w:t>
       </w:r>
-      <w:proofErr w:type="spellStart"/>
-      <w:r>
-        <w:rPr>
-          <w:rFonts w:ascii="Times New Roman" w:hAnsi="Times New Roman" w:cs="Times New Roman"/>
-          <w:i/>
-          <w:iCs/>
-          <w:sz w:val="24"/>
-          <w:szCs w:val="24"/>
-        </w:rPr>
-        <w:t>Best</w:t>
+      <w:r>
+        <w:rPr>
+          <w:rFonts w:ascii="Times New Roman" w:hAnsi="Times New Roman" w:cs="Times New Roman"/>
+          <w:i/>
+          <w:iCs/>
+          <w:sz w:val="24"/>
+          <w:szCs w:val="24"/>
+        </w:rPr>
+        <w:t xml:space="preserve">Best </w:t>
+      </w:r>
+      <w:proofErr w:type="spellStart"/>
+      <w:r>
+        <w:rPr>
+          <w:rFonts w:ascii="Times New Roman" w:hAnsi="Times New Roman" w:cs="Times New Roman"/>
+          <w:i/>
+          <w:iCs/>
+          <w:sz w:val="24"/>
+          <w:szCs w:val="24"/>
+        </w:rPr>
+        <w:t>Subset</w:t>
       </w:r>
       <w:proofErr w:type="spellEnd"/>
       <w:r>
@@ -544,28 +554,6 @@
           <w:sz w:val="24"/>
           <w:szCs w:val="24"/>
         </w:rPr>
-        <w:t>Subset</w:t>
-      </w:r>
-      <w:proofErr w:type="spellEnd"/>
-      <w:r>
-        <w:rPr>
-          <w:rFonts w:ascii="Times New Roman" w:hAnsi="Times New Roman" w:cs="Times New Roman"/>
-          <w:i/>
-          <w:iCs/>
-          <w:sz w:val="24"/>
-          <w:szCs w:val="24"/>
-        </w:rPr>
-        <w:t xml:space="preserve"> </w:t>
-      </w:r>
-      <w:proofErr w:type="spellStart"/>
-      <w:r>
-        <w:rPr>
-          <w:rFonts w:ascii="Times New Roman" w:hAnsi="Times New Roman" w:cs="Times New Roman"/>
-          <w:i/>
-          <w:iCs/>
-          <w:sz w:val="24"/>
-          <w:szCs w:val="24"/>
-        </w:rPr>
         <w:t>Selection</w:t>
       </w:r>
       <w:proofErr w:type="spellEnd"/>
@@ -579,7 +567,7 @@
       </w:r>
       <w:r>
         <w:rPr>
-          <w:rStyle w:val="EndnoteReference"/>
+          <w:rStyle w:val="Refdenotaalfinal"/>
           <w:rFonts w:ascii="Times New Roman" w:hAnsi="Times New Roman" w:cs="Times New Roman"/>
           <w:sz w:val="24"/>
           <w:szCs w:val="24"/>
@@ -592,25 +580,7 @@
           <w:sz w:val="24"/>
           <w:szCs w:val="24"/>
         </w:rPr>
-        <w:t xml:space="preserve">. En las estimaciones se priorizaron la sensibilidad (buscando un alto nivel en el indicador) y </w:t>
-      </w:r>
-      <w:proofErr w:type="gramStart"/>
-      <w:r>
-        <w:rPr>
-          <w:rFonts w:ascii="Times New Roman" w:hAnsi="Times New Roman" w:cs="Times New Roman"/>
-          <w:sz w:val="24"/>
-          <w:szCs w:val="24"/>
-        </w:rPr>
-        <w:t>el ratio</w:t>
-      </w:r>
-      <w:proofErr w:type="gramEnd"/>
-      <w:r>
-        <w:rPr>
-          <w:rFonts w:ascii="Times New Roman" w:hAnsi="Times New Roman" w:cs="Times New Roman"/>
-          <w:sz w:val="24"/>
-          <w:szCs w:val="24"/>
-        </w:rPr>
-        <w:t xml:space="preserve"> de falsos negativos (buscando un bajo nivel), y se ajustó una regla </w:t>
+        <w:t xml:space="preserve">. En las estimaciones se priorizaron la sensibilidad (buscando un alto nivel en el indicador) y el ratio de falsos negativos (buscando un bajo nivel), y se ajustó una regla </w:t>
       </w:r>
       <m:oMath>
         <m:r>
@@ -630,6 +600,635 @@
         </w:rPr>
         <w:t xml:space="preserve"> como punto de corte.</w:t>
       </w:r>
+    </w:p>
+    <w:p>
+      <w:pPr>
+        <w:jc w:val="both"/>
+        <w:rPr>
+          <w:rFonts w:ascii="Times New Roman" w:hAnsi="Times New Roman" w:cs="Times New Roman"/>
+          <w:i/>
+          <w:iCs/>
+          <w:sz w:val="24"/>
+          <w:szCs w:val="24"/>
+        </w:rPr>
+      </w:pPr>
+      <w:r>
+        <w:rPr>
+          <w:rFonts w:ascii="Times New Roman" w:hAnsi="Times New Roman" w:cs="Times New Roman"/>
+          <w:sz w:val="24"/>
+          <w:szCs w:val="24"/>
+          <w:u w:val="single"/>
+        </w:rPr>
+        <w:t>Modelo seleccionado:</w:t>
+      </w:r>
+      <w:r>
+        <w:rPr>
+          <w:rFonts w:ascii="Times New Roman" w:hAnsi="Times New Roman" w:cs="Times New Roman"/>
+          <w:sz w:val="24"/>
+          <w:szCs w:val="24"/>
+        </w:rPr>
+        <w:t xml:space="preserve"> luego de analizar los modelos y sus resultados en la matriz de confusión</w:t>
+      </w:r>
+      <w:r>
+        <w:rPr>
+          <w:rStyle w:val="Refdenotaalfinal"/>
+          <w:rFonts w:ascii="Times New Roman" w:hAnsi="Times New Roman" w:cs="Times New Roman"/>
+          <w:sz w:val="24"/>
+          <w:szCs w:val="24"/>
+        </w:rPr>
+        <w:endnoteReference w:id="7"/>
+      </w:r>
+      <w:r>
+        <w:rPr>
+          <w:rFonts w:ascii="Times New Roman" w:hAnsi="Times New Roman" w:cs="Times New Roman"/>
+          <w:sz w:val="24"/>
+          <w:szCs w:val="24"/>
+        </w:rPr>
+        <w:t xml:space="preserve"> (Tabla 4), seleccionamos el modelo </w:t>
+      </w:r>
+      <w:proofErr w:type="spellStart"/>
+      <w:r>
+        <w:rPr>
+          <w:rFonts w:ascii="Times New Roman" w:hAnsi="Times New Roman" w:cs="Times New Roman"/>
+          <w:i/>
+          <w:iCs/>
+          <w:sz w:val="24"/>
+          <w:szCs w:val="24"/>
+        </w:rPr>
+        <w:t>logit</w:t>
+      </w:r>
+      <w:proofErr w:type="spellEnd"/>
+      <w:r>
+        <w:rPr>
+          <w:rFonts w:ascii="Times New Roman" w:hAnsi="Times New Roman" w:cs="Times New Roman"/>
+          <w:sz w:val="24"/>
+          <w:szCs w:val="24"/>
+        </w:rPr>
+        <w:t xml:space="preserve"> pues obtuvo los mejores resultados. Este modelo considera 4 variables explicativas: (i) </w:t>
+      </w:r>
+      <w:proofErr w:type="spellStart"/>
+      <w:r>
+        <w:rPr>
+          <w:rFonts w:ascii="Times New Roman" w:hAnsi="Times New Roman" w:cs="Times New Roman"/>
+          <w:i/>
+          <w:iCs/>
+          <w:sz w:val="24"/>
+          <w:szCs w:val="24"/>
+        </w:rPr>
+        <w:t>Subsidiado_hg</w:t>
+      </w:r>
+      <w:proofErr w:type="spellEnd"/>
+      <w:r>
+        <w:rPr>
+          <w:rFonts w:ascii="Times New Roman" w:hAnsi="Times New Roman" w:cs="Times New Roman"/>
+          <w:sz w:val="24"/>
+          <w:szCs w:val="24"/>
+        </w:rPr>
+        <w:t xml:space="preserve"> que toma el valor de 1 si al menos un miembro de hogar (</w:t>
+      </w:r>
+      <w:proofErr w:type="spellStart"/>
+      <w:r>
+        <w:rPr>
+          <w:rFonts w:ascii="Times New Roman" w:hAnsi="Times New Roman" w:cs="Times New Roman"/>
+          <w:sz w:val="24"/>
+          <w:szCs w:val="24"/>
+        </w:rPr>
+        <w:t>MdH</w:t>
+      </w:r>
+      <w:proofErr w:type="spellEnd"/>
+      <w:r>
+        <w:rPr>
+          <w:rFonts w:ascii="Times New Roman" w:hAnsi="Times New Roman" w:cs="Times New Roman"/>
+          <w:sz w:val="24"/>
+          <w:szCs w:val="24"/>
+        </w:rPr>
+        <w:t>) pertenece al régimen subsidiado de salud; (</w:t>
+      </w:r>
+      <w:proofErr w:type="spellStart"/>
+      <w:r>
+        <w:rPr>
+          <w:rFonts w:ascii="Times New Roman" w:hAnsi="Times New Roman" w:cs="Times New Roman"/>
+          <w:sz w:val="24"/>
+          <w:szCs w:val="24"/>
+        </w:rPr>
+        <w:t>ii</w:t>
+      </w:r>
+      <w:proofErr w:type="spellEnd"/>
+      <w:r>
+        <w:rPr>
+          <w:rFonts w:ascii="Times New Roman" w:hAnsi="Times New Roman" w:cs="Times New Roman"/>
+          <w:sz w:val="24"/>
+          <w:szCs w:val="24"/>
+        </w:rPr>
+        <w:t xml:space="preserve">) </w:t>
+      </w:r>
+      <w:proofErr w:type="spellStart"/>
+      <w:r>
+        <w:rPr>
+          <w:rFonts w:ascii="Times New Roman" w:hAnsi="Times New Roman" w:cs="Times New Roman"/>
+          <w:i/>
+          <w:iCs/>
+          <w:sz w:val="24"/>
+          <w:szCs w:val="24"/>
+        </w:rPr>
+        <w:t>ayudaInstituciones_hg</w:t>
+      </w:r>
+      <w:proofErr w:type="spellEnd"/>
+      <w:r>
+        <w:rPr>
+          <w:rFonts w:ascii="Times New Roman" w:hAnsi="Times New Roman" w:cs="Times New Roman"/>
+          <w:sz w:val="24"/>
+          <w:szCs w:val="24"/>
+        </w:rPr>
+        <w:t xml:space="preserve"> que indica si al menos un </w:t>
+      </w:r>
+      <w:proofErr w:type="spellStart"/>
+      <w:r>
+        <w:rPr>
+          <w:rFonts w:ascii="Times New Roman" w:hAnsi="Times New Roman" w:cs="Times New Roman"/>
+          <w:sz w:val="24"/>
+          <w:szCs w:val="24"/>
+        </w:rPr>
+        <w:t>MdH</w:t>
+      </w:r>
+      <w:proofErr w:type="spellEnd"/>
+      <w:r>
+        <w:rPr>
+          <w:rFonts w:ascii="Times New Roman" w:hAnsi="Times New Roman" w:cs="Times New Roman"/>
+          <w:sz w:val="24"/>
+          <w:szCs w:val="24"/>
+        </w:rPr>
+        <w:t xml:space="preserve"> recibió ayuda monetaria de una institución nacional o extranjera (=1), (</w:t>
+      </w:r>
+      <w:proofErr w:type="spellStart"/>
+      <w:r>
+        <w:rPr>
+          <w:rFonts w:ascii="Times New Roman" w:hAnsi="Times New Roman" w:cs="Times New Roman"/>
+          <w:sz w:val="24"/>
+          <w:szCs w:val="24"/>
+        </w:rPr>
+        <w:t>iii</w:t>
+      </w:r>
+      <w:proofErr w:type="spellEnd"/>
+      <w:r>
+        <w:rPr>
+          <w:rFonts w:ascii="Times New Roman" w:hAnsi="Times New Roman" w:cs="Times New Roman"/>
+          <w:sz w:val="24"/>
+          <w:szCs w:val="24"/>
+        </w:rPr>
+        <w:t xml:space="preserve">) </w:t>
+      </w:r>
+      <w:proofErr w:type="spellStart"/>
+      <w:r>
+        <w:rPr>
+          <w:rFonts w:ascii="Times New Roman" w:hAnsi="Times New Roman" w:cs="Times New Roman"/>
+          <w:i/>
+          <w:iCs/>
+          <w:sz w:val="24"/>
+          <w:szCs w:val="24"/>
+        </w:rPr>
+        <w:t>personaxCuarto_hg</w:t>
+      </w:r>
+      <w:proofErr w:type="spellEnd"/>
+      <w:r>
+        <w:rPr>
+          <w:rFonts w:ascii="Times New Roman" w:hAnsi="Times New Roman" w:cs="Times New Roman"/>
+          <w:sz w:val="24"/>
+          <w:szCs w:val="24"/>
+        </w:rPr>
+        <w:t xml:space="preserve"> que indica la ratio entre </w:t>
+      </w:r>
+      <w:proofErr w:type="spellStart"/>
+      <w:r>
+        <w:rPr>
+          <w:rFonts w:ascii="Times New Roman" w:hAnsi="Times New Roman" w:cs="Times New Roman"/>
+          <w:sz w:val="24"/>
+          <w:szCs w:val="24"/>
+        </w:rPr>
+        <w:t>MdH</w:t>
+      </w:r>
+      <w:proofErr w:type="spellEnd"/>
+      <w:r>
+        <w:rPr>
+          <w:rFonts w:ascii="Times New Roman" w:hAnsi="Times New Roman" w:cs="Times New Roman"/>
+          <w:sz w:val="24"/>
+          <w:szCs w:val="24"/>
+        </w:rPr>
+        <w:t xml:space="preserve"> y cuartos donde duermen; y (</w:t>
+      </w:r>
+      <w:proofErr w:type="spellStart"/>
+      <w:r>
+        <w:rPr>
+          <w:rFonts w:ascii="Times New Roman" w:hAnsi="Times New Roman" w:cs="Times New Roman"/>
+          <w:sz w:val="24"/>
+          <w:szCs w:val="24"/>
+        </w:rPr>
+        <w:t>iv</w:t>
+      </w:r>
+      <w:proofErr w:type="spellEnd"/>
+      <w:r>
+        <w:rPr>
+          <w:rFonts w:ascii="Times New Roman" w:hAnsi="Times New Roman" w:cs="Times New Roman"/>
+          <w:sz w:val="24"/>
+          <w:szCs w:val="24"/>
+        </w:rPr>
+        <w:t xml:space="preserve">) </w:t>
+      </w:r>
+      <w:proofErr w:type="spellStart"/>
+      <w:r>
+        <w:rPr>
+          <w:rFonts w:ascii="Times New Roman" w:hAnsi="Times New Roman" w:cs="Times New Roman"/>
+          <w:i/>
+          <w:iCs/>
+          <w:sz w:val="24"/>
+          <w:szCs w:val="24"/>
+        </w:rPr>
+        <w:t>educ_hg</w:t>
+      </w:r>
+      <w:proofErr w:type="spellEnd"/>
+      <w:r>
+        <w:rPr>
+          <w:rFonts w:ascii="Times New Roman" w:hAnsi="Times New Roman" w:cs="Times New Roman"/>
+          <w:sz w:val="24"/>
+          <w:szCs w:val="24"/>
+        </w:rPr>
+        <w:t xml:space="preserve"> que es el promedio de años de escolaridad de los </w:t>
+      </w:r>
+      <w:proofErr w:type="spellStart"/>
+      <w:r>
+        <w:rPr>
+          <w:rFonts w:ascii="Times New Roman" w:hAnsi="Times New Roman" w:cs="Times New Roman"/>
+          <w:sz w:val="24"/>
+          <w:szCs w:val="24"/>
+        </w:rPr>
+        <w:t>MdH</w:t>
+      </w:r>
+      <w:proofErr w:type="spellEnd"/>
+      <w:r>
+        <w:rPr>
+          <w:rFonts w:ascii="Times New Roman" w:hAnsi="Times New Roman" w:cs="Times New Roman"/>
+          <w:sz w:val="24"/>
+          <w:szCs w:val="24"/>
+        </w:rPr>
+        <w:t>. Las variables fueron construidas en la base de personas de entrenamiento y se agruparon por hogar (</w:t>
+      </w:r>
+      <w:r>
+        <w:rPr>
+          <w:rFonts w:ascii="Times New Roman" w:hAnsi="Times New Roman" w:cs="Times New Roman"/>
+          <w:i/>
+          <w:iCs/>
+          <w:sz w:val="24"/>
+          <w:szCs w:val="24"/>
+        </w:rPr>
+        <w:t>id) (</w:t>
+      </w:r>
+      <w:r>
+        <w:rPr>
+          <w:rFonts w:ascii="Times New Roman" w:hAnsi="Times New Roman" w:cs="Times New Roman"/>
+          <w:sz w:val="24"/>
+          <w:szCs w:val="24"/>
+        </w:rPr>
+        <w:t>Tabla 3 contiene los resultados de la estimación)</w:t>
+      </w:r>
+      <w:r>
+        <w:rPr>
+          <w:rStyle w:val="Refdenotaalfinal"/>
+          <w:rFonts w:ascii="Times New Roman" w:hAnsi="Times New Roman" w:cs="Times New Roman"/>
+          <w:sz w:val="24"/>
+          <w:szCs w:val="24"/>
+        </w:rPr>
+        <w:endnoteReference w:id="8"/>
+      </w:r>
+      <w:r>
+        <w:rPr>
+          <w:rFonts w:ascii="Times New Roman" w:hAnsi="Times New Roman" w:cs="Times New Roman"/>
+          <w:sz w:val="24"/>
+          <w:szCs w:val="24"/>
+        </w:rPr>
+        <w:t>.</w:t>
+      </w:r>
+    </w:p>
+    <w:p>
+      <w:pPr>
+        <w:jc w:val="both"/>
+        <w:rPr>
+          <w:rFonts w:ascii="Times New Roman" w:hAnsi="Times New Roman" w:cs="Times New Roman"/>
+          <w:sz w:val="24"/>
+          <w:szCs w:val="24"/>
+        </w:rPr>
+      </w:pPr>
+      <w:r>
+        <w:rPr>
+          <w:rFonts w:ascii="Times New Roman" w:hAnsi="Times New Roman" w:cs="Times New Roman"/>
+          <w:sz w:val="24"/>
+          <w:szCs w:val="24"/>
+        </w:rPr>
+        <w:t xml:space="preserve">El modelo seleccionado no tiene </w:t>
+      </w:r>
+      <w:proofErr w:type="spellStart"/>
+      <w:r>
+        <w:rPr>
+          <w:rFonts w:ascii="Times New Roman" w:hAnsi="Times New Roman" w:cs="Times New Roman"/>
+          <w:sz w:val="24"/>
+          <w:szCs w:val="24"/>
+        </w:rPr>
+        <w:t>hiperparámetros</w:t>
+      </w:r>
+      <w:proofErr w:type="spellEnd"/>
+      <w:r>
+        <w:rPr>
+          <w:rFonts w:ascii="Times New Roman" w:hAnsi="Times New Roman" w:cs="Times New Roman"/>
+          <w:sz w:val="24"/>
+          <w:szCs w:val="24"/>
+        </w:rPr>
+        <w:t xml:space="preserve"> alfa o lambda que busquen maximizar alguna métrica. No obstante, 3 de los 6 modelos estimados sí contaban con dichos </w:t>
+      </w:r>
+      <w:proofErr w:type="spellStart"/>
+      <w:r>
+        <w:rPr>
+          <w:rFonts w:ascii="Times New Roman" w:hAnsi="Times New Roman" w:cs="Times New Roman"/>
+          <w:sz w:val="24"/>
+          <w:szCs w:val="24"/>
+        </w:rPr>
+        <w:t>hiperparámetros</w:t>
+      </w:r>
+      <w:proofErr w:type="spellEnd"/>
+      <w:r>
+        <w:rPr>
+          <w:rFonts w:ascii="Times New Roman" w:hAnsi="Times New Roman" w:cs="Times New Roman"/>
+          <w:sz w:val="24"/>
+          <w:szCs w:val="24"/>
+        </w:rPr>
+        <w:t xml:space="preserve">, </w:t>
+      </w:r>
+      <m:oMath>
+        <m:r>
+          <m:rPr>
+            <m:sty m:val="p"/>
+          </m:rPr>
+          <w:rPr>
+            <w:rFonts w:ascii="Cambria Math" w:hAnsi="Cambria Math" w:cs="Times New Roman"/>
+            <w:sz w:val="24"/>
+            <w:szCs w:val="24"/>
+          </w:rPr>
+          <m:t>α</m:t>
+        </m:r>
+        <m:r>
+          <m:rPr>
+            <m:sty m:val="p"/>
+          </m:rPr>
+          <w:rPr>
+            <w:rFonts w:ascii="Cambria Math" w:hAnsi="Times New Roman" w:cs="Times New Roman"/>
+            <w:sz w:val="24"/>
+            <w:szCs w:val="24"/>
+          </w:rPr>
+          <m:t>=1</m:t>
+        </m:r>
+      </m:oMath>
+      <w:r>
+        <w:rPr>
+          <w:rFonts w:ascii="Times New Roman" w:hAnsi="Times New Roman" w:cs="Times New Roman"/>
+          <w:sz w:val="24"/>
+          <w:szCs w:val="24"/>
+        </w:rPr>
+        <w:t xml:space="preserve"> que corresponde a estimaciones </w:t>
+      </w:r>
+      <w:r>
+        <w:rPr>
+          <w:rFonts w:ascii="Times New Roman" w:hAnsi="Times New Roman" w:cs="Times New Roman"/>
+          <w:i/>
+          <w:iCs/>
+          <w:sz w:val="24"/>
+          <w:szCs w:val="24"/>
+        </w:rPr>
+        <w:t>Lasso</w:t>
+      </w:r>
+      <w:r>
+        <w:rPr>
+          <w:rFonts w:ascii="Times New Roman" w:hAnsi="Times New Roman" w:cs="Times New Roman"/>
+          <w:sz w:val="24"/>
+          <w:szCs w:val="24"/>
+        </w:rPr>
+        <w:t xml:space="preserve">, </w:t>
+      </w:r>
+      <m:oMath>
+        <m:r>
+          <m:rPr>
+            <m:sty m:val="p"/>
+          </m:rPr>
+          <w:rPr>
+            <w:rFonts w:ascii="Cambria Math" w:hAnsi="Cambria Math" w:cs="Times New Roman"/>
+            <w:sz w:val="24"/>
+            <w:szCs w:val="24"/>
+          </w:rPr>
+          <m:t>λ</m:t>
+        </m:r>
+      </m:oMath>
+      <w:r>
+        <w:rPr>
+          <w:rFonts w:ascii="Times New Roman" w:hAnsi="Times New Roman" w:cs="Times New Roman"/>
+          <w:sz w:val="24"/>
+          <w:szCs w:val="24"/>
+        </w:rPr>
+        <w:t xml:space="preserve"> tomó valores </w:t>
+      </w:r>
+      <m:oMath>
+        <m:r>
+          <w:rPr>
+            <w:rFonts w:ascii="Cambria Math" w:hAnsi="Cambria Math" w:cs="Times New Roman"/>
+            <w:sz w:val="24"/>
+            <w:szCs w:val="24"/>
+          </w:rPr>
+          <m:t>[-3, 10]</m:t>
+        </m:r>
+      </m:oMath>
+      <w:r>
+        <w:rPr>
+          <w:rFonts w:ascii="Times New Roman" w:hAnsi="Times New Roman" w:cs="Times New Roman"/>
+          <w:b/>
+          <w:bCs/>
+          <w:sz w:val="24"/>
+          <w:szCs w:val="24"/>
+        </w:rPr>
+        <w:t xml:space="preserve"> </w:t>
+      </w:r>
+      <w:r>
+        <w:rPr>
+          <w:rFonts w:ascii="Times New Roman" w:hAnsi="Times New Roman" w:cs="Times New Roman"/>
+          <w:sz w:val="24"/>
+          <w:szCs w:val="24"/>
+        </w:rPr>
+        <w:t xml:space="preserve">y buscó maximizar la sensibilidad y la curva </w:t>
+      </w:r>
+      <w:r>
+        <w:rPr>
+          <w:rFonts w:ascii="Times New Roman" w:hAnsi="Times New Roman" w:cs="Times New Roman"/>
+          <w:i/>
+          <w:iCs/>
+          <w:sz w:val="24"/>
+          <w:szCs w:val="24"/>
+        </w:rPr>
+        <w:t>ROC</w:t>
+      </w:r>
+      <w:r>
+        <w:rPr>
+          <w:rFonts w:ascii="Times New Roman" w:hAnsi="Times New Roman" w:cs="Times New Roman"/>
+          <w:sz w:val="24"/>
+          <w:szCs w:val="24"/>
+        </w:rPr>
+        <w:t xml:space="preserve">. De igual forma, como se trató de un modelo </w:t>
+      </w:r>
+      <w:proofErr w:type="spellStart"/>
+      <w:r>
+        <w:rPr>
+          <w:rFonts w:ascii="Times New Roman" w:hAnsi="Times New Roman" w:cs="Times New Roman"/>
+          <w:i/>
+          <w:iCs/>
+          <w:sz w:val="24"/>
+          <w:szCs w:val="24"/>
+        </w:rPr>
+        <w:t>logit</w:t>
+      </w:r>
+      <w:proofErr w:type="spellEnd"/>
+      <w:r>
+        <w:rPr>
+          <w:rFonts w:ascii="Times New Roman" w:hAnsi="Times New Roman" w:cs="Times New Roman"/>
+          <w:sz w:val="24"/>
+          <w:szCs w:val="24"/>
+        </w:rPr>
+        <w:t xml:space="preserve"> convencional, no se aplicó un método de </w:t>
+      </w:r>
+      <w:proofErr w:type="spellStart"/>
+      <w:r>
+        <w:rPr>
+          <w:rFonts w:ascii="Times New Roman" w:hAnsi="Times New Roman" w:cs="Times New Roman"/>
+          <w:i/>
+          <w:iCs/>
+          <w:sz w:val="24"/>
+          <w:szCs w:val="24"/>
+        </w:rPr>
+        <w:t>class</w:t>
+      </w:r>
+      <w:proofErr w:type="spellEnd"/>
+      <w:r>
+        <w:rPr>
+          <w:rFonts w:ascii="Times New Roman" w:hAnsi="Times New Roman" w:cs="Times New Roman"/>
+          <w:i/>
+          <w:iCs/>
+          <w:sz w:val="24"/>
+          <w:szCs w:val="24"/>
+        </w:rPr>
+        <w:t xml:space="preserve"> </w:t>
+      </w:r>
+      <w:proofErr w:type="spellStart"/>
+      <w:r>
+        <w:rPr>
+          <w:rFonts w:ascii="Times New Roman" w:hAnsi="Times New Roman" w:cs="Times New Roman"/>
+          <w:i/>
+          <w:iCs/>
+          <w:sz w:val="24"/>
+          <w:szCs w:val="24"/>
+        </w:rPr>
+        <w:t>imbalances</w:t>
+      </w:r>
+      <w:proofErr w:type="spellEnd"/>
+      <w:r>
+        <w:rPr>
+          <w:rFonts w:ascii="Times New Roman" w:hAnsi="Times New Roman" w:cs="Times New Roman"/>
+          <w:sz w:val="24"/>
+          <w:szCs w:val="24"/>
+        </w:rPr>
+        <w:t xml:space="preserve">, sin embargo, 2 de los modelos considerados utilizaron los métodos de </w:t>
+      </w:r>
+      <w:r>
+        <w:rPr>
+          <w:rFonts w:ascii="Times New Roman" w:hAnsi="Times New Roman" w:cs="Times New Roman"/>
+          <w:i/>
+          <w:iCs/>
+          <w:sz w:val="24"/>
+          <w:szCs w:val="24"/>
+        </w:rPr>
+        <w:t>Up-</w:t>
+      </w:r>
+      <w:proofErr w:type="spellStart"/>
+      <w:r>
+        <w:rPr>
+          <w:rFonts w:ascii="Times New Roman" w:hAnsi="Times New Roman" w:cs="Times New Roman"/>
+          <w:i/>
+          <w:iCs/>
+          <w:sz w:val="24"/>
+          <w:szCs w:val="24"/>
+        </w:rPr>
+        <w:t>sampling</w:t>
+      </w:r>
+      <w:proofErr w:type="spellEnd"/>
+      <w:r>
+        <w:rPr>
+          <w:rFonts w:ascii="Times New Roman" w:hAnsi="Times New Roman" w:cs="Times New Roman"/>
+          <w:sz w:val="24"/>
+          <w:szCs w:val="24"/>
+        </w:rPr>
+        <w:t xml:space="preserve"> y </w:t>
+      </w:r>
+      <w:r>
+        <w:rPr>
+          <w:rFonts w:ascii="Times New Roman" w:hAnsi="Times New Roman" w:cs="Times New Roman"/>
+          <w:i/>
+          <w:iCs/>
+          <w:sz w:val="24"/>
+          <w:szCs w:val="24"/>
+        </w:rPr>
+        <w:t>Down-</w:t>
+      </w:r>
+      <w:proofErr w:type="spellStart"/>
+      <w:r>
+        <w:rPr>
+          <w:rFonts w:ascii="Times New Roman" w:hAnsi="Times New Roman" w:cs="Times New Roman"/>
+          <w:i/>
+          <w:iCs/>
+          <w:sz w:val="24"/>
+          <w:szCs w:val="24"/>
+        </w:rPr>
+        <w:t>sampling</w:t>
+      </w:r>
+      <w:proofErr w:type="spellEnd"/>
+      <w:r>
+        <w:rPr>
+          <w:rStyle w:val="Refdenotaalfinal"/>
+          <w:rFonts w:ascii="Times New Roman" w:hAnsi="Times New Roman" w:cs="Times New Roman"/>
+          <w:i/>
+          <w:iCs/>
+          <w:sz w:val="24"/>
+          <w:szCs w:val="24"/>
+        </w:rPr>
+        <w:endnoteReference w:id="9"/>
+      </w:r>
+      <w:r>
+        <w:rPr>
+          <w:rFonts w:ascii="Times New Roman" w:hAnsi="Times New Roman" w:cs="Times New Roman"/>
+          <w:sz w:val="24"/>
+          <w:szCs w:val="24"/>
+        </w:rPr>
+        <w:t>.</w:t>
+      </w:r>
+      <w:r>
+        <w:rPr>
+          <w:rFonts w:ascii="Times New Roman" w:hAnsi="Times New Roman" w:cs="Times New Roman"/>
+          <w:sz w:val="24"/>
+          <w:szCs w:val="24"/>
+        </w:rPr>
+        <w:t xml:space="preserve"> </w:t>
+      </w:r>
+    </w:p>
+    <w:p>
+      <w:pPr>
+        <w:jc w:val="both"/>
+        <w:rPr>
+          <w:rFonts w:ascii="Times New Roman" w:hAnsi="Times New Roman" w:cs="Times New Roman"/>
+          <w:sz w:val="24"/>
+          <w:szCs w:val="24"/>
+        </w:rPr>
+      </w:pPr>
     </w:p>
     <w:p>
       <w:pPr>
@@ -676,7 +1275,7 @@
   <w:endnote w:id="1">
     <w:p>
       <w:pPr>
-        <w:pStyle w:val="EndnoteText"/>
+        <w:pStyle w:val="Textonotaalfinal"/>
         <w:jc w:val="both"/>
         <w:rPr>
           <w:rFonts w:ascii="Times New Roman" w:hAnsi="Times New Roman" w:cs="Times New Roman"/>
@@ -699,7 +1298,7 @@
     </w:p>
     <w:p>
       <w:pPr>
-        <w:pStyle w:val="EndnoteText"/>
+        <w:pStyle w:val="Textonotaalfinal"/>
         <w:jc w:val="both"/>
         <w:rPr>
           <w:rFonts w:ascii="Times New Roman" w:hAnsi="Times New Roman" w:cs="Times New Roman"/>
@@ -712,7 +1311,7 @@
     </w:p>
     <w:p>
       <w:pPr>
-        <w:pStyle w:val="EndnoteText"/>
+        <w:pStyle w:val="Textonotaalfinal"/>
         <w:jc w:val="both"/>
         <w:rPr>
           <w:rFonts w:ascii="Times New Roman" w:hAnsi="Times New Roman" w:cs="Times New Roman"/>
@@ -722,7 +1321,7 @@
       </w:pPr>
       <w:r>
         <w:rPr>
-          <w:rStyle w:val="EndnoteReference"/>
+          <w:rStyle w:val="Refdenotaalfinal"/>
           <w:rFonts w:ascii="Times New Roman" w:hAnsi="Times New Roman" w:cs="Times New Roman"/>
           <w:sz w:val="22"/>
           <w:szCs w:val="22"/>
@@ -742,7 +1341,7 @@
   <w:endnote w:id="2">
     <w:p>
       <w:pPr>
-        <w:pStyle w:val="EndnoteText"/>
+        <w:pStyle w:val="Textonotaalfinal"/>
         <w:jc w:val="both"/>
         <w:rPr>
           <w:rFonts w:ascii="Times New Roman" w:hAnsi="Times New Roman" w:cs="Times New Roman"/>
@@ -752,7 +1351,7 @@
       </w:pPr>
       <w:r>
         <w:rPr>
-          <w:rStyle w:val="EndnoteReference"/>
+          <w:rStyle w:val="Refdenotaalfinal"/>
           <w:rFonts w:ascii="Times New Roman" w:hAnsi="Times New Roman" w:cs="Times New Roman"/>
           <w:sz w:val="22"/>
           <w:szCs w:val="22"/>
@@ -772,7 +1371,7 @@
   <w:endnote w:id="3">
     <w:p>
       <w:pPr>
-        <w:pStyle w:val="EndnoteText"/>
+        <w:pStyle w:val="Textonotaalfinal"/>
         <w:jc w:val="both"/>
         <w:rPr>
           <w:rFonts w:ascii="Times New Roman" w:hAnsi="Times New Roman" w:cs="Times New Roman"/>
@@ -782,7 +1381,7 @@
       </w:pPr>
       <w:r>
         <w:rPr>
-          <w:rStyle w:val="EndnoteReference"/>
+          <w:rStyle w:val="Refdenotaalfinal"/>
           <w:rFonts w:ascii="Times New Roman" w:hAnsi="Times New Roman" w:cs="Times New Roman"/>
           <w:sz w:val="22"/>
           <w:szCs w:val="22"/>
@@ -802,7 +1401,7 @@
   <w:endnote w:id="4">
     <w:p>
       <w:pPr>
-        <w:pStyle w:val="EndnoteText"/>
+        <w:pStyle w:val="Textonotaalfinal"/>
         <w:jc w:val="both"/>
         <w:rPr>
           <w:rFonts w:ascii="Times New Roman" w:hAnsi="Times New Roman" w:cs="Times New Roman"/>
@@ -812,7 +1411,7 @@
       </w:pPr>
       <w:r>
         <w:rPr>
-          <w:rStyle w:val="EndnoteReference"/>
+          <w:rStyle w:val="Refdenotaalfinal"/>
           <w:rFonts w:ascii="Times New Roman" w:hAnsi="Times New Roman" w:cs="Times New Roman"/>
           <w:sz w:val="22"/>
           <w:szCs w:val="22"/>
@@ -886,12 +1485,12 @@
   <w:endnote w:id="5">
     <w:p>
       <w:pPr>
-        <w:pStyle w:val="EndnoteText"/>
+        <w:pStyle w:val="Textonotaalfinal"/>
         <w:jc w:val="both"/>
       </w:pPr>
       <w:r>
         <w:rPr>
-          <w:rStyle w:val="EndnoteReference"/>
+          <w:rStyle w:val="Refdenotaalfinal"/>
         </w:rPr>
         <w:endnoteRef/>
       </w:r>
@@ -911,7 +1510,7 @@
   <w:endnote w:id="6">
     <w:p>
       <w:pPr>
-        <w:pStyle w:val="EndnoteText"/>
+        <w:pStyle w:val="Textonotaalfinal"/>
         <w:jc w:val="both"/>
         <w:rPr>
           <w:rFonts w:ascii="Times New Roman" w:hAnsi="Times New Roman" w:cs="Times New Roman"/>
@@ -921,7 +1520,7 @@
       </w:pPr>
       <w:r>
         <w:rPr>
-          <w:rStyle w:val="EndnoteReference"/>
+          <w:rStyle w:val="Refdenotaalfinal"/>
           <w:rFonts w:ascii="Times New Roman" w:hAnsi="Times New Roman" w:cs="Times New Roman"/>
           <w:sz w:val="22"/>
           <w:szCs w:val="22"/>
@@ -976,16 +1575,26 @@
         </w:rPr>
         <w:t xml:space="preserve"> con un control de </w:t>
       </w:r>
-      <w:proofErr w:type="spellStart"/>
-      <w:r>
-        <w:rPr>
-          <w:rFonts w:ascii="Times New Roman" w:hAnsi="Times New Roman" w:cs="Times New Roman"/>
-          <w:i/>
-          <w:iCs/>
-          <w:sz w:val="22"/>
-          <w:szCs w:val="22"/>
-        </w:rPr>
-        <w:t>Two-Class</w:t>
+      <w:r>
+        <w:rPr>
+          <w:rFonts w:ascii="Times New Roman" w:hAnsi="Times New Roman" w:cs="Times New Roman"/>
+          <w:i/>
+          <w:iCs/>
+          <w:sz w:val="22"/>
+          <w:szCs w:val="22"/>
+        </w:rPr>
+        <w:t>Two-</w:t>
+      </w:r>
+      <w:proofErr w:type="spellStart"/>
+      <w:r>
+        <w:rPr>
+          <w:rFonts w:ascii="Times New Roman" w:hAnsi="Times New Roman" w:cs="Times New Roman"/>
+          <w:i/>
+          <w:iCs/>
+          <w:sz w:val="22"/>
+          <w:szCs w:val="22"/>
+        </w:rPr>
+        <w:t>Class</w:t>
       </w:r>
       <w:proofErr w:type="spellEnd"/>
       <w:r>
@@ -1463,6 +2072,154 @@
           <w:szCs w:val="22"/>
         </w:rPr>
         <w:t>.</w:t>
+      </w:r>
+    </w:p>
+  </w:endnote>
+  <w:endnote w:id="7">
+    <w:p>
+      <w:pPr>
+        <w:pStyle w:val="Textonotaalfinal"/>
+        <w:jc w:val="both"/>
+        <w:rPr>
+          <w:rFonts w:ascii="Times New Roman" w:hAnsi="Times New Roman" w:cs="Times New Roman"/>
+        </w:rPr>
+      </w:pPr>
+      <w:r>
+        <w:rPr>
+          <w:rStyle w:val="Refdenotaalfinal"/>
+          <w:rFonts w:ascii="Times New Roman" w:hAnsi="Times New Roman" w:cs="Times New Roman"/>
+          <w:sz w:val="22"/>
+          <w:szCs w:val="22"/>
+        </w:rPr>
+        <w:endnoteRef/>
+      </w:r>
+      <w:r>
+        <w:rPr>
+          <w:rFonts w:ascii="Times New Roman" w:hAnsi="Times New Roman" w:cs="Times New Roman"/>
+          <w:sz w:val="22"/>
+          <w:szCs w:val="22"/>
+        </w:rPr>
+        <w:t xml:space="preserve"> La matriz de confusión brinda información sobre la sensibilidad, ratio de falsos negativos y positivos y demás indicadores</w:t>
+      </w:r>
+    </w:p>
+  </w:endnote>
+  <w:endnote w:id="8">
+    <w:p>
+      <w:pPr>
+        <w:pStyle w:val="Textonotaalfinal"/>
+        <w:jc w:val="both"/>
+        <w:rPr>
+          <w:rFonts w:ascii="Times New Roman" w:hAnsi="Times New Roman" w:cs="Times New Roman"/>
+          <w:sz w:val="22"/>
+          <w:szCs w:val="22"/>
+        </w:rPr>
+      </w:pPr>
+      <w:r>
+        <w:rPr>
+          <w:rStyle w:val="Refdenotaalfinal"/>
+          <w:rFonts w:ascii="Times New Roman" w:hAnsi="Times New Roman" w:cs="Times New Roman"/>
+          <w:sz w:val="22"/>
+          <w:szCs w:val="22"/>
+        </w:rPr>
+        <w:endnoteRef/>
+      </w:r>
+      <w:r>
+        <w:rPr>
+          <w:rFonts w:ascii="Times New Roman" w:hAnsi="Times New Roman" w:cs="Times New Roman"/>
+          <w:sz w:val="22"/>
+          <w:szCs w:val="22"/>
+        </w:rPr>
+        <w:t xml:space="preserve"> Se observa que todas las variables resultaron significativas a un nivel del 1%, y además los coeficientes tienen los signos esperados. </w:t>
+      </w:r>
+    </w:p>
+  </w:endnote>
+  <w:endnote w:id="9">
+    <w:p>
+      <w:pPr>
+        <w:pStyle w:val="Textonotaalfinal"/>
+        <w:jc w:val="both"/>
+        <w:rPr>
+          <w:rFonts w:ascii="Times New Roman" w:hAnsi="Times New Roman" w:cs="Times New Roman"/>
+          <w:sz w:val="22"/>
+          <w:szCs w:val="22"/>
+        </w:rPr>
+      </w:pPr>
+      <w:r>
+        <w:rPr>
+          <w:rStyle w:val="Refdenotaalfinal"/>
+          <w:rFonts w:ascii="Times New Roman" w:hAnsi="Times New Roman" w:cs="Times New Roman"/>
+          <w:sz w:val="22"/>
+          <w:szCs w:val="22"/>
+        </w:rPr>
+        <w:endnoteRef/>
+      </w:r>
+      <w:r>
+        <w:rPr>
+          <w:rFonts w:ascii="Times New Roman" w:hAnsi="Times New Roman" w:cs="Times New Roman"/>
+          <w:sz w:val="22"/>
+          <w:szCs w:val="22"/>
+        </w:rPr>
+        <w:t xml:space="preserve"> </w:t>
+      </w:r>
+      <w:r>
+        <w:rPr>
+          <w:rFonts w:ascii="Times New Roman" w:hAnsi="Times New Roman" w:cs="Times New Roman"/>
+          <w:i/>
+          <w:iCs/>
+          <w:sz w:val="22"/>
+          <w:szCs w:val="22"/>
+        </w:rPr>
+        <w:t>Up-</w:t>
+      </w:r>
+      <w:proofErr w:type="spellStart"/>
+      <w:r>
+        <w:rPr>
+          <w:rFonts w:ascii="Times New Roman" w:hAnsi="Times New Roman" w:cs="Times New Roman"/>
+          <w:i/>
+          <w:iCs/>
+          <w:sz w:val="22"/>
+          <w:szCs w:val="22"/>
+        </w:rPr>
+        <w:t>sampling</w:t>
+      </w:r>
+      <w:proofErr w:type="spellEnd"/>
+      <w:r>
+        <w:rPr>
+          <w:rFonts w:ascii="Times New Roman" w:hAnsi="Times New Roman" w:cs="Times New Roman"/>
+          <w:sz w:val="22"/>
+          <w:szCs w:val="22"/>
+        </w:rPr>
+        <w:t xml:space="preserve"> es un método que simula puntos adicionales de la clase minoría (pobre) para balancear entre dos clases y </w:t>
+      </w:r>
+      <w:r>
+        <w:rPr>
+          <w:rFonts w:ascii="Times New Roman" w:hAnsi="Times New Roman" w:cs="Times New Roman"/>
+          <w:i/>
+          <w:iCs/>
+          <w:sz w:val="22"/>
+          <w:szCs w:val="22"/>
+        </w:rPr>
+        <w:t>Down-</w:t>
+      </w:r>
+      <w:proofErr w:type="spellStart"/>
+      <w:r>
+        <w:rPr>
+          <w:rFonts w:ascii="Times New Roman" w:hAnsi="Times New Roman" w:cs="Times New Roman"/>
+          <w:i/>
+          <w:iCs/>
+          <w:sz w:val="22"/>
+          <w:szCs w:val="22"/>
+        </w:rPr>
+        <w:t>sampling</w:t>
+      </w:r>
+      <w:proofErr w:type="spellEnd"/>
+      <w:r>
+        <w:rPr>
+          <w:rFonts w:ascii="Times New Roman" w:hAnsi="Times New Roman" w:cs="Times New Roman"/>
+          <w:sz w:val="22"/>
+          <w:szCs w:val="22"/>
+        </w:rPr>
+        <w:t xml:space="preserve"> reduce de manera aleatoria la clase mayoritaria (no pobre) para balancear las clases.</w:t>
       </w:r>
     </w:p>
   </w:endnote>
@@ -1494,14 +2251,14 @@
   <w:footnote w:id="1">
     <w:p>
       <w:pPr>
-        <w:pStyle w:val="FootnoteText"/>
-        <w:rPr>
-          <w:rFonts w:ascii="Times New Roman" w:hAnsi="Times New Roman" w:cs="Times New Roman"/>
-        </w:rPr>
-      </w:pPr>
-      <w:r>
-        <w:rPr>
-          <w:rStyle w:val="FootnoteReference"/>
+        <w:pStyle w:val="Textonotapie"/>
+        <w:rPr>
+          <w:rFonts w:ascii="Times New Roman" w:hAnsi="Times New Roman" w:cs="Times New Roman"/>
+        </w:rPr>
+      </w:pPr>
+      <w:r>
+        <w:rPr>
+          <w:rStyle w:val="Refdenotaalpie"/>
           <w:rFonts w:ascii="Times New Roman" w:hAnsi="Times New Roman" w:cs="Times New Roman"/>
         </w:rPr>
         <w:t>*</w:t>
@@ -1640,6 +2397,7 @@
     <w:lsdException w:name="HTML Sample" w:semiHidden="1" w:unhideWhenUsed="1"/>
     <w:lsdException w:name="HTML Typewriter" w:semiHidden="1" w:unhideWhenUsed="1"/>
     <w:lsdException w:name="HTML Variable" w:semiHidden="1" w:unhideWhenUsed="1"/>
+    <w:lsdException w:name="Normal Table" w:semiHidden="1" w:unhideWhenUsed="1"/>
     <w:lsdException w:name="annotation subject" w:semiHidden="1" w:unhideWhenUsed="1"/>
     <w:lsdException w:name="No List" w:semiHidden="1" w:unhideWhenUsed="1"/>
     <w:lsdException w:name="Outline List 1" w:semiHidden="1" w:unhideWhenUsed="1"/>
@@ -1682,8 +2440,11 @@
     <w:lsdException w:name="Table Contemporary" w:semiHidden="1" w:unhideWhenUsed="1"/>
     <w:lsdException w:name="Table Elegant" w:semiHidden="1" w:unhideWhenUsed="1"/>
     <w:lsdException w:name="Table Professional" w:semiHidden="1" w:unhideWhenUsed="1"/>
+    <w:lsdException w:name="Table Subtle 1" w:semiHidden="1" w:unhideWhenUsed="1"/>
     <w:lsdException w:name="Table Subtle 2" w:semiHidden="1" w:unhideWhenUsed="1"/>
     <w:lsdException w:name="Table Web 1" w:semiHidden="1" w:unhideWhenUsed="1"/>
+    <w:lsdException w:name="Table Web 2" w:semiHidden="1" w:unhideWhenUsed="1"/>
+    <w:lsdException w:name="Table Web 3" w:semiHidden="1" w:unhideWhenUsed="1"/>
     <w:lsdException w:name="Balloon Text" w:semiHidden="1" w:unhideWhenUsed="1"/>
     <w:lsdException w:name="Table Grid" w:uiPriority="39"/>
     <w:lsdException w:name="Table Theme" w:semiHidden="1" w:unhideWhenUsed="1"/>
@@ -1916,13 +2677,13 @@
       <w:spacing w:line="256" w:lineRule="auto"/>
     </w:pPr>
   </w:style>
-  <w:style w:type="character" w:default="1" w:styleId="DefaultParagraphFont">
+  <w:style w:type="character" w:default="1" w:styleId="Fuentedeprrafopredeter">
     <w:name w:val="Default Paragraph Font"/>
     <w:uiPriority w:val="1"/>
     <w:semiHidden/>
     <w:unhideWhenUsed/>
   </w:style>
-  <w:style w:type="table" w:default="1" w:styleId="TableNormal">
+  <w:style w:type="table" w:default="1" w:styleId="Tablanormal">
     <w:name w:val="Normal Table"/>
     <w:uiPriority w:val="99"/>
     <w:semiHidden/>
@@ -1937,15 +2698,15 @@
       </w:tblCellMar>
     </w:tblPr>
   </w:style>
-  <w:style w:type="numbering" w:default="1" w:styleId="NoList">
+  <w:style w:type="numbering" w:default="1" w:styleId="Sinlista">
     <w:name w:val="No List"/>
     <w:uiPriority w:val="99"/>
     <w:semiHidden/>
     <w:unhideWhenUsed/>
   </w:style>
-  <w:style w:type="character" w:styleId="Hyperlink">
+  <w:style w:type="character" w:styleId="Hipervnculo">
     <w:name w:val="Hyperlink"/>
-    <w:basedOn w:val="DefaultParagraphFont"/>
+    <w:basedOn w:val="Fuentedeprrafopredeter"/>
     <w:uiPriority w:val="99"/>
     <w:semiHidden/>
     <w:unhideWhenUsed/>
@@ -1955,10 +2716,10 @@
       <w:u w:val="single"/>
     </w:rPr>
   </w:style>
-  <w:style w:type="paragraph" w:styleId="FootnoteText">
+  <w:style w:type="paragraph" w:styleId="Textonotapie">
     <w:name w:val="footnote text"/>
     <w:basedOn w:val="Normal"/>
-    <w:link w:val="FootnoteTextChar"/>
+    <w:link w:val="TextonotapieCar"/>
     <w:uiPriority w:val="99"/>
     <w:semiHidden/>
     <w:unhideWhenUsed/>
@@ -1971,10 +2732,10 @@
       <w:szCs w:val="20"/>
     </w:rPr>
   </w:style>
-  <w:style w:type="character" w:customStyle="1" w:styleId="FootnoteTextChar">
-    <w:name w:val="Footnote Text Char"/>
-    <w:basedOn w:val="DefaultParagraphFont"/>
-    <w:link w:val="FootnoteText"/>
+  <w:style w:type="character" w:customStyle="1" w:styleId="TextonotapieCar">
+    <w:name w:val="Texto nota pie Car"/>
+    <w:basedOn w:val="Fuentedeprrafopredeter"/>
+    <w:link w:val="Textonotapie"/>
     <w:uiPriority w:val="99"/>
     <w:semiHidden/>
     <w:rsid w:val="00130B06"/>
@@ -1983,10 +2744,10 @@
       <w:szCs w:val="20"/>
     </w:rPr>
   </w:style>
-  <w:style w:type="paragraph" w:styleId="EndnoteText">
+  <w:style w:type="paragraph" w:styleId="Textonotaalfinal">
     <w:name w:val="endnote text"/>
     <w:basedOn w:val="Normal"/>
-    <w:link w:val="EndnoteTextChar"/>
+    <w:link w:val="TextonotaalfinalCar"/>
     <w:uiPriority w:val="99"/>
     <w:unhideWhenUsed/>
     <w:rsid w:val="00130B06"/>
@@ -1998,10 +2759,10 @@
       <w:szCs w:val="20"/>
     </w:rPr>
   </w:style>
-  <w:style w:type="character" w:customStyle="1" w:styleId="EndnoteTextChar">
-    <w:name w:val="Endnote Text Char"/>
-    <w:basedOn w:val="DefaultParagraphFont"/>
-    <w:link w:val="EndnoteText"/>
+  <w:style w:type="character" w:customStyle="1" w:styleId="TextonotaalfinalCar">
+    <w:name w:val="Texto nota al final Car"/>
+    <w:basedOn w:val="Fuentedeprrafopredeter"/>
+    <w:link w:val="Textonotaalfinal"/>
     <w:uiPriority w:val="99"/>
     <w:rsid w:val="00130B06"/>
     <w:rPr>
@@ -2009,9 +2770,9 @@
       <w:szCs w:val="20"/>
     </w:rPr>
   </w:style>
-  <w:style w:type="character" w:styleId="FootnoteReference">
+  <w:style w:type="character" w:styleId="Refdenotaalpie">
     <w:name w:val="footnote reference"/>
-    <w:basedOn w:val="DefaultParagraphFont"/>
+    <w:basedOn w:val="Fuentedeprrafopredeter"/>
     <w:uiPriority w:val="99"/>
     <w:semiHidden/>
     <w:unhideWhenUsed/>
@@ -2020,9 +2781,9 @@
       <w:vertAlign w:val="superscript"/>
     </w:rPr>
   </w:style>
-  <w:style w:type="character" w:styleId="EndnoteReference">
+  <w:style w:type="character" w:styleId="Refdenotaalfinal">
     <w:name w:val="endnote reference"/>
-    <w:basedOn w:val="DefaultParagraphFont"/>
+    <w:basedOn w:val="Fuentedeprrafopredeter"/>
     <w:uiPriority w:val="99"/>
     <w:semiHidden/>
     <w:unhideWhenUsed/>

</xml_diff>

<commit_message>
Modelos de ingreso 1
</commit_message>
<xml_diff>
--- a/document/Problem Set 2.docx
+++ b/document/Problem Set 2.docx
@@ -1,6 +1,6 @@
 
 <file path=word/document.xml><?xml version="1.0" encoding="utf-8"?>
-<w:document xmlns:wpc="http://schemas.microsoft.com/office/word/2010/wordprocessingCanvas" xmlns:cx="http://schemas.microsoft.com/office/drawing/2014/chartex" xmlns:cx1="http://schemas.microsoft.com/office/drawing/2015/9/8/chartex" xmlns:cx2="http://schemas.microsoft.com/office/drawing/2015/10/21/chartex" xmlns:cx3="http://schemas.microsoft.com/office/drawing/2016/5/9/chartex" xmlns:cx4="http://schemas.microsoft.com/office/drawing/2016/5/10/chartex" xmlns:cx5="http://schemas.microsoft.com/office/drawing/2016/5/11/chartex" xmlns:cx6="http://schemas.microsoft.com/office/drawing/2016/5/12/chartex" xmlns:cx7="http://schemas.microsoft.com/office/drawing/2016/5/13/chartex" xmlns:cx8="http://schemas.microsoft.com/office/drawing/2016/5/14/chartex" xmlns:mc="http://schemas.openxmlformats.org/markup-compatibility/2006" xmlns:aink="http://schemas.microsoft.com/office/drawing/2016/ink" xmlns:am3d="http://schemas.microsoft.com/office/drawing/2017/model3d" xmlns:o="urn:schemas-microsoft-com:office:office" xmlns:oel="http://schemas.microsoft.com/office/2019/extlst" xmlns:r="http://schemas.openxmlformats.org/officeDocument/2006/relationships" xmlns:m="http://schemas.openxmlformats.org/officeDocument/2006/math" xmlns:v="urn:schemas-microsoft-com:vml" xmlns:wp14="http://schemas.microsoft.com/office/word/2010/wordprocessingDrawing" xmlns:wp="http://schemas.openxmlformats.org/drawingml/2006/wordprocessingDrawing" xmlns:w10="urn:schemas-microsoft-com:office:word" xmlns:w="http://schemas.openxmlformats.org/wordprocessingml/2006/main" xmlns:w14="http://schemas.microsoft.com/office/word/2010/wordml" xmlns:w15="http://schemas.microsoft.com/office/word/2012/wordml" xmlns:w16cex="http://schemas.microsoft.com/office/word/2018/wordml/cex" xmlns:w16cid="http://schemas.microsoft.com/office/word/2016/wordml/cid" xmlns:w16="http://schemas.microsoft.com/office/word/2018/wordml" xmlns:w16sdtdh="http://schemas.microsoft.com/office/word/2020/wordml/sdtdatahash" xmlns:w16se="http://schemas.microsoft.com/office/word/2015/wordml/symex" xmlns:wpg="http://schemas.microsoft.com/office/word/2010/wordprocessingGroup" xmlns:wpi="http://schemas.microsoft.com/office/word/2010/wordprocessingInk" xmlns:wne="http://schemas.microsoft.com/office/word/2006/wordml" xmlns:wps="http://schemas.microsoft.com/office/word/2010/wordprocessingShape" mc:Ignorable="w14 w15 w16se w16cid w16 w16cex w16sdtdh wp14">
+<w:document xmlns:wpc="http://schemas.microsoft.com/office/word/2010/wordprocessingCanvas" xmlns:cx="http://schemas.microsoft.com/office/drawing/2014/chartex" xmlns:mc="http://schemas.openxmlformats.org/markup-compatibility/2006" xmlns:o="urn:schemas-microsoft-com:office:office" xmlns:r="http://schemas.openxmlformats.org/officeDocument/2006/relationships" xmlns:m="http://schemas.openxmlformats.org/officeDocument/2006/math" xmlns:v="urn:schemas-microsoft-com:vml" xmlns:wp14="http://schemas.microsoft.com/office/word/2010/wordprocessingDrawing" xmlns:wp="http://schemas.openxmlformats.org/drawingml/2006/wordprocessingDrawing" xmlns:w10="urn:schemas-microsoft-com:office:word" xmlns:w="http://schemas.openxmlformats.org/wordprocessingml/2006/main" xmlns:w14="http://schemas.microsoft.com/office/word/2010/wordml" xmlns:w15="http://schemas.microsoft.com/office/word/2012/wordml" xmlns:w16se="http://schemas.microsoft.com/office/word/2015/wordml/symex" xmlns:wpg="http://schemas.microsoft.com/office/word/2010/wordprocessingGroup" xmlns:wpi="http://schemas.microsoft.com/office/word/2010/wordprocessingInk" xmlns:wne="http://schemas.microsoft.com/office/word/2006/wordml" xmlns:wps="http://schemas.microsoft.com/office/word/2010/wordprocessingShape" mc:Ignorable="w14 w15 w16se wp14">
   <w:body>
     <w:p>
       <w:pPr>
@@ -513,15 +513,27 @@
         </w:rPr>
         <w:t xml:space="preserve"> revisamos la base disponible y seleccionamos las características que permitirían identificar si el hogar es pobre, dada la escasa disponibilidad de información a nivel del hogar, se construyeron características agregadas a partir de variables individuales. Construimos un conjunto de 12 variables para hacer la estimación (Anexo 1). Posteriormente, hicimos una exploración con el método de </w:t>
       </w:r>
-      <w:r>
-        <w:rPr>
-          <w:rFonts w:ascii="Times New Roman" w:hAnsi="Times New Roman" w:cs="Times New Roman"/>
-          <w:i/>
-          <w:iCs/>
-          <w:sz w:val="24"/>
-          <w:szCs w:val="24"/>
-        </w:rPr>
-        <w:t xml:space="preserve">Best </w:t>
+      <w:proofErr w:type="spellStart"/>
+      <w:r>
+        <w:rPr>
+          <w:rFonts w:ascii="Times New Roman" w:hAnsi="Times New Roman" w:cs="Times New Roman"/>
+          <w:i/>
+          <w:iCs/>
+          <w:sz w:val="24"/>
+          <w:szCs w:val="24"/>
+        </w:rPr>
+        <w:t>Best</w:t>
+      </w:r>
+      <w:proofErr w:type="spellEnd"/>
+      <w:r>
+        <w:rPr>
+          <w:rFonts w:ascii="Times New Roman" w:hAnsi="Times New Roman" w:cs="Times New Roman"/>
+          <w:i/>
+          <w:iCs/>
+          <w:sz w:val="24"/>
+          <w:szCs w:val="24"/>
+        </w:rPr>
+        <w:t xml:space="preserve"> </w:t>
       </w:r>
       <w:proofErr w:type="spellStart"/>
       <w:r>
@@ -646,6 +658,24 @@
         </w:rPr>
         <w:t xml:space="preserve"> (Tabla 4), seleccionamos el modelo </w:t>
       </w:r>
+      <w:r>
+        <w:rPr>
+          <w:rFonts w:ascii="Times New Roman" w:hAnsi="Times New Roman" w:cs="Times New Roman"/>
+          <w:i/>
+          <w:iCs/>
+          <w:sz w:val="24"/>
+          <w:szCs w:val="24"/>
+        </w:rPr>
+        <w:t>logit</w:t>
+      </w:r>
+      <w:r>
+        <w:rPr>
+          <w:rFonts w:ascii="Times New Roman" w:hAnsi="Times New Roman" w:cs="Times New Roman"/>
+          <w:sz w:val="24"/>
+          <w:szCs w:val="24"/>
+        </w:rPr>
+        <w:t xml:space="preserve"> pues obtuvo los mejores resultados. Este modelo considera 4 variables explicativas: (i) </w:t>
+      </w:r>
       <w:proofErr w:type="spellStart"/>
       <w:r>
         <w:rPr>
@@ -655,7 +685,7 @@
           <w:sz w:val="24"/>
           <w:szCs w:val="24"/>
         </w:rPr>
-        <w:t>logit</w:t>
+        <w:t>Subsidiado_hg</w:t>
       </w:r>
       <w:proofErr w:type="spellEnd"/>
       <w:r>
@@ -664,18 +694,16 @@
           <w:sz w:val="24"/>
           <w:szCs w:val="24"/>
         </w:rPr>
-        <w:t xml:space="preserve"> pues obtuvo los mejores resultados. Este modelo considera 4 variables explicativas: (i) </w:t>
+        <w:t xml:space="preserve"> que toma el valor de 1 si al menos un miembro de hogar (</w:t>
       </w:r>
       <w:proofErr w:type="spellStart"/>
       <w:r>
         <w:rPr>
           <w:rFonts w:ascii="Times New Roman" w:hAnsi="Times New Roman" w:cs="Times New Roman"/>
-          <w:i/>
-          <w:iCs/>
-          <w:sz w:val="24"/>
-          <w:szCs w:val="24"/>
-        </w:rPr>
-        <w:t>Subsidiado_hg</w:t>
+          <w:sz w:val="24"/>
+          <w:szCs w:val="24"/>
+        </w:rPr>
+        <w:t>MdH</w:t>
       </w:r>
       <w:proofErr w:type="spellEnd"/>
       <w:r>
@@ -684,12 +712,32 @@
           <w:sz w:val="24"/>
           <w:szCs w:val="24"/>
         </w:rPr>
-        <w:t xml:space="preserve"> que toma el valor de 1 si al menos un miembro de hogar (</w:t>
+        <w:t xml:space="preserve">) pertenece al régimen subsidiado de salud; (ii) </w:t>
       </w:r>
       <w:proofErr w:type="spellStart"/>
       <w:r>
         <w:rPr>
           <w:rFonts w:ascii="Times New Roman" w:hAnsi="Times New Roman" w:cs="Times New Roman"/>
+          <w:i/>
+          <w:iCs/>
+          <w:sz w:val="24"/>
+          <w:szCs w:val="24"/>
+        </w:rPr>
+        <w:t>ayudaInstituciones_hg</w:t>
+      </w:r>
+      <w:proofErr w:type="spellEnd"/>
+      <w:r>
+        <w:rPr>
+          <w:rFonts w:ascii="Times New Roman" w:hAnsi="Times New Roman" w:cs="Times New Roman"/>
+          <w:sz w:val="24"/>
+          <w:szCs w:val="24"/>
+        </w:rPr>
+        <w:t xml:space="preserve"> que indica si al menos un </w:t>
+      </w:r>
+      <w:proofErr w:type="spellStart"/>
+      <w:r>
+        <w:rPr>
+          <w:rFonts w:ascii="Times New Roman" w:hAnsi="Times New Roman" w:cs="Times New Roman"/>
           <w:sz w:val="24"/>
           <w:szCs w:val="24"/>
         </w:rPr>
@@ -702,16 +750,18 @@
           <w:sz w:val="24"/>
           <w:szCs w:val="24"/>
         </w:rPr>
-        <w:t>) pertenece al régimen subsidiado de salud; (</w:t>
+        <w:t xml:space="preserve"> recibió ayuda monetaria de una institución nacional o extranjera (=1), (iii) </w:t>
       </w:r>
       <w:proofErr w:type="spellStart"/>
       <w:r>
         <w:rPr>
           <w:rFonts w:ascii="Times New Roman" w:hAnsi="Times New Roman" w:cs="Times New Roman"/>
-          <w:sz w:val="24"/>
-          <w:szCs w:val="24"/>
-        </w:rPr>
-        <w:t>ii</w:t>
+          <w:i/>
+          <w:iCs/>
+          <w:sz w:val="24"/>
+          <w:szCs w:val="24"/>
+        </w:rPr>
+        <w:t>personaxCuarto_hg</w:t>
       </w:r>
       <w:proofErr w:type="spellEnd"/>
       <w:r>
@@ -720,18 +770,16 @@
           <w:sz w:val="24"/>
           <w:szCs w:val="24"/>
         </w:rPr>
-        <w:t xml:space="preserve">) </w:t>
+        <w:t xml:space="preserve"> que indica la ratio entre </w:t>
       </w:r>
       <w:proofErr w:type="spellStart"/>
       <w:r>
         <w:rPr>
           <w:rFonts w:ascii="Times New Roman" w:hAnsi="Times New Roman" w:cs="Times New Roman"/>
-          <w:i/>
-          <w:iCs/>
-          <w:sz w:val="24"/>
-          <w:szCs w:val="24"/>
-        </w:rPr>
-        <w:t>ayudaInstituciones_hg</w:t>
+          <w:sz w:val="24"/>
+          <w:szCs w:val="24"/>
+        </w:rPr>
+        <w:t>MdH</w:t>
       </w:r>
       <w:proofErr w:type="spellEnd"/>
       <w:r>
@@ -740,12 +788,32 @@
           <w:sz w:val="24"/>
           <w:szCs w:val="24"/>
         </w:rPr>
-        <w:t xml:space="preserve"> que indica si al menos un </w:t>
+        <w:t xml:space="preserve"> y cuartos donde duermen; y (iv) </w:t>
       </w:r>
       <w:proofErr w:type="spellStart"/>
       <w:r>
         <w:rPr>
           <w:rFonts w:ascii="Times New Roman" w:hAnsi="Times New Roman" w:cs="Times New Roman"/>
+          <w:i/>
+          <w:iCs/>
+          <w:sz w:val="24"/>
+          <w:szCs w:val="24"/>
+        </w:rPr>
+        <w:t>educ_hg</w:t>
+      </w:r>
+      <w:proofErr w:type="spellEnd"/>
+      <w:r>
+        <w:rPr>
+          <w:rFonts w:ascii="Times New Roman" w:hAnsi="Times New Roman" w:cs="Times New Roman"/>
+          <w:sz w:val="24"/>
+          <w:szCs w:val="24"/>
+        </w:rPr>
+        <w:t xml:space="preserve"> que es el promedio de años de escolaridad de los </w:t>
+      </w:r>
+      <w:proofErr w:type="spellStart"/>
+      <w:r>
+        <w:rPr>
+          <w:rFonts w:ascii="Times New Roman" w:hAnsi="Times New Roman" w:cs="Times New Roman"/>
           <w:sz w:val="24"/>
           <w:szCs w:val="24"/>
         </w:rPr>
@@ -758,118 +826,6 @@
           <w:sz w:val="24"/>
           <w:szCs w:val="24"/>
         </w:rPr>
-        <w:t xml:space="preserve"> recibió ayuda monetaria de una institución nacional o extranjera (=1), (</w:t>
-      </w:r>
-      <w:proofErr w:type="spellStart"/>
-      <w:r>
-        <w:rPr>
-          <w:rFonts w:ascii="Times New Roman" w:hAnsi="Times New Roman" w:cs="Times New Roman"/>
-          <w:sz w:val="24"/>
-          <w:szCs w:val="24"/>
-        </w:rPr>
-        <w:t>iii</w:t>
-      </w:r>
-      <w:proofErr w:type="spellEnd"/>
-      <w:r>
-        <w:rPr>
-          <w:rFonts w:ascii="Times New Roman" w:hAnsi="Times New Roman" w:cs="Times New Roman"/>
-          <w:sz w:val="24"/>
-          <w:szCs w:val="24"/>
-        </w:rPr>
-        <w:t xml:space="preserve">) </w:t>
-      </w:r>
-      <w:proofErr w:type="spellStart"/>
-      <w:r>
-        <w:rPr>
-          <w:rFonts w:ascii="Times New Roman" w:hAnsi="Times New Roman" w:cs="Times New Roman"/>
-          <w:i/>
-          <w:iCs/>
-          <w:sz w:val="24"/>
-          <w:szCs w:val="24"/>
-        </w:rPr>
-        <w:t>personaxCuarto_hg</w:t>
-      </w:r>
-      <w:proofErr w:type="spellEnd"/>
-      <w:r>
-        <w:rPr>
-          <w:rFonts w:ascii="Times New Roman" w:hAnsi="Times New Roman" w:cs="Times New Roman"/>
-          <w:sz w:val="24"/>
-          <w:szCs w:val="24"/>
-        </w:rPr>
-        <w:t xml:space="preserve"> que indica la ratio entre </w:t>
-      </w:r>
-      <w:proofErr w:type="spellStart"/>
-      <w:r>
-        <w:rPr>
-          <w:rFonts w:ascii="Times New Roman" w:hAnsi="Times New Roman" w:cs="Times New Roman"/>
-          <w:sz w:val="24"/>
-          <w:szCs w:val="24"/>
-        </w:rPr>
-        <w:t>MdH</w:t>
-      </w:r>
-      <w:proofErr w:type="spellEnd"/>
-      <w:r>
-        <w:rPr>
-          <w:rFonts w:ascii="Times New Roman" w:hAnsi="Times New Roman" w:cs="Times New Roman"/>
-          <w:sz w:val="24"/>
-          <w:szCs w:val="24"/>
-        </w:rPr>
-        <w:t xml:space="preserve"> y cuartos donde duermen; y (</w:t>
-      </w:r>
-      <w:proofErr w:type="spellStart"/>
-      <w:r>
-        <w:rPr>
-          <w:rFonts w:ascii="Times New Roman" w:hAnsi="Times New Roman" w:cs="Times New Roman"/>
-          <w:sz w:val="24"/>
-          <w:szCs w:val="24"/>
-        </w:rPr>
-        <w:t>iv</w:t>
-      </w:r>
-      <w:proofErr w:type="spellEnd"/>
-      <w:r>
-        <w:rPr>
-          <w:rFonts w:ascii="Times New Roman" w:hAnsi="Times New Roman" w:cs="Times New Roman"/>
-          <w:sz w:val="24"/>
-          <w:szCs w:val="24"/>
-        </w:rPr>
-        <w:t xml:space="preserve">) </w:t>
-      </w:r>
-      <w:proofErr w:type="spellStart"/>
-      <w:r>
-        <w:rPr>
-          <w:rFonts w:ascii="Times New Roman" w:hAnsi="Times New Roman" w:cs="Times New Roman"/>
-          <w:i/>
-          <w:iCs/>
-          <w:sz w:val="24"/>
-          <w:szCs w:val="24"/>
-        </w:rPr>
-        <w:t>educ_hg</w:t>
-      </w:r>
-      <w:proofErr w:type="spellEnd"/>
-      <w:r>
-        <w:rPr>
-          <w:rFonts w:ascii="Times New Roman" w:hAnsi="Times New Roman" w:cs="Times New Roman"/>
-          <w:sz w:val="24"/>
-          <w:szCs w:val="24"/>
-        </w:rPr>
-        <w:t xml:space="preserve"> que es el promedio de años de escolaridad de los </w:t>
-      </w:r>
-      <w:proofErr w:type="spellStart"/>
-      <w:r>
-        <w:rPr>
-          <w:rFonts w:ascii="Times New Roman" w:hAnsi="Times New Roman" w:cs="Times New Roman"/>
-          <w:sz w:val="24"/>
-          <w:szCs w:val="24"/>
-        </w:rPr>
-        <w:t>MdH</w:t>
-      </w:r>
-      <w:proofErr w:type="spellEnd"/>
-      <w:r>
-        <w:rPr>
-          <w:rFonts w:ascii="Times New Roman" w:hAnsi="Times New Roman" w:cs="Times New Roman"/>
-          <w:sz w:val="24"/>
-          <w:szCs w:val="24"/>
-        </w:rPr>
         <w:t>. Las variables fueron construidas en la base de personas de entrenamiento y se agruparon por hogar (</w:t>
       </w:r>
       <w:r>
@@ -923,43 +879,7 @@
           <w:sz w:val="24"/>
           <w:szCs w:val="24"/>
         </w:rPr>
-        <w:t xml:space="preserve">El modelo seleccionado no tiene </w:t>
-      </w:r>
-      <w:proofErr w:type="spellStart"/>
-      <w:r>
-        <w:rPr>
-          <w:rFonts w:ascii="Times New Roman" w:hAnsi="Times New Roman" w:cs="Times New Roman"/>
-          <w:sz w:val="24"/>
-          <w:szCs w:val="24"/>
-        </w:rPr>
-        <w:t>hiperparámetros</w:t>
-      </w:r>
-      <w:proofErr w:type="spellEnd"/>
-      <w:r>
-        <w:rPr>
-          <w:rFonts w:ascii="Times New Roman" w:hAnsi="Times New Roman" w:cs="Times New Roman"/>
-          <w:sz w:val="24"/>
-          <w:szCs w:val="24"/>
-        </w:rPr>
-        <w:t xml:space="preserve"> alfa o lambda que busquen maximizar alguna métrica. No obstante, 3 de los 6 modelos estimados sí contaban con dichos </w:t>
-      </w:r>
-      <w:proofErr w:type="spellStart"/>
-      <w:r>
-        <w:rPr>
-          <w:rFonts w:ascii="Times New Roman" w:hAnsi="Times New Roman" w:cs="Times New Roman"/>
-          <w:sz w:val="24"/>
-          <w:szCs w:val="24"/>
-        </w:rPr>
-        <w:t>hiperparámetros</w:t>
-      </w:r>
-      <w:proofErr w:type="spellEnd"/>
-      <w:r>
-        <w:rPr>
-          <w:rFonts w:ascii="Times New Roman" w:hAnsi="Times New Roman" w:cs="Times New Roman"/>
-          <w:sz w:val="24"/>
-          <w:szCs w:val="24"/>
-        </w:rPr>
-        <w:t xml:space="preserve">, </w:t>
+        <w:t xml:space="preserve">El modelo seleccionado no tiene hiperparámetros alfa o lambda que busquen maximizar alguna métrica. No obstante, 3 de los 6 modelos estimados sí contaban con dichos hiperparámetros, </w:t>
       </w:r>
       <m:oMath>
         <m:r>
@@ -1078,6 +998,24 @@
         </w:rPr>
         <w:t xml:space="preserve">. De igual forma, como se trató de un modelo </w:t>
       </w:r>
+      <w:r>
+        <w:rPr>
+          <w:rFonts w:ascii="Times New Roman" w:hAnsi="Times New Roman" w:cs="Times New Roman"/>
+          <w:i/>
+          <w:iCs/>
+          <w:sz w:val="24"/>
+          <w:szCs w:val="24"/>
+        </w:rPr>
+        <w:t>logit</w:t>
+      </w:r>
+      <w:r>
+        <w:rPr>
+          <w:rFonts w:ascii="Times New Roman" w:hAnsi="Times New Roman" w:cs="Times New Roman"/>
+          <w:sz w:val="24"/>
+          <w:szCs w:val="24"/>
+        </w:rPr>
+        <w:t xml:space="preserve"> convencional, no se aplicó un método de </w:t>
+      </w:r>
       <w:proofErr w:type="spellStart"/>
       <w:r>
         <w:rPr>
@@ -1087,49 +1025,370 @@
           <w:sz w:val="24"/>
           <w:szCs w:val="24"/>
         </w:rPr>
+        <w:t>class</w:t>
+      </w:r>
+      <w:proofErr w:type="spellEnd"/>
+      <w:r>
+        <w:rPr>
+          <w:rFonts w:ascii="Times New Roman" w:hAnsi="Times New Roman" w:cs="Times New Roman"/>
+          <w:i/>
+          <w:iCs/>
+          <w:sz w:val="24"/>
+          <w:szCs w:val="24"/>
+        </w:rPr>
+        <w:t xml:space="preserve"> </w:t>
+      </w:r>
+      <w:proofErr w:type="spellStart"/>
+      <w:r>
+        <w:rPr>
+          <w:rFonts w:ascii="Times New Roman" w:hAnsi="Times New Roman" w:cs="Times New Roman"/>
+          <w:i/>
+          <w:iCs/>
+          <w:sz w:val="24"/>
+          <w:szCs w:val="24"/>
+        </w:rPr>
+        <w:t>imbalances</w:t>
+      </w:r>
+      <w:proofErr w:type="spellEnd"/>
+      <w:r>
+        <w:rPr>
+          <w:rFonts w:ascii="Times New Roman" w:hAnsi="Times New Roman" w:cs="Times New Roman"/>
+          <w:sz w:val="24"/>
+          <w:szCs w:val="24"/>
+        </w:rPr>
+        <w:t xml:space="preserve">, sin embargo, 2 de los modelos considerados utilizaron los métodos de </w:t>
+      </w:r>
+      <w:r>
+        <w:rPr>
+          <w:rFonts w:ascii="Times New Roman" w:hAnsi="Times New Roman" w:cs="Times New Roman"/>
+          <w:i/>
+          <w:iCs/>
+          <w:sz w:val="24"/>
+          <w:szCs w:val="24"/>
+        </w:rPr>
+        <w:t>Up-</w:t>
+      </w:r>
+      <w:proofErr w:type="spellStart"/>
+      <w:r>
+        <w:rPr>
+          <w:rFonts w:ascii="Times New Roman" w:hAnsi="Times New Roman" w:cs="Times New Roman"/>
+          <w:i/>
+          <w:iCs/>
+          <w:sz w:val="24"/>
+          <w:szCs w:val="24"/>
+        </w:rPr>
+        <w:t>sampling</w:t>
+      </w:r>
+      <w:proofErr w:type="spellEnd"/>
+      <w:r>
+        <w:rPr>
+          <w:rFonts w:ascii="Times New Roman" w:hAnsi="Times New Roman" w:cs="Times New Roman"/>
+          <w:sz w:val="24"/>
+          <w:szCs w:val="24"/>
+        </w:rPr>
+        <w:t xml:space="preserve"> y </w:t>
+      </w:r>
+      <w:r>
+        <w:rPr>
+          <w:rFonts w:ascii="Times New Roman" w:hAnsi="Times New Roman" w:cs="Times New Roman"/>
+          <w:i/>
+          <w:iCs/>
+          <w:sz w:val="24"/>
+          <w:szCs w:val="24"/>
+        </w:rPr>
+        <w:t>Down-</w:t>
+      </w:r>
+      <w:proofErr w:type="spellStart"/>
+      <w:r>
+        <w:rPr>
+          <w:rFonts w:ascii="Times New Roman" w:hAnsi="Times New Roman" w:cs="Times New Roman"/>
+          <w:i/>
+          <w:iCs/>
+          <w:sz w:val="24"/>
+          <w:szCs w:val="24"/>
+        </w:rPr>
+        <w:t>sampling</w:t>
+      </w:r>
+      <w:proofErr w:type="spellEnd"/>
+      <w:r>
+        <w:rPr>
+          <w:rStyle w:val="Refdenotaalfinal"/>
+          <w:rFonts w:ascii="Times New Roman" w:hAnsi="Times New Roman" w:cs="Times New Roman"/>
+          <w:i/>
+          <w:iCs/>
+          <w:sz w:val="24"/>
+          <w:szCs w:val="24"/>
+        </w:rPr>
+        <w:endnoteReference w:id="9"/>
+      </w:r>
+      <w:r>
+        <w:rPr>
+          <w:rFonts w:ascii="Times New Roman" w:hAnsi="Times New Roman" w:cs="Times New Roman"/>
+          <w:sz w:val="24"/>
+          <w:szCs w:val="24"/>
+        </w:rPr>
+        <w:t>.</w:t>
+      </w:r>
+      <w:r>
+        <w:rPr>
+          <w:rFonts w:ascii="Times New Roman" w:hAnsi="Times New Roman" w:cs="Times New Roman"/>
+          <w:sz w:val="24"/>
+          <w:szCs w:val="24"/>
+        </w:rPr>
+        <w:t xml:space="preserve"> </w:t>
+      </w:r>
+    </w:p>
+    <w:p>
+      <w:pPr>
+        <w:jc w:val="both"/>
+        <w:rPr>
+          <w:rFonts w:ascii="Times New Roman" w:hAnsi="Times New Roman" w:cs="Times New Roman"/>
+          <w:sz w:val="24"/>
+          <w:szCs w:val="24"/>
+        </w:rPr>
+      </w:pPr>
+      <w:r>
+        <w:rPr>
+          <w:rFonts w:ascii="Times New Roman" w:hAnsi="Times New Roman" w:cs="Times New Roman"/>
+          <w:sz w:val="24"/>
+          <w:szCs w:val="24"/>
+          <w:u w:val="single"/>
+        </w:rPr>
+        <w:t>Desempeño del modelo:</w:t>
+      </w:r>
+      <w:r>
+        <w:rPr>
+          <w:rFonts w:ascii="Times New Roman" w:hAnsi="Times New Roman" w:cs="Times New Roman"/>
+          <w:sz w:val="24"/>
+          <w:szCs w:val="24"/>
+        </w:rPr>
+        <w:t xml:space="preserve"> El modelo </w:t>
+      </w:r>
+      <w:r>
+        <w:rPr>
+          <w:rFonts w:ascii="Times New Roman" w:hAnsi="Times New Roman" w:cs="Times New Roman"/>
+          <w:i/>
+          <w:iCs/>
+          <w:sz w:val="24"/>
+          <w:szCs w:val="24"/>
+        </w:rPr>
         <w:t>logit</w:t>
       </w:r>
+      <w:r>
+        <w:rPr>
+          <w:rFonts w:ascii="Times New Roman" w:hAnsi="Times New Roman" w:cs="Times New Roman"/>
+          <w:sz w:val="24"/>
+          <w:szCs w:val="24"/>
+        </w:rPr>
+        <w:t xml:space="preserve"> arrojó una sensibilidad (</w:t>
+      </w:r>
+      <w:proofErr w:type="spellStart"/>
+      <w:r>
+        <w:rPr>
+          <w:rFonts w:ascii="Times New Roman" w:hAnsi="Times New Roman" w:cs="Times New Roman"/>
+          <w:i/>
+          <w:iCs/>
+          <w:sz w:val="24"/>
+          <w:szCs w:val="24"/>
+        </w:rPr>
+        <w:t>Sensitivity</w:t>
+      </w:r>
       <w:proofErr w:type="spellEnd"/>
       <w:r>
         <w:rPr>
           <w:rFonts w:ascii="Times New Roman" w:hAnsi="Times New Roman" w:cs="Times New Roman"/>
-          <w:sz w:val="24"/>
-          <w:szCs w:val="24"/>
-        </w:rPr>
-        <w:t xml:space="preserve"> convencional, no se aplicó un método de </w:t>
+          <w:i/>
+          <w:iCs/>
+          <w:sz w:val="24"/>
+          <w:szCs w:val="24"/>
+        </w:rPr>
+        <w:t>)</w:t>
+      </w:r>
+      <w:r>
+        <w:rPr>
+          <w:rStyle w:val="Refdenotaalfinal"/>
+          <w:rFonts w:ascii="Times New Roman" w:hAnsi="Times New Roman" w:cs="Times New Roman"/>
+          <w:i/>
+          <w:iCs/>
+          <w:sz w:val="24"/>
+          <w:szCs w:val="24"/>
+        </w:rPr>
+        <w:endnoteReference w:id="10"/>
+      </w:r>
+      <w:r>
+        <w:rPr>
+          <w:rFonts w:ascii="Times New Roman" w:hAnsi="Times New Roman" w:cs="Times New Roman"/>
+          <w:i/>
+          <w:iCs/>
+          <w:sz w:val="24"/>
+          <w:szCs w:val="24"/>
+        </w:rPr>
+        <w:t xml:space="preserve">, </w:t>
+      </w:r>
+      <w:r>
+        <w:rPr>
+          <w:rFonts w:ascii="Times New Roman" w:hAnsi="Times New Roman" w:cs="Times New Roman"/>
+          <w:sz w:val="24"/>
+          <w:szCs w:val="24"/>
+        </w:rPr>
+        <w:t>es decir, una proporción de hogares pobres clasificados correctamente de 57.8% y una tasa de 11.1% de falsos negativos</w:t>
+      </w:r>
+      <w:r>
+        <w:rPr>
+          <w:rStyle w:val="Refdenotaalfinal"/>
+          <w:rFonts w:ascii="Times New Roman" w:hAnsi="Times New Roman" w:cs="Times New Roman"/>
+          <w:sz w:val="24"/>
+          <w:szCs w:val="24"/>
+        </w:rPr>
+        <w:endnoteReference w:id="11"/>
+      </w:r>
+      <w:r>
+        <w:rPr>
+          <w:rFonts w:ascii="Times New Roman" w:hAnsi="Times New Roman" w:cs="Times New Roman"/>
+          <w:sz w:val="24"/>
+          <w:szCs w:val="24"/>
+        </w:rPr>
+        <w:t>, que mide la proporción de verdaderos hogares pobres que el modelo clasificó erróneamente. Además, exhibe un tasa de falsos positivos</w:t>
+      </w:r>
+      <w:r>
+        <w:rPr>
+          <w:rStyle w:val="Refdenotaalfinal"/>
+          <w:rFonts w:ascii="Times New Roman" w:hAnsi="Times New Roman" w:cs="Times New Roman"/>
+          <w:sz w:val="24"/>
+          <w:szCs w:val="24"/>
+        </w:rPr>
+        <w:endnoteReference w:id="12"/>
+      </w:r>
+      <w:r>
+        <w:rPr>
+          <w:rFonts w:ascii="Times New Roman" w:hAnsi="Times New Roman" w:cs="Times New Roman"/>
+          <w:sz w:val="24"/>
+          <w:szCs w:val="24"/>
+        </w:rPr>
+        <w:t>, que indica la proporción de “falsos pobres” sobre el total de hogares que el modelo clasifica como pobres, de 52.91%, 0.80 en el área bajo la curva (</w:t>
+      </w:r>
+      <w:r>
+        <w:rPr>
+          <w:rFonts w:ascii="Times New Roman" w:hAnsi="Times New Roman" w:cs="Times New Roman"/>
+          <w:i/>
+          <w:iCs/>
+          <w:sz w:val="24"/>
+          <w:szCs w:val="24"/>
+        </w:rPr>
+        <w:t>AUC</w:t>
+      </w:r>
+      <w:r>
+        <w:rPr>
+          <w:rStyle w:val="Refdenotaalfinal"/>
+          <w:rFonts w:ascii="Times New Roman" w:hAnsi="Times New Roman" w:cs="Times New Roman"/>
+          <w:i/>
+          <w:iCs/>
+          <w:sz w:val="24"/>
+          <w:szCs w:val="24"/>
+        </w:rPr>
+        <w:endnoteReference w:id="13"/>
+      </w:r>
+      <w:r>
+        <w:rPr>
+          <w:rFonts w:ascii="Times New Roman" w:hAnsi="Times New Roman" w:cs="Times New Roman"/>
+          <w:sz w:val="24"/>
+          <w:szCs w:val="24"/>
+        </w:rPr>
+        <w:t>, en inglés), y se observa que su curva ROC</w:t>
+      </w:r>
+      <w:r>
+        <w:rPr>
+          <w:rStyle w:val="Refdenotaalfinal"/>
+          <w:rFonts w:ascii="Times New Roman" w:hAnsi="Times New Roman" w:cs="Times New Roman"/>
+          <w:sz w:val="24"/>
+          <w:szCs w:val="24"/>
+        </w:rPr>
+        <w:endnoteReference w:id="14"/>
+      </w:r>
+      <w:r>
+        <w:rPr>
+          <w:rFonts w:ascii="Times New Roman" w:hAnsi="Times New Roman" w:cs="Times New Roman"/>
+          <w:sz w:val="24"/>
+          <w:szCs w:val="24"/>
+        </w:rPr>
+        <w:t xml:space="preserve"> refleja el mejor desempeño entre los modelos analizados (Gráfica 2). </w:t>
+      </w:r>
+    </w:p>
+    <w:p>
+      <w:pPr>
+        <w:jc w:val="both"/>
+        <w:rPr>
+          <w:rFonts w:ascii="Times New Roman" w:hAnsi="Times New Roman" w:cs="Times New Roman"/>
+          <w:b/>
+          <w:bCs/>
+          <w:sz w:val="24"/>
+          <w:szCs w:val="24"/>
+        </w:rPr>
+      </w:pPr>
+      <w:r>
+        <w:rPr>
+          <w:rFonts w:ascii="Times New Roman" w:hAnsi="Times New Roman" w:cs="Times New Roman"/>
+          <w:b/>
+          <w:bCs/>
+          <w:sz w:val="24"/>
+          <w:szCs w:val="24"/>
+        </w:rPr>
+        <w:t xml:space="preserve">3.2 Modelos de regresión de ingresos </w:t>
+      </w:r>
+    </w:p>
+    <w:p>
+      <w:pPr>
+        <w:jc w:val="both"/>
+        <w:rPr>
+          <w:rFonts w:ascii="Times New Roman" w:hAnsi="Times New Roman" w:cs="Times New Roman"/>
+          <w:sz w:val="24"/>
+          <w:szCs w:val="24"/>
+        </w:rPr>
+      </w:pPr>
+      <w:r>
+        <w:rPr>
+          <w:rFonts w:ascii="Times New Roman" w:hAnsi="Times New Roman" w:cs="Times New Roman"/>
+          <w:sz w:val="24"/>
+          <w:szCs w:val="24"/>
+        </w:rPr>
+        <w:lastRenderedPageBreak/>
+        <w:t xml:space="preserve">Una segunda aproximación para construir un modelo predictivo de pobreza de los hogares es a través de su ingreso. Estimamos el ingreso del hogar a partir de la agregación de una estimación individual del ingreso de cada </w:t>
       </w:r>
       <w:proofErr w:type="spellStart"/>
       <w:r>
         <w:rPr>
           <w:rFonts w:ascii="Times New Roman" w:hAnsi="Times New Roman" w:cs="Times New Roman"/>
-          <w:i/>
-          <w:iCs/>
-          <w:sz w:val="24"/>
-          <w:szCs w:val="24"/>
-        </w:rPr>
-        <w:t>class</w:t>
+          <w:sz w:val="24"/>
+          <w:szCs w:val="24"/>
+        </w:rPr>
+        <w:t>MdH</w:t>
       </w:r>
       <w:proofErr w:type="spellEnd"/>
       <w:r>
         <w:rPr>
-          <w:rFonts w:ascii="Times New Roman" w:hAnsi="Times New Roman" w:cs="Times New Roman"/>
-          <w:i/>
-          <w:iCs/>
-          <w:sz w:val="24"/>
-          <w:szCs w:val="24"/>
-        </w:rPr>
-        <w:t xml:space="preserve"> </w:t>
+          <w:rStyle w:val="Refdenotaalfinal"/>
+          <w:rFonts w:ascii="Times New Roman" w:hAnsi="Times New Roman" w:cs="Times New Roman"/>
+          <w:sz w:val="24"/>
+          <w:szCs w:val="24"/>
+        </w:rPr>
+        <w:endnoteReference w:id="15"/>
+      </w:r>
+      <w:r>
+        <w:rPr>
+          <w:rFonts w:ascii="Times New Roman" w:hAnsi="Times New Roman" w:cs="Times New Roman"/>
+          <w:sz w:val="24"/>
+          <w:szCs w:val="24"/>
+        </w:rPr>
+        <w:t>. Luego, utilizando la línea de pobreza (</w:t>
       </w:r>
       <w:proofErr w:type="spellStart"/>
       <w:r>
         <w:rPr>
           <w:rFonts w:ascii="Times New Roman" w:hAnsi="Times New Roman" w:cs="Times New Roman"/>
-          <w:i/>
-          <w:iCs/>
-          <w:sz w:val="24"/>
-          <w:szCs w:val="24"/>
-        </w:rPr>
-        <w:t>imbalances</w:t>
+          <w:sz w:val="24"/>
+          <w:szCs w:val="24"/>
+        </w:rPr>
+        <w:t>Lp</w:t>
       </w:r>
       <w:proofErr w:type="spellEnd"/>
       <w:r>
@@ -1138,28 +1397,34 @@
           <w:sz w:val="24"/>
           <w:szCs w:val="24"/>
         </w:rPr>
-        <w:t xml:space="preserve">, sin embargo, 2 de los modelos considerados utilizaron los métodos de </w:t>
-      </w:r>
-      <w:r>
-        <w:rPr>
-          <w:rFonts w:ascii="Times New Roman" w:hAnsi="Times New Roman" w:cs="Times New Roman"/>
-          <w:i/>
-          <w:iCs/>
-          <w:sz w:val="24"/>
-          <w:szCs w:val="24"/>
-        </w:rPr>
-        <w:t>Up-</w:t>
+        <w:t xml:space="preserve">) definida por el DANE, se hace una comparación y clasifica el hogar, </w:t>
+      </w:r>
+      <m:oMath>
+        <m:r>
+          <w:rPr>
+            <w:rFonts w:ascii="Cambria Math" w:hAnsi="Cambria Math" w:cs="Times New Roman"/>
+            <w:sz w:val="24"/>
+            <w:szCs w:val="24"/>
+          </w:rPr>
+          <m:t>Pobre= I( Inc&lt;Pl)</m:t>
+        </m:r>
+      </m:oMath>
+      <w:r>
+        <w:rPr>
+          <w:rFonts w:ascii="Times New Roman" w:hAnsi="Times New Roman" w:cs="Times New Roman"/>
+          <w:sz w:val="24"/>
+          <w:szCs w:val="24"/>
+        </w:rPr>
+        <w:t xml:space="preserve">. Si el ingreso estimado es menor a la </w:t>
       </w:r>
       <w:proofErr w:type="spellStart"/>
       <w:r>
         <w:rPr>
           <w:rFonts w:ascii="Times New Roman" w:hAnsi="Times New Roman" w:cs="Times New Roman"/>
-          <w:i/>
-          <w:iCs/>
-          <w:sz w:val="24"/>
-          <w:szCs w:val="24"/>
-        </w:rPr>
-        <w:t>sampling</w:t>
+          <w:sz w:val="24"/>
+          <w:szCs w:val="24"/>
+        </w:rPr>
+        <w:t>Lp</w:t>
       </w:r>
       <w:proofErr w:type="spellEnd"/>
       <w:r>
@@ -1168,41 +1433,18 @@
           <w:sz w:val="24"/>
           <w:szCs w:val="24"/>
         </w:rPr>
-        <w:t xml:space="preserve"> y </w:t>
-      </w:r>
-      <w:r>
-        <w:rPr>
-          <w:rFonts w:ascii="Times New Roman" w:hAnsi="Times New Roman" w:cs="Times New Roman"/>
-          <w:i/>
-          <w:iCs/>
-          <w:sz w:val="24"/>
-          <w:szCs w:val="24"/>
-        </w:rPr>
-        <w:t>Down-</w:t>
-      </w:r>
-      <w:proofErr w:type="spellStart"/>
-      <w:r>
-        <w:rPr>
-          <w:rFonts w:ascii="Times New Roman" w:hAnsi="Times New Roman" w:cs="Times New Roman"/>
-          <w:i/>
-          <w:iCs/>
-          <w:sz w:val="24"/>
-          <w:szCs w:val="24"/>
-        </w:rPr>
-        <w:t>sampling</w:t>
-      </w:r>
-      <w:proofErr w:type="spellEnd"/>
-      <w:r>
-        <w:rPr>
-          <w:rStyle w:val="Refdenotaalfinal"/>
-          <w:rFonts w:ascii="Times New Roman" w:hAnsi="Times New Roman" w:cs="Times New Roman"/>
-          <w:i/>
-          <w:iCs/>
-          <w:sz w:val="24"/>
-          <w:szCs w:val="24"/>
-        </w:rPr>
-        <w:endnoteReference w:id="9"/>
-      </w:r>
+        <w:t xml:space="preserve"> se clasifica como pobre, y la variable </w:t>
+      </w:r>
+      <m:oMath>
+        <m:r>
+          <w:rPr>
+            <w:rFonts w:ascii="Cambria Math" w:hAnsi="Cambria Math" w:cs="Times New Roman"/>
+            <w:sz w:val="24"/>
+            <w:szCs w:val="24"/>
+          </w:rPr>
+          <m:t>I=1</m:t>
+        </m:r>
+      </m:oMath>
       <w:r>
         <w:rPr>
           <w:rFonts w:ascii="Times New Roman" w:hAnsi="Times New Roman" w:cs="Times New Roman"/>
@@ -1211,14 +1453,6 @@
         </w:rPr>
         <w:t>.</w:t>
       </w:r>
-      <w:r>
-        <w:rPr>
-          <w:rFonts w:ascii="Times New Roman" w:hAnsi="Times New Roman" w:cs="Times New Roman"/>
-          <w:sz w:val="24"/>
-          <w:szCs w:val="24"/>
-        </w:rPr>
-        <w:t xml:space="preserve"> </w:t>
-      </w:r>
     </w:p>
     <w:p>
       <w:pPr>
@@ -1229,16 +1463,8 @@
           <w:szCs w:val="24"/>
         </w:rPr>
       </w:pPr>
-    </w:p>
-    <w:p>
-      <w:pPr>
-        <w:jc w:val="both"/>
-        <w:rPr>
-          <w:rFonts w:ascii="Times New Roman" w:hAnsi="Times New Roman" w:cs="Times New Roman"/>
-          <w:sz w:val="24"/>
-          <w:szCs w:val="24"/>
-        </w:rPr>
-      </w:pPr>
+      <w:bookmarkStart w:id="0" w:name="_GoBack"/>
+      <w:bookmarkEnd w:id="0"/>
     </w:p>
     <w:sectPr>
       <w:pgSz w:w="12240" w:h="15840"/>
@@ -1251,7 +1477,7 @@
 </file>
 
 <file path=word/endnotes.xml><?xml version="1.0" encoding="utf-8"?>
-<w:endnotes xmlns:wpc="http://schemas.microsoft.com/office/word/2010/wordprocessingCanvas" xmlns:cx="http://schemas.microsoft.com/office/drawing/2014/chartex" xmlns:cx1="http://schemas.microsoft.com/office/drawing/2015/9/8/chartex" xmlns:cx2="http://schemas.microsoft.com/office/drawing/2015/10/21/chartex" xmlns:cx3="http://schemas.microsoft.com/office/drawing/2016/5/9/chartex" xmlns:cx4="http://schemas.microsoft.com/office/drawing/2016/5/10/chartex" xmlns:cx5="http://schemas.microsoft.com/office/drawing/2016/5/11/chartex" xmlns:cx6="http://schemas.microsoft.com/office/drawing/2016/5/12/chartex" xmlns:cx7="http://schemas.microsoft.com/office/drawing/2016/5/13/chartex" xmlns:cx8="http://schemas.microsoft.com/office/drawing/2016/5/14/chartex" xmlns:mc="http://schemas.openxmlformats.org/markup-compatibility/2006" xmlns:aink="http://schemas.microsoft.com/office/drawing/2016/ink" xmlns:am3d="http://schemas.microsoft.com/office/drawing/2017/model3d" xmlns:o="urn:schemas-microsoft-com:office:office" xmlns:oel="http://schemas.microsoft.com/office/2019/extlst" xmlns:r="http://schemas.openxmlformats.org/officeDocument/2006/relationships" xmlns:m="http://schemas.openxmlformats.org/officeDocument/2006/math" xmlns:v="urn:schemas-microsoft-com:vml" xmlns:wp14="http://schemas.microsoft.com/office/word/2010/wordprocessingDrawing" xmlns:wp="http://schemas.openxmlformats.org/drawingml/2006/wordprocessingDrawing" xmlns:w10="urn:schemas-microsoft-com:office:word" xmlns:w="http://schemas.openxmlformats.org/wordprocessingml/2006/main" xmlns:w14="http://schemas.microsoft.com/office/word/2010/wordml" xmlns:w15="http://schemas.microsoft.com/office/word/2012/wordml" xmlns:w16cex="http://schemas.microsoft.com/office/word/2018/wordml/cex" xmlns:w16cid="http://schemas.microsoft.com/office/word/2016/wordml/cid" xmlns:w16="http://schemas.microsoft.com/office/word/2018/wordml" xmlns:w16sdtdh="http://schemas.microsoft.com/office/word/2020/wordml/sdtdatahash" xmlns:w16se="http://schemas.microsoft.com/office/word/2015/wordml/symex" xmlns:wpg="http://schemas.microsoft.com/office/word/2010/wordprocessingGroup" xmlns:wpi="http://schemas.microsoft.com/office/word/2010/wordprocessingInk" xmlns:wne="http://schemas.microsoft.com/office/word/2006/wordml" xmlns:wps="http://schemas.microsoft.com/office/word/2010/wordprocessingShape" mc:Ignorable="w14 w15 w16se w16cid w16 w16cex w16sdtdh wp14">
+<w:endnotes xmlns:wpc="http://schemas.microsoft.com/office/word/2010/wordprocessingCanvas" xmlns:cx="http://schemas.microsoft.com/office/drawing/2014/chartex" xmlns:mc="http://schemas.openxmlformats.org/markup-compatibility/2006" xmlns:o="urn:schemas-microsoft-com:office:office" xmlns:r="http://schemas.openxmlformats.org/officeDocument/2006/relationships" xmlns:m="http://schemas.openxmlformats.org/officeDocument/2006/math" xmlns:v="urn:schemas-microsoft-com:vml" xmlns:wp14="http://schemas.microsoft.com/office/word/2010/wordprocessingDrawing" xmlns:wp="http://schemas.openxmlformats.org/drawingml/2006/wordprocessingDrawing" xmlns:w10="urn:schemas-microsoft-com:office:word" xmlns:w="http://schemas.openxmlformats.org/wordprocessingml/2006/main" xmlns:w14="http://schemas.microsoft.com/office/word/2010/wordml" xmlns:w15="http://schemas.microsoft.com/office/word/2012/wordml" xmlns:w16se="http://schemas.microsoft.com/office/word/2015/wordml/symex" xmlns:wpg="http://schemas.microsoft.com/office/word/2010/wordprocessingGroup" xmlns:wpi="http://schemas.microsoft.com/office/word/2010/wordprocessingInk" xmlns:wne="http://schemas.microsoft.com/office/word/2006/wordml" xmlns:wps="http://schemas.microsoft.com/office/word/2010/wordprocessingShape" mc:Ignorable="w14 w15 w16se wp14">
   <w:endnote w:type="separator" w:id="-1">
     <w:p>
       <w:pPr>
@@ -1535,6 +1761,52 @@
         </w:rPr>
         <w:t xml:space="preserve"> (1) </w:t>
       </w:r>
+      <w:r>
+        <w:rPr>
+          <w:rFonts w:ascii="Times New Roman" w:hAnsi="Times New Roman" w:cs="Times New Roman"/>
+          <w:i/>
+          <w:iCs/>
+          <w:sz w:val="22"/>
+          <w:szCs w:val="22"/>
+        </w:rPr>
+        <w:t>logit</w:t>
+      </w:r>
+      <w:r>
+        <w:rPr>
+          <w:rFonts w:ascii="Times New Roman" w:hAnsi="Times New Roman" w:cs="Times New Roman"/>
+          <w:sz w:val="22"/>
+          <w:szCs w:val="22"/>
+        </w:rPr>
+        <w:t xml:space="preserve">; (2) </w:t>
+      </w:r>
+      <w:r>
+        <w:rPr>
+          <w:rFonts w:ascii="Times New Roman" w:hAnsi="Times New Roman" w:cs="Times New Roman"/>
+          <w:i/>
+          <w:iCs/>
+          <w:sz w:val="22"/>
+          <w:szCs w:val="22"/>
+        </w:rPr>
+        <w:t>logit</w:t>
+      </w:r>
+      <w:r>
+        <w:rPr>
+          <w:rFonts w:ascii="Times New Roman" w:hAnsi="Times New Roman" w:cs="Times New Roman"/>
+          <w:sz w:val="22"/>
+          <w:szCs w:val="22"/>
+        </w:rPr>
+        <w:t xml:space="preserve"> con un control de </w:t>
+      </w:r>
+      <w:r>
+        <w:rPr>
+          <w:rFonts w:ascii="Times New Roman" w:hAnsi="Times New Roman" w:cs="Times New Roman"/>
+          <w:i/>
+          <w:iCs/>
+          <w:sz w:val="22"/>
+          <w:szCs w:val="22"/>
+        </w:rPr>
+        <w:t>Two-</w:t>
+      </w:r>
       <w:proofErr w:type="spellStart"/>
       <w:r>
         <w:rPr>
@@ -1544,8 +1816,118 @@
           <w:sz w:val="22"/>
           <w:szCs w:val="22"/>
         </w:rPr>
+        <w:t>Class</w:t>
+      </w:r>
+      <w:proofErr w:type="spellEnd"/>
+      <w:r>
+        <w:rPr>
+          <w:rFonts w:ascii="Times New Roman" w:hAnsi="Times New Roman" w:cs="Times New Roman"/>
+          <w:i/>
+          <w:iCs/>
+          <w:sz w:val="22"/>
+          <w:szCs w:val="22"/>
+        </w:rPr>
+        <w:t xml:space="preserve"> </w:t>
+      </w:r>
+      <w:proofErr w:type="spellStart"/>
+      <w:r>
+        <w:rPr>
+          <w:rFonts w:ascii="Times New Roman" w:hAnsi="Times New Roman" w:cs="Times New Roman"/>
+          <w:i/>
+          <w:iCs/>
+          <w:sz w:val="22"/>
+          <w:szCs w:val="22"/>
+        </w:rPr>
+        <w:t>Summary</w:t>
+      </w:r>
+      <w:proofErr w:type="spellEnd"/>
+      <w:r>
+        <w:rPr>
+          <w:rFonts w:ascii="Times New Roman" w:hAnsi="Times New Roman" w:cs="Times New Roman"/>
+          <w:sz w:val="22"/>
+          <w:szCs w:val="22"/>
+        </w:rPr>
+        <w:t xml:space="preserve"> y </w:t>
+      </w:r>
+      <w:r>
+        <w:rPr>
+          <w:rFonts w:ascii="Times New Roman" w:hAnsi="Times New Roman" w:cs="Times New Roman"/>
+          <w:i/>
+          <w:iCs/>
+          <w:sz w:val="22"/>
+          <w:szCs w:val="22"/>
+        </w:rPr>
+        <w:t xml:space="preserve">5-fold Cross </w:t>
+      </w:r>
+      <w:proofErr w:type="spellStart"/>
+      <w:r>
+        <w:rPr>
+          <w:rFonts w:ascii="Times New Roman" w:hAnsi="Times New Roman" w:cs="Times New Roman"/>
+          <w:i/>
+          <w:iCs/>
+          <w:sz w:val="22"/>
+          <w:szCs w:val="22"/>
+        </w:rPr>
+        <w:t>Validation</w:t>
+      </w:r>
+      <w:proofErr w:type="spellEnd"/>
+      <w:r>
+        <w:rPr>
+          <w:rFonts w:ascii="Times New Roman" w:hAnsi="Times New Roman" w:cs="Times New Roman"/>
+          <w:i/>
+          <w:iCs/>
+          <w:sz w:val="22"/>
+          <w:szCs w:val="22"/>
+        </w:rPr>
+        <w:t xml:space="preserve"> (CV)</w:t>
+      </w:r>
+      <w:r>
+        <w:rPr>
+          <w:rFonts w:ascii="Times New Roman" w:hAnsi="Times New Roman" w:cs="Times New Roman"/>
+          <w:sz w:val="22"/>
+          <w:szCs w:val="22"/>
+        </w:rPr>
+        <w:t xml:space="preserve">; (3) </w:t>
+      </w:r>
+      <w:r>
+        <w:rPr>
+          <w:rFonts w:ascii="Times New Roman" w:hAnsi="Times New Roman" w:cs="Times New Roman"/>
+          <w:i/>
+          <w:iCs/>
+          <w:sz w:val="22"/>
+          <w:szCs w:val="22"/>
+        </w:rPr>
         <w:t>logit</w:t>
       </w:r>
+      <w:r>
+        <w:rPr>
+          <w:rFonts w:ascii="Times New Roman" w:hAnsi="Times New Roman" w:cs="Times New Roman"/>
+          <w:sz w:val="22"/>
+          <w:szCs w:val="22"/>
+        </w:rPr>
+        <w:t xml:space="preserve"> con un control de </w:t>
+      </w:r>
+      <w:r>
+        <w:rPr>
+          <w:rFonts w:ascii="Times New Roman" w:hAnsi="Times New Roman" w:cs="Times New Roman"/>
+          <w:i/>
+          <w:iCs/>
+          <w:sz w:val="22"/>
+          <w:szCs w:val="22"/>
+        </w:rPr>
+        <w:t xml:space="preserve">5 </w:t>
+      </w:r>
+      <w:proofErr w:type="spellStart"/>
+      <w:r>
+        <w:rPr>
+          <w:rFonts w:ascii="Times New Roman" w:hAnsi="Times New Roman" w:cs="Times New Roman"/>
+          <w:i/>
+          <w:iCs/>
+          <w:sz w:val="22"/>
+          <w:szCs w:val="22"/>
+        </w:rPr>
+        <w:t>Stats</w:t>
+      </w:r>
       <w:proofErr w:type="spellEnd"/>
       <w:r>
         <w:rPr>
@@ -1553,7 +1935,53 @@
           <w:sz w:val="22"/>
           <w:szCs w:val="22"/>
         </w:rPr>
-        <w:t xml:space="preserve">; (2) </w:t>
+        <w:t xml:space="preserve"> y </w:t>
+      </w:r>
+      <w:r>
+        <w:rPr>
+          <w:rFonts w:ascii="Times New Roman" w:hAnsi="Times New Roman" w:cs="Times New Roman"/>
+          <w:i/>
+          <w:iCs/>
+          <w:sz w:val="22"/>
+          <w:szCs w:val="22"/>
+        </w:rPr>
+        <w:t>5-fold CV</w:t>
+      </w:r>
+      <w:r>
+        <w:rPr>
+          <w:rFonts w:ascii="Times New Roman" w:hAnsi="Times New Roman" w:cs="Times New Roman"/>
+          <w:sz w:val="22"/>
+          <w:szCs w:val="22"/>
+        </w:rPr>
+        <w:t xml:space="preserve">; (4) </w:t>
+      </w:r>
+      <w:r>
+        <w:rPr>
+          <w:rFonts w:ascii="Times New Roman" w:hAnsi="Times New Roman" w:cs="Times New Roman"/>
+          <w:i/>
+          <w:iCs/>
+          <w:sz w:val="22"/>
+          <w:szCs w:val="22"/>
+        </w:rPr>
+        <w:t>logit</w:t>
+      </w:r>
+      <w:r>
+        <w:rPr>
+          <w:rFonts w:ascii="Times New Roman" w:hAnsi="Times New Roman" w:cs="Times New Roman"/>
+          <w:sz w:val="22"/>
+          <w:szCs w:val="22"/>
+        </w:rPr>
+        <w:t xml:space="preserve"> con control de </w:t>
+      </w:r>
+      <w:r>
+        <w:rPr>
+          <w:rFonts w:ascii="Times New Roman" w:hAnsi="Times New Roman" w:cs="Times New Roman"/>
+          <w:i/>
+          <w:iCs/>
+          <w:sz w:val="22"/>
+          <w:szCs w:val="22"/>
+        </w:rPr>
+        <w:t xml:space="preserve">5 </w:t>
       </w:r>
       <w:proofErr w:type="spellStart"/>
       <w:r>
@@ -1564,8 +1992,110 @@
           <w:sz w:val="22"/>
           <w:szCs w:val="22"/>
         </w:rPr>
+        <w:t>Stats</w:t>
+      </w:r>
+      <w:proofErr w:type="spellEnd"/>
+      <w:r>
+        <w:rPr>
+          <w:rFonts w:ascii="Times New Roman" w:hAnsi="Times New Roman" w:cs="Times New Roman"/>
+          <w:sz w:val="22"/>
+          <w:szCs w:val="22"/>
+        </w:rPr>
+        <w:t xml:space="preserve"> y </w:t>
+      </w:r>
+      <w:r>
+        <w:rPr>
+          <w:rFonts w:ascii="Times New Roman" w:hAnsi="Times New Roman" w:cs="Times New Roman"/>
+          <w:i/>
+          <w:iCs/>
+          <w:sz w:val="22"/>
+          <w:szCs w:val="22"/>
+        </w:rPr>
+        <w:t>5-fold CV</w:t>
+      </w:r>
+      <w:r>
+        <w:rPr>
+          <w:rFonts w:ascii="Times New Roman" w:hAnsi="Times New Roman" w:cs="Times New Roman"/>
+          <w:sz w:val="22"/>
+          <w:szCs w:val="22"/>
+        </w:rPr>
+        <w:t xml:space="preserve">, maximizando con </w:t>
+      </w:r>
+      <w:r>
+        <w:rPr>
+          <w:rFonts w:ascii="Times New Roman" w:hAnsi="Times New Roman" w:cs="Times New Roman"/>
+          <w:i/>
+          <w:iCs/>
+          <w:sz w:val="22"/>
+          <w:szCs w:val="22"/>
+        </w:rPr>
+        <w:t>Lasso</w:t>
+      </w:r>
+      <w:r>
+        <w:rPr>
+          <w:rFonts w:ascii="Times New Roman" w:hAnsi="Times New Roman" w:cs="Times New Roman"/>
+          <w:sz w:val="22"/>
+          <w:szCs w:val="22"/>
+        </w:rPr>
+        <w:t xml:space="preserve"> la </w:t>
+      </w:r>
+      <w:r>
+        <w:rPr>
+          <w:rFonts w:ascii="Times New Roman" w:hAnsi="Times New Roman" w:cs="Times New Roman"/>
+          <w:i/>
+          <w:iCs/>
+          <w:sz w:val="22"/>
+          <w:szCs w:val="22"/>
+        </w:rPr>
+        <w:t>ROC</w:t>
+      </w:r>
+      <w:r>
+        <w:rPr>
+          <w:rFonts w:ascii="Times New Roman" w:hAnsi="Times New Roman" w:cs="Times New Roman"/>
+          <w:sz w:val="22"/>
+          <w:szCs w:val="22"/>
+        </w:rPr>
+        <w:t xml:space="preserve">; (5) </w:t>
+      </w:r>
+      <w:r>
+        <w:rPr>
+          <w:rFonts w:ascii="Times New Roman" w:hAnsi="Times New Roman" w:cs="Times New Roman"/>
+          <w:i/>
+          <w:iCs/>
+          <w:sz w:val="22"/>
+          <w:szCs w:val="22"/>
+        </w:rPr>
         <w:t>logit</w:t>
       </w:r>
+      <w:r>
+        <w:rPr>
+          <w:rFonts w:ascii="Times New Roman" w:hAnsi="Times New Roman" w:cs="Times New Roman"/>
+          <w:sz w:val="22"/>
+          <w:szCs w:val="22"/>
+        </w:rPr>
+        <w:t xml:space="preserve"> con control de </w:t>
+      </w:r>
+      <w:r>
+        <w:rPr>
+          <w:rFonts w:ascii="Times New Roman" w:hAnsi="Times New Roman" w:cs="Times New Roman"/>
+          <w:i/>
+          <w:iCs/>
+          <w:sz w:val="22"/>
+          <w:szCs w:val="22"/>
+        </w:rPr>
+        <w:t xml:space="preserve">5 </w:t>
+      </w:r>
+      <w:proofErr w:type="spellStart"/>
+      <w:r>
+        <w:rPr>
+          <w:rFonts w:ascii="Times New Roman" w:hAnsi="Times New Roman" w:cs="Times New Roman"/>
+          <w:i/>
+          <w:iCs/>
+          <w:sz w:val="22"/>
+          <w:szCs w:val="22"/>
+        </w:rPr>
+        <w:t>Stats</w:t>
+      </w:r>
       <w:proofErr w:type="spellEnd"/>
       <w:r>
         <w:rPr>
@@ -1573,17 +2103,53 @@
           <w:sz w:val="22"/>
           <w:szCs w:val="22"/>
         </w:rPr>
-        <w:t xml:space="preserve"> con un control de </w:t>
-      </w:r>
-      <w:r>
-        <w:rPr>
-          <w:rFonts w:ascii="Times New Roman" w:hAnsi="Times New Roman" w:cs="Times New Roman"/>
-          <w:i/>
-          <w:iCs/>
-          <w:sz w:val="22"/>
-          <w:szCs w:val="22"/>
-        </w:rPr>
-        <w:t>Two-</w:t>
+        <w:t xml:space="preserve"> y </w:t>
+      </w:r>
+      <w:r>
+        <w:rPr>
+          <w:rFonts w:ascii="Times New Roman" w:hAnsi="Times New Roman" w:cs="Times New Roman"/>
+          <w:i/>
+          <w:iCs/>
+          <w:sz w:val="22"/>
+          <w:szCs w:val="22"/>
+        </w:rPr>
+        <w:t>5-fold CV</w:t>
+      </w:r>
+      <w:r>
+        <w:rPr>
+          <w:rFonts w:ascii="Times New Roman" w:hAnsi="Times New Roman" w:cs="Times New Roman"/>
+          <w:sz w:val="22"/>
+          <w:szCs w:val="22"/>
+        </w:rPr>
+        <w:t xml:space="preserve">, maximizando con </w:t>
+      </w:r>
+      <w:r>
+        <w:rPr>
+          <w:rFonts w:ascii="Times New Roman" w:hAnsi="Times New Roman" w:cs="Times New Roman"/>
+          <w:i/>
+          <w:iCs/>
+          <w:sz w:val="22"/>
+          <w:szCs w:val="22"/>
+        </w:rPr>
+        <w:t>Lasso</w:t>
+      </w:r>
+      <w:r>
+        <w:rPr>
+          <w:rFonts w:ascii="Times New Roman" w:hAnsi="Times New Roman" w:cs="Times New Roman"/>
+          <w:sz w:val="22"/>
+          <w:szCs w:val="22"/>
+        </w:rPr>
+        <w:t xml:space="preserve"> la sensibilidad y usando </w:t>
+      </w:r>
+      <w:r>
+        <w:rPr>
+          <w:rFonts w:ascii="Times New Roman" w:hAnsi="Times New Roman" w:cs="Times New Roman"/>
+          <w:i/>
+          <w:iCs/>
+          <w:sz w:val="22"/>
+          <w:szCs w:val="22"/>
+        </w:rPr>
+        <w:t>Up-</w:t>
       </w:r>
       <w:proofErr w:type="spellStart"/>
       <w:r>
@@ -1594,80 +2160,17 @@
           <w:sz w:val="22"/>
           <w:szCs w:val="22"/>
         </w:rPr>
-        <w:t>Class</w:t>
+        <w:t>sampling</w:t>
       </w:r>
       <w:proofErr w:type="spellEnd"/>
       <w:r>
         <w:rPr>
           <w:rFonts w:ascii="Times New Roman" w:hAnsi="Times New Roman" w:cs="Times New Roman"/>
-          <w:i/>
-          <w:iCs/>
-          <w:sz w:val="22"/>
-          <w:szCs w:val="22"/>
-        </w:rPr>
-        <w:t xml:space="preserve"> </w:t>
-      </w:r>
-      <w:proofErr w:type="spellStart"/>
-      <w:r>
-        <w:rPr>
-          <w:rFonts w:ascii="Times New Roman" w:hAnsi="Times New Roman" w:cs="Times New Roman"/>
-          <w:i/>
-          <w:iCs/>
-          <w:sz w:val="22"/>
-          <w:szCs w:val="22"/>
-        </w:rPr>
-        <w:t>Summary</w:t>
-      </w:r>
-      <w:proofErr w:type="spellEnd"/>
-      <w:r>
-        <w:rPr>
-          <w:rFonts w:ascii="Times New Roman" w:hAnsi="Times New Roman" w:cs="Times New Roman"/>
-          <w:sz w:val="22"/>
-          <w:szCs w:val="22"/>
-        </w:rPr>
-        <w:t xml:space="preserve"> y </w:t>
-      </w:r>
-      <w:r>
-        <w:rPr>
-          <w:rFonts w:ascii="Times New Roman" w:hAnsi="Times New Roman" w:cs="Times New Roman"/>
-          <w:i/>
-          <w:iCs/>
-          <w:sz w:val="22"/>
-          <w:szCs w:val="22"/>
-        </w:rPr>
-        <w:t xml:space="preserve">5-fold Cross </w:t>
-      </w:r>
-      <w:proofErr w:type="spellStart"/>
-      <w:r>
-        <w:rPr>
-          <w:rFonts w:ascii="Times New Roman" w:hAnsi="Times New Roman" w:cs="Times New Roman"/>
-          <w:i/>
-          <w:iCs/>
-          <w:sz w:val="22"/>
-          <w:szCs w:val="22"/>
-        </w:rPr>
-        <w:t>Validation</w:t>
-      </w:r>
-      <w:proofErr w:type="spellEnd"/>
-      <w:r>
-        <w:rPr>
-          <w:rFonts w:ascii="Times New Roman" w:hAnsi="Times New Roman" w:cs="Times New Roman"/>
-          <w:i/>
-          <w:iCs/>
-          <w:sz w:val="22"/>
-          <w:szCs w:val="22"/>
-        </w:rPr>
-        <w:t xml:space="preserve"> (CV)</w:t>
-      </w:r>
-      <w:r>
-        <w:rPr>
-          <w:rFonts w:ascii="Times New Roman" w:hAnsi="Times New Roman" w:cs="Times New Roman"/>
-          <w:sz w:val="22"/>
-          <w:szCs w:val="22"/>
-        </w:rPr>
-        <w:t xml:space="preserve">; (3) </w:t>
-      </w:r>
-      <w:proofErr w:type="spellStart"/>
+          <w:sz w:val="22"/>
+          <w:szCs w:val="22"/>
+        </w:rPr>
+        <w:t xml:space="preserve">; y (6) </w:t>
+      </w:r>
       <w:r>
         <w:rPr>
           <w:rFonts w:ascii="Times New Roman" w:hAnsi="Times New Roman" w:cs="Times New Roman"/>
@@ -1678,295 +2181,6 @@
         </w:rPr>
         <w:t>logit</w:t>
       </w:r>
-      <w:proofErr w:type="spellEnd"/>
-      <w:r>
-        <w:rPr>
-          <w:rFonts w:ascii="Times New Roman" w:hAnsi="Times New Roman" w:cs="Times New Roman"/>
-          <w:sz w:val="22"/>
-          <w:szCs w:val="22"/>
-        </w:rPr>
-        <w:t xml:space="preserve"> con un control de </w:t>
-      </w:r>
-      <w:r>
-        <w:rPr>
-          <w:rFonts w:ascii="Times New Roman" w:hAnsi="Times New Roman" w:cs="Times New Roman"/>
-          <w:i/>
-          <w:iCs/>
-          <w:sz w:val="22"/>
-          <w:szCs w:val="22"/>
-        </w:rPr>
-        <w:t xml:space="preserve">5 </w:t>
-      </w:r>
-      <w:proofErr w:type="spellStart"/>
-      <w:r>
-        <w:rPr>
-          <w:rFonts w:ascii="Times New Roman" w:hAnsi="Times New Roman" w:cs="Times New Roman"/>
-          <w:i/>
-          <w:iCs/>
-          <w:sz w:val="22"/>
-          <w:szCs w:val="22"/>
-        </w:rPr>
-        <w:t>Stats</w:t>
-      </w:r>
-      <w:proofErr w:type="spellEnd"/>
-      <w:r>
-        <w:rPr>
-          <w:rFonts w:ascii="Times New Roman" w:hAnsi="Times New Roman" w:cs="Times New Roman"/>
-          <w:sz w:val="22"/>
-          <w:szCs w:val="22"/>
-        </w:rPr>
-        <w:t xml:space="preserve"> y </w:t>
-      </w:r>
-      <w:r>
-        <w:rPr>
-          <w:rFonts w:ascii="Times New Roman" w:hAnsi="Times New Roman" w:cs="Times New Roman"/>
-          <w:i/>
-          <w:iCs/>
-          <w:sz w:val="22"/>
-          <w:szCs w:val="22"/>
-        </w:rPr>
-        <w:t>5-fold CV</w:t>
-      </w:r>
-      <w:r>
-        <w:rPr>
-          <w:rFonts w:ascii="Times New Roman" w:hAnsi="Times New Roman" w:cs="Times New Roman"/>
-          <w:sz w:val="22"/>
-          <w:szCs w:val="22"/>
-        </w:rPr>
-        <w:t xml:space="preserve">; (4) </w:t>
-      </w:r>
-      <w:proofErr w:type="spellStart"/>
-      <w:r>
-        <w:rPr>
-          <w:rFonts w:ascii="Times New Roman" w:hAnsi="Times New Roman" w:cs="Times New Roman"/>
-          <w:i/>
-          <w:iCs/>
-          <w:sz w:val="22"/>
-          <w:szCs w:val="22"/>
-        </w:rPr>
-        <w:t>logit</w:t>
-      </w:r>
-      <w:proofErr w:type="spellEnd"/>
-      <w:r>
-        <w:rPr>
-          <w:rFonts w:ascii="Times New Roman" w:hAnsi="Times New Roman" w:cs="Times New Roman"/>
-          <w:sz w:val="22"/>
-          <w:szCs w:val="22"/>
-        </w:rPr>
-        <w:t xml:space="preserve"> con control de </w:t>
-      </w:r>
-      <w:r>
-        <w:rPr>
-          <w:rFonts w:ascii="Times New Roman" w:hAnsi="Times New Roman" w:cs="Times New Roman"/>
-          <w:i/>
-          <w:iCs/>
-          <w:sz w:val="22"/>
-          <w:szCs w:val="22"/>
-        </w:rPr>
-        <w:t xml:space="preserve">5 </w:t>
-      </w:r>
-      <w:proofErr w:type="spellStart"/>
-      <w:r>
-        <w:rPr>
-          <w:rFonts w:ascii="Times New Roman" w:hAnsi="Times New Roman" w:cs="Times New Roman"/>
-          <w:i/>
-          <w:iCs/>
-          <w:sz w:val="22"/>
-          <w:szCs w:val="22"/>
-        </w:rPr>
-        <w:t>Stats</w:t>
-      </w:r>
-      <w:proofErr w:type="spellEnd"/>
-      <w:r>
-        <w:rPr>
-          <w:rFonts w:ascii="Times New Roman" w:hAnsi="Times New Roman" w:cs="Times New Roman"/>
-          <w:sz w:val="22"/>
-          <w:szCs w:val="22"/>
-        </w:rPr>
-        <w:t xml:space="preserve"> y </w:t>
-      </w:r>
-      <w:r>
-        <w:rPr>
-          <w:rFonts w:ascii="Times New Roman" w:hAnsi="Times New Roman" w:cs="Times New Roman"/>
-          <w:i/>
-          <w:iCs/>
-          <w:sz w:val="22"/>
-          <w:szCs w:val="22"/>
-        </w:rPr>
-        <w:t>5-fold CV</w:t>
-      </w:r>
-      <w:r>
-        <w:rPr>
-          <w:rFonts w:ascii="Times New Roman" w:hAnsi="Times New Roman" w:cs="Times New Roman"/>
-          <w:sz w:val="22"/>
-          <w:szCs w:val="22"/>
-        </w:rPr>
-        <w:t xml:space="preserve">, maximizando con </w:t>
-      </w:r>
-      <w:r>
-        <w:rPr>
-          <w:rFonts w:ascii="Times New Roman" w:hAnsi="Times New Roman" w:cs="Times New Roman"/>
-          <w:i/>
-          <w:iCs/>
-          <w:sz w:val="22"/>
-          <w:szCs w:val="22"/>
-        </w:rPr>
-        <w:t>Lasso</w:t>
-      </w:r>
-      <w:r>
-        <w:rPr>
-          <w:rFonts w:ascii="Times New Roman" w:hAnsi="Times New Roman" w:cs="Times New Roman"/>
-          <w:sz w:val="22"/>
-          <w:szCs w:val="22"/>
-        </w:rPr>
-        <w:t xml:space="preserve"> la </w:t>
-      </w:r>
-      <w:r>
-        <w:rPr>
-          <w:rFonts w:ascii="Times New Roman" w:hAnsi="Times New Roman" w:cs="Times New Roman"/>
-          <w:i/>
-          <w:iCs/>
-          <w:sz w:val="22"/>
-          <w:szCs w:val="22"/>
-        </w:rPr>
-        <w:t>ROC</w:t>
-      </w:r>
-      <w:r>
-        <w:rPr>
-          <w:rFonts w:ascii="Times New Roman" w:hAnsi="Times New Roman" w:cs="Times New Roman"/>
-          <w:sz w:val="22"/>
-          <w:szCs w:val="22"/>
-        </w:rPr>
-        <w:t xml:space="preserve">; (5) </w:t>
-      </w:r>
-      <w:proofErr w:type="spellStart"/>
-      <w:r>
-        <w:rPr>
-          <w:rFonts w:ascii="Times New Roman" w:hAnsi="Times New Roman" w:cs="Times New Roman"/>
-          <w:i/>
-          <w:iCs/>
-          <w:sz w:val="22"/>
-          <w:szCs w:val="22"/>
-        </w:rPr>
-        <w:t>logit</w:t>
-      </w:r>
-      <w:proofErr w:type="spellEnd"/>
-      <w:r>
-        <w:rPr>
-          <w:rFonts w:ascii="Times New Roman" w:hAnsi="Times New Roman" w:cs="Times New Roman"/>
-          <w:sz w:val="22"/>
-          <w:szCs w:val="22"/>
-        </w:rPr>
-        <w:t xml:space="preserve"> con control de </w:t>
-      </w:r>
-      <w:r>
-        <w:rPr>
-          <w:rFonts w:ascii="Times New Roman" w:hAnsi="Times New Roman" w:cs="Times New Roman"/>
-          <w:i/>
-          <w:iCs/>
-          <w:sz w:val="22"/>
-          <w:szCs w:val="22"/>
-        </w:rPr>
-        <w:t xml:space="preserve">5 </w:t>
-      </w:r>
-      <w:proofErr w:type="spellStart"/>
-      <w:r>
-        <w:rPr>
-          <w:rFonts w:ascii="Times New Roman" w:hAnsi="Times New Roman" w:cs="Times New Roman"/>
-          <w:i/>
-          <w:iCs/>
-          <w:sz w:val="22"/>
-          <w:szCs w:val="22"/>
-        </w:rPr>
-        <w:t>Stats</w:t>
-      </w:r>
-      <w:proofErr w:type="spellEnd"/>
-      <w:r>
-        <w:rPr>
-          <w:rFonts w:ascii="Times New Roman" w:hAnsi="Times New Roman" w:cs="Times New Roman"/>
-          <w:sz w:val="22"/>
-          <w:szCs w:val="22"/>
-        </w:rPr>
-        <w:t xml:space="preserve"> y </w:t>
-      </w:r>
-      <w:r>
-        <w:rPr>
-          <w:rFonts w:ascii="Times New Roman" w:hAnsi="Times New Roman" w:cs="Times New Roman"/>
-          <w:i/>
-          <w:iCs/>
-          <w:sz w:val="22"/>
-          <w:szCs w:val="22"/>
-        </w:rPr>
-        <w:t>5-fold CV</w:t>
-      </w:r>
-      <w:r>
-        <w:rPr>
-          <w:rFonts w:ascii="Times New Roman" w:hAnsi="Times New Roman" w:cs="Times New Roman"/>
-          <w:sz w:val="22"/>
-          <w:szCs w:val="22"/>
-        </w:rPr>
-        <w:t xml:space="preserve">, maximizando con </w:t>
-      </w:r>
-      <w:r>
-        <w:rPr>
-          <w:rFonts w:ascii="Times New Roman" w:hAnsi="Times New Roman" w:cs="Times New Roman"/>
-          <w:i/>
-          <w:iCs/>
-          <w:sz w:val="22"/>
-          <w:szCs w:val="22"/>
-        </w:rPr>
-        <w:t>Lasso</w:t>
-      </w:r>
-      <w:r>
-        <w:rPr>
-          <w:rFonts w:ascii="Times New Roman" w:hAnsi="Times New Roman" w:cs="Times New Roman"/>
-          <w:sz w:val="22"/>
-          <w:szCs w:val="22"/>
-        </w:rPr>
-        <w:t xml:space="preserve"> la sensibilidad y usando </w:t>
-      </w:r>
-      <w:r>
-        <w:rPr>
-          <w:rFonts w:ascii="Times New Roman" w:hAnsi="Times New Roman" w:cs="Times New Roman"/>
-          <w:i/>
-          <w:iCs/>
-          <w:sz w:val="22"/>
-          <w:szCs w:val="22"/>
-        </w:rPr>
-        <w:t>Up-</w:t>
-      </w:r>
-      <w:proofErr w:type="spellStart"/>
-      <w:r>
-        <w:rPr>
-          <w:rFonts w:ascii="Times New Roman" w:hAnsi="Times New Roman" w:cs="Times New Roman"/>
-          <w:i/>
-          <w:iCs/>
-          <w:sz w:val="22"/>
-          <w:szCs w:val="22"/>
-        </w:rPr>
-        <w:t>sampling</w:t>
-      </w:r>
-      <w:proofErr w:type="spellEnd"/>
-      <w:r>
-        <w:rPr>
-          <w:rFonts w:ascii="Times New Roman" w:hAnsi="Times New Roman" w:cs="Times New Roman"/>
-          <w:sz w:val="22"/>
-          <w:szCs w:val="22"/>
-        </w:rPr>
-        <w:t xml:space="preserve">; y (6) </w:t>
-      </w:r>
-      <w:proofErr w:type="spellStart"/>
-      <w:r>
-        <w:rPr>
-          <w:rFonts w:ascii="Times New Roman" w:hAnsi="Times New Roman" w:cs="Times New Roman"/>
-          <w:i/>
-          <w:iCs/>
-          <w:sz w:val="22"/>
-          <w:szCs w:val="22"/>
-        </w:rPr>
-        <w:t>logit</w:t>
-      </w:r>
-      <w:proofErr w:type="spellEnd"/>
       <w:r>
         <w:rPr>
           <w:rFonts w:ascii="Times New Roman" w:hAnsi="Times New Roman" w:cs="Times New Roman"/>
@@ -2220,6 +2434,495 @@
           <w:szCs w:val="22"/>
         </w:rPr>
         <w:t xml:space="preserve"> reduce de manera aleatoria la clase mayoritaria (no pobre) para balancear las clases.</w:t>
+      </w:r>
+    </w:p>
+  </w:endnote>
+  <w:endnote w:id="10">
+    <w:p>
+      <w:pPr>
+        <w:pStyle w:val="Textonotaalfinal"/>
+        <w:jc w:val="both"/>
+        <w:rPr>
+          <w:rFonts w:ascii="Times New Roman" w:hAnsi="Times New Roman" w:cs="Times New Roman"/>
+          <w:sz w:val="22"/>
+          <w:szCs w:val="22"/>
+        </w:rPr>
+      </w:pPr>
+      <w:r>
+        <w:rPr>
+          <w:rStyle w:val="Refdenotaalfinal"/>
+          <w:rFonts w:ascii="Times New Roman" w:hAnsi="Times New Roman" w:cs="Times New Roman"/>
+          <w:sz w:val="22"/>
+          <w:szCs w:val="22"/>
+        </w:rPr>
+        <w:endnoteRef/>
+      </w:r>
+      <w:r>
+        <w:rPr>
+          <w:rFonts w:ascii="Times New Roman" w:hAnsi="Times New Roman" w:cs="Times New Roman"/>
+          <w:sz w:val="22"/>
+          <w:szCs w:val="22"/>
+        </w:rPr>
+        <w:t xml:space="preserve"> </w:t>
+      </w:r>
+      <w:proofErr w:type="spellStart"/>
+      <w:r>
+        <w:rPr>
+          <w:rFonts w:ascii="Times New Roman" w:hAnsi="Times New Roman" w:cs="Times New Roman"/>
+          <w:i/>
+          <w:iCs/>
+          <w:sz w:val="22"/>
+          <w:szCs w:val="22"/>
+        </w:rPr>
+        <w:t>Sensitivity</w:t>
+      </w:r>
+      <w:proofErr w:type="spellEnd"/>
+      <w:r>
+        <w:rPr>
+          <w:rFonts w:ascii="Times New Roman" w:hAnsi="Times New Roman" w:cs="Times New Roman"/>
+          <w:sz w:val="22"/>
+          <w:szCs w:val="22"/>
+        </w:rPr>
+        <w:t xml:space="preserve"> es la ratio entre el total de hogares clasificados como pobres y el número real de dichos hogares.</w:t>
+      </w:r>
+    </w:p>
+  </w:endnote>
+  <w:endnote w:id="11">
+    <w:p>
+      <w:pPr>
+        <w:pStyle w:val="Textonotaalfinal"/>
+        <w:jc w:val="both"/>
+        <w:rPr>
+          <w:rFonts w:ascii="Times New Roman" w:hAnsi="Times New Roman" w:cs="Times New Roman"/>
+          <w:sz w:val="22"/>
+          <w:szCs w:val="22"/>
+        </w:rPr>
+      </w:pPr>
+      <w:r>
+        <w:rPr>
+          <w:rStyle w:val="Refdenotaalfinal"/>
+          <w:rFonts w:ascii="Times New Roman" w:hAnsi="Times New Roman" w:cs="Times New Roman"/>
+          <w:sz w:val="22"/>
+          <w:szCs w:val="22"/>
+        </w:rPr>
+        <w:endnoteRef/>
+      </w:r>
+      <w:r>
+        <w:rPr>
+          <w:rFonts w:ascii="Times New Roman" w:hAnsi="Times New Roman" w:cs="Times New Roman"/>
+          <w:sz w:val="22"/>
+          <w:szCs w:val="22"/>
+        </w:rPr>
+        <w:t xml:space="preserve"> La tasa de falsos negativos es la ratio entre el número falsos negativos (hogares mal clasificados como no pobres) sobre el total de hogares clasificados como no pobres por el modelo.</w:t>
+      </w:r>
+    </w:p>
+  </w:endnote>
+  <w:endnote w:id="12">
+    <w:p>
+      <w:pPr>
+        <w:pStyle w:val="Textonotaalfinal"/>
+        <w:jc w:val="both"/>
+        <w:rPr>
+          <w:rFonts w:ascii="Times New Roman" w:hAnsi="Times New Roman" w:cs="Times New Roman"/>
+          <w:sz w:val="22"/>
+          <w:szCs w:val="22"/>
+        </w:rPr>
+      </w:pPr>
+      <w:r>
+        <w:rPr>
+          <w:rStyle w:val="Refdenotaalfinal"/>
+          <w:rFonts w:ascii="Times New Roman" w:hAnsi="Times New Roman" w:cs="Times New Roman"/>
+          <w:sz w:val="22"/>
+          <w:szCs w:val="22"/>
+        </w:rPr>
+        <w:endnoteRef/>
+      </w:r>
+      <w:r>
+        <w:rPr>
+          <w:rFonts w:ascii="Times New Roman" w:hAnsi="Times New Roman" w:cs="Times New Roman"/>
+          <w:sz w:val="22"/>
+          <w:szCs w:val="22"/>
+        </w:rPr>
+        <w:t xml:space="preserve"> La tasa de falsos positivos es la ratio entre el número falsos positivos (hogares mal clasificados como pobres) sobre el total de hogares clasificados como pobres por el modelo.</w:t>
+      </w:r>
+    </w:p>
+  </w:endnote>
+  <w:endnote w:id="13">
+    <w:p>
+      <w:pPr>
+        <w:pStyle w:val="Textonotaalfinal"/>
+        <w:jc w:val="both"/>
+        <w:rPr>
+          <w:rFonts w:ascii="Times New Roman" w:hAnsi="Times New Roman" w:cs="Times New Roman"/>
+          <w:sz w:val="22"/>
+          <w:szCs w:val="22"/>
+        </w:rPr>
+      </w:pPr>
+      <w:r>
+        <w:rPr>
+          <w:rStyle w:val="Refdenotaalfinal"/>
+          <w:rFonts w:ascii="Times New Roman" w:hAnsi="Times New Roman" w:cs="Times New Roman"/>
+          <w:sz w:val="22"/>
+          <w:szCs w:val="22"/>
+        </w:rPr>
+        <w:endnoteRef/>
+      </w:r>
+      <w:r>
+        <w:rPr>
+          <w:rFonts w:ascii="Times New Roman" w:hAnsi="Times New Roman" w:cs="Times New Roman"/>
+          <w:sz w:val="22"/>
+          <w:szCs w:val="22"/>
+        </w:rPr>
+        <w:t xml:space="preserve"> El </w:t>
+      </w:r>
+      <w:r>
+        <w:rPr>
+          <w:rFonts w:ascii="Times New Roman" w:hAnsi="Times New Roman" w:cs="Times New Roman"/>
+          <w:i/>
+          <w:iCs/>
+          <w:sz w:val="22"/>
+          <w:szCs w:val="22"/>
+        </w:rPr>
+        <w:t>AUC</w:t>
+      </w:r>
+      <w:r>
+        <w:rPr>
+          <w:rFonts w:ascii="Times New Roman" w:hAnsi="Times New Roman" w:cs="Times New Roman"/>
+          <w:sz w:val="22"/>
+          <w:szCs w:val="22"/>
+        </w:rPr>
+        <w:t xml:space="preserve"> toma un valor entre 0 y 1, donde un valor cercano a 1 indica que el modelo está seleccionado a los verdaderos positivos y tiene </w:t>
+      </w:r>
+      <w:proofErr w:type="gramStart"/>
+      <w:r>
+        <w:rPr>
+          <w:rFonts w:ascii="Times New Roman" w:hAnsi="Times New Roman" w:cs="Times New Roman"/>
+          <w:sz w:val="22"/>
+          <w:szCs w:val="22"/>
+        </w:rPr>
+        <w:t>un ratio</w:t>
+      </w:r>
+      <w:proofErr w:type="gramEnd"/>
+      <w:r>
+        <w:rPr>
+          <w:rFonts w:ascii="Times New Roman" w:hAnsi="Times New Roman" w:cs="Times New Roman"/>
+          <w:sz w:val="22"/>
+          <w:szCs w:val="22"/>
+        </w:rPr>
+        <w:t xml:space="preserve"> bajo de falsos positivos.</w:t>
+      </w:r>
+    </w:p>
+  </w:endnote>
+  <w:endnote w:id="14">
+    <w:p>
+      <w:pPr>
+        <w:pStyle w:val="Textonotaalfinal"/>
+        <w:jc w:val="both"/>
+        <w:rPr>
+          <w:rFonts w:ascii="Times New Roman" w:hAnsi="Times New Roman" w:cs="Times New Roman"/>
+          <w:sz w:val="22"/>
+          <w:szCs w:val="22"/>
+        </w:rPr>
+      </w:pPr>
+      <w:r>
+        <w:rPr>
+          <w:rStyle w:val="Refdenotaalfinal"/>
+          <w:rFonts w:ascii="Times New Roman" w:hAnsi="Times New Roman" w:cs="Times New Roman"/>
+          <w:sz w:val="22"/>
+          <w:szCs w:val="22"/>
+        </w:rPr>
+        <w:endnoteRef/>
+      </w:r>
+      <w:r>
+        <w:rPr>
+          <w:rFonts w:ascii="Times New Roman" w:hAnsi="Times New Roman" w:cs="Times New Roman"/>
+          <w:sz w:val="22"/>
+          <w:szCs w:val="22"/>
+        </w:rPr>
+        <w:t xml:space="preserve"> La </w:t>
+      </w:r>
+      <w:r>
+        <w:rPr>
+          <w:rFonts w:ascii="Times New Roman" w:hAnsi="Times New Roman" w:cs="Times New Roman"/>
+          <w:i/>
+          <w:iCs/>
+          <w:sz w:val="22"/>
+          <w:szCs w:val="22"/>
+        </w:rPr>
+        <w:t xml:space="preserve">Receiver </w:t>
+      </w:r>
+      <w:proofErr w:type="spellStart"/>
+      <w:r>
+        <w:rPr>
+          <w:rFonts w:ascii="Times New Roman" w:hAnsi="Times New Roman" w:cs="Times New Roman"/>
+          <w:i/>
+          <w:iCs/>
+          <w:sz w:val="22"/>
+          <w:szCs w:val="22"/>
+        </w:rPr>
+        <w:t>Operating</w:t>
+      </w:r>
+      <w:proofErr w:type="spellEnd"/>
+      <w:r>
+        <w:rPr>
+          <w:rFonts w:ascii="Times New Roman" w:hAnsi="Times New Roman" w:cs="Times New Roman"/>
+          <w:i/>
+          <w:iCs/>
+          <w:sz w:val="22"/>
+          <w:szCs w:val="22"/>
+        </w:rPr>
+        <w:t xml:space="preserve"> </w:t>
+      </w:r>
+      <w:proofErr w:type="spellStart"/>
+      <w:r>
+        <w:rPr>
+          <w:rFonts w:ascii="Times New Roman" w:hAnsi="Times New Roman" w:cs="Times New Roman"/>
+          <w:i/>
+          <w:iCs/>
+          <w:sz w:val="22"/>
+          <w:szCs w:val="22"/>
+        </w:rPr>
+        <w:t>Characteristic</w:t>
+      </w:r>
+      <w:proofErr w:type="spellEnd"/>
+      <w:r>
+        <w:rPr>
+          <w:rFonts w:ascii="Times New Roman" w:hAnsi="Times New Roman" w:cs="Times New Roman"/>
+          <w:i/>
+          <w:iCs/>
+          <w:sz w:val="22"/>
+          <w:szCs w:val="22"/>
+        </w:rPr>
+        <w:t xml:space="preserve"> Curve (ROC) </w:t>
+      </w:r>
+      <w:r>
+        <w:rPr>
+          <w:rFonts w:ascii="Times New Roman" w:hAnsi="Times New Roman" w:cs="Times New Roman"/>
+          <w:sz w:val="22"/>
+          <w:szCs w:val="22"/>
+        </w:rPr>
+        <w:t>es una curva que mide la predicción del modelo frente al ratio de verdaderos positivos y falsos positivos.</w:t>
+      </w:r>
+    </w:p>
+  </w:endnote>
+  <w:endnote w:id="15">
+    <w:p>
+      <w:pPr>
+        <w:pStyle w:val="Textonotaalfinal"/>
+        <w:jc w:val="both"/>
+        <w:rPr>
+          <w:sz w:val="22"/>
+          <w:szCs w:val="22"/>
+        </w:rPr>
+      </w:pPr>
+      <w:r>
+        <w:rPr>
+          <w:rStyle w:val="Refdenotaalfinal"/>
+          <w:sz w:val="22"/>
+          <w:szCs w:val="22"/>
+        </w:rPr>
+        <w:endnoteRef/>
+      </w:r>
+      <w:r>
+        <w:rPr>
+          <w:sz w:val="22"/>
+          <w:szCs w:val="22"/>
+        </w:rPr>
+        <w:t xml:space="preserve"> </w:t>
+      </w:r>
+      <m:oMath>
+        <m:r>
+          <w:rPr>
+            <w:rFonts w:ascii="Cambria Math" w:hAnsi="Cambria Math" w:cs="Times New Roman"/>
+            <w:sz w:val="22"/>
+            <w:szCs w:val="22"/>
+          </w:rPr>
+          <m:t xml:space="preserve">Ingreso_h= </m:t>
+        </m:r>
+        <m:nary>
+          <m:naryPr>
+            <m:chr m:val="∑"/>
+            <m:limLoc m:val="undOvr"/>
+            <m:ctrlPr>
+              <w:rPr>
+                <w:rFonts w:ascii="Cambria Math" w:hAnsi="Cambria Math" w:cs="Times New Roman"/>
+                <w:i/>
+                <w:sz w:val="22"/>
+                <w:szCs w:val="22"/>
+              </w:rPr>
+            </m:ctrlPr>
+          </m:naryPr>
+          <m:sub>
+            <m:r>
+              <w:rPr>
+                <w:rFonts w:ascii="Cambria Math" w:hAnsi="Cambria Math" w:cs="Times New Roman"/>
+                <w:sz w:val="22"/>
+                <w:szCs w:val="22"/>
+              </w:rPr>
+              <m:t>i:1</m:t>
+            </m:r>
+          </m:sub>
+          <m:sup>
+            <m:r>
+              <w:rPr>
+                <w:rFonts w:ascii="Cambria Math" w:hAnsi="Cambria Math" w:cs="Times New Roman"/>
+                <w:sz w:val="22"/>
+                <w:szCs w:val="22"/>
+              </w:rPr>
+              <m:t>N</m:t>
+            </m:r>
+          </m:sup>
+          <m:e>
+            <m:sSub>
+              <m:sSubPr>
+                <m:ctrlPr>
+                  <w:rPr>
+                    <w:rFonts w:ascii="Cambria Math" w:hAnsi="Cambria Math" w:cs="Times New Roman"/>
+                    <w:i/>
+                    <w:sz w:val="22"/>
+                    <w:szCs w:val="22"/>
+                  </w:rPr>
+                </m:ctrlPr>
+              </m:sSubPr>
+              <m:e>
+                <m:r>
+                  <w:rPr>
+                    <w:rFonts w:ascii="Cambria Math" w:hAnsi="Cambria Math" w:cs="Times New Roman"/>
+                    <w:sz w:val="22"/>
+                    <w:szCs w:val="22"/>
+                  </w:rPr>
+                  <m:t>Ingreso</m:t>
+                </m:r>
+              </m:e>
+              <m:sub>
+                <m:r>
+                  <w:rPr>
+                    <w:rFonts w:ascii="Cambria Math" w:hAnsi="Cambria Math" w:cs="Times New Roman"/>
+                    <w:sz w:val="22"/>
+                    <w:szCs w:val="22"/>
+                  </w:rPr>
+                  <m:t>i</m:t>
+                </m:r>
+              </m:sub>
+            </m:sSub>
+          </m:e>
+        </m:nary>
+      </m:oMath>
+      <w:r>
+        <w:rPr>
+          <w:rFonts w:ascii="Times New Roman" w:hAnsi="Times New Roman" w:cs="Times New Roman"/>
+          <w:sz w:val="22"/>
+          <w:szCs w:val="22"/>
+        </w:rPr>
+        <w:t xml:space="preserve"> , donde N es el número de miem</w:t>
+      </w:r>
+      <w:proofErr w:type="spellStart"/>
+      <w:r>
+        <w:rPr>
+          <w:rFonts w:ascii="Times New Roman" w:hAnsi="Times New Roman" w:cs="Times New Roman"/>
+          <w:sz w:val="22"/>
+          <w:szCs w:val="22"/>
+        </w:rPr>
+        <w:t>bros</w:t>
+      </w:r>
+      <w:proofErr w:type="spellEnd"/>
+      <w:r>
+        <w:rPr>
+          <w:rFonts w:ascii="Times New Roman" w:hAnsi="Times New Roman" w:cs="Times New Roman"/>
+          <w:sz w:val="22"/>
+          <w:szCs w:val="22"/>
+        </w:rPr>
+        <w:t xml:space="preserve"> del hogar </w:t>
+      </w:r>
+      <w:r>
+        <w:rPr>
+          <w:rFonts w:ascii="Times New Roman" w:eastAsiaTheme="minorEastAsia" w:hAnsi="Times New Roman" w:cs="Times New Roman"/>
+          <w:sz w:val="22"/>
+          <w:szCs w:val="22"/>
+        </w:rPr>
+        <w:t xml:space="preserve">e </w:t>
+      </w:r>
+      <m:oMath>
+        <m:sSub>
+          <m:sSubPr>
+            <m:ctrlPr>
+              <w:rPr>
+                <w:rFonts w:ascii="Cambria Math" w:hAnsi="Cambria Math" w:cs="Times New Roman"/>
+                <w:i/>
+                <w:sz w:val="22"/>
+                <w:szCs w:val="22"/>
+              </w:rPr>
+            </m:ctrlPr>
+          </m:sSubPr>
+          <m:e>
+            <m:r>
+              <w:rPr>
+                <w:rFonts w:ascii="Cambria Math" w:hAnsi="Cambria Math" w:cs="Times New Roman"/>
+                <w:sz w:val="22"/>
+                <w:szCs w:val="22"/>
+              </w:rPr>
+              <m:t>Ingreso</m:t>
+            </m:r>
+          </m:e>
+          <m:sub>
+            <m:r>
+              <w:rPr>
+                <w:rFonts w:ascii="Cambria Math" w:hAnsi="Cambria Math" w:cs="Times New Roman"/>
+                <w:sz w:val="22"/>
+                <w:szCs w:val="22"/>
+              </w:rPr>
+              <m:t>i</m:t>
+            </m:r>
+          </m:sub>
+        </m:sSub>
+      </m:oMath>
+      <w:r>
+        <w:rPr>
+          <w:rFonts w:ascii="Times New Roman" w:eastAsiaTheme="minorEastAsia" w:hAnsi="Times New Roman" w:cs="Times New Roman"/>
+          <w:sz w:val="22"/>
+          <w:szCs w:val="22"/>
+        </w:rPr>
+        <w:t xml:space="preserve"> es una función </w:t>
+      </w:r>
+      <m:oMath>
+        <m:r>
+          <w:rPr>
+            <w:rFonts w:ascii="Cambria Math" w:hAnsi="Cambria Math" w:cs="Times New Roman"/>
+            <w:sz w:val="22"/>
+            <w:szCs w:val="22"/>
+          </w:rPr>
+          <m:t>f</m:t>
+        </m:r>
+        <m:d>
+          <m:dPr>
+            <m:ctrlPr>
+              <w:rPr>
+                <w:rFonts w:ascii="Cambria Math" w:hAnsi="Cambria Math" w:cs="Times New Roman"/>
+                <w:i/>
+                <w:sz w:val="22"/>
+                <w:szCs w:val="22"/>
+              </w:rPr>
+            </m:ctrlPr>
+          </m:dPr>
+          <m:e>
+            <m:r>
+              <w:rPr>
+                <w:rFonts w:ascii="Cambria Math" w:hAnsi="Cambria Math" w:cs="Times New Roman"/>
+                <w:sz w:val="22"/>
+                <w:szCs w:val="22"/>
+              </w:rPr>
+              <m:t>x</m:t>
+            </m:r>
+          </m:e>
+        </m:d>
+      </m:oMath>
+      <w:r>
+        <w:rPr>
+          <w:rFonts w:ascii="Times New Roman" w:eastAsiaTheme="minorEastAsia" w:hAnsi="Times New Roman" w:cs="Times New Roman"/>
+          <w:sz w:val="22"/>
+          <w:szCs w:val="22"/>
+        </w:rPr>
+        <w:t xml:space="preserve"> del ingreso individual.</w:t>
       </w:r>
     </w:p>
   </w:endnote>
@@ -2227,7 +2930,7 @@
 </file>
 
 <file path=word/footnotes.xml><?xml version="1.0" encoding="utf-8"?>
-<w:footnotes xmlns:wpc="http://schemas.microsoft.com/office/word/2010/wordprocessingCanvas" xmlns:cx="http://schemas.microsoft.com/office/drawing/2014/chartex" xmlns:cx1="http://schemas.microsoft.com/office/drawing/2015/9/8/chartex" xmlns:cx2="http://schemas.microsoft.com/office/drawing/2015/10/21/chartex" xmlns:cx3="http://schemas.microsoft.com/office/drawing/2016/5/9/chartex" xmlns:cx4="http://schemas.microsoft.com/office/drawing/2016/5/10/chartex" xmlns:cx5="http://schemas.microsoft.com/office/drawing/2016/5/11/chartex" xmlns:cx6="http://schemas.microsoft.com/office/drawing/2016/5/12/chartex" xmlns:cx7="http://schemas.microsoft.com/office/drawing/2016/5/13/chartex" xmlns:cx8="http://schemas.microsoft.com/office/drawing/2016/5/14/chartex" xmlns:mc="http://schemas.openxmlformats.org/markup-compatibility/2006" xmlns:aink="http://schemas.microsoft.com/office/drawing/2016/ink" xmlns:am3d="http://schemas.microsoft.com/office/drawing/2017/model3d" xmlns:o="urn:schemas-microsoft-com:office:office" xmlns:oel="http://schemas.microsoft.com/office/2019/extlst" xmlns:r="http://schemas.openxmlformats.org/officeDocument/2006/relationships" xmlns:m="http://schemas.openxmlformats.org/officeDocument/2006/math" xmlns:v="urn:schemas-microsoft-com:vml" xmlns:wp14="http://schemas.microsoft.com/office/word/2010/wordprocessingDrawing" xmlns:wp="http://schemas.openxmlformats.org/drawingml/2006/wordprocessingDrawing" xmlns:w10="urn:schemas-microsoft-com:office:word" xmlns:w="http://schemas.openxmlformats.org/wordprocessingml/2006/main" xmlns:w14="http://schemas.microsoft.com/office/word/2010/wordml" xmlns:w15="http://schemas.microsoft.com/office/word/2012/wordml" xmlns:w16cex="http://schemas.microsoft.com/office/word/2018/wordml/cex" xmlns:w16cid="http://schemas.microsoft.com/office/word/2016/wordml/cid" xmlns:w16="http://schemas.microsoft.com/office/word/2018/wordml" xmlns:w16sdtdh="http://schemas.microsoft.com/office/word/2020/wordml/sdtdatahash" xmlns:w16se="http://schemas.microsoft.com/office/word/2015/wordml/symex" xmlns:wpg="http://schemas.microsoft.com/office/word/2010/wordprocessingGroup" xmlns:wpi="http://schemas.microsoft.com/office/word/2010/wordprocessingInk" xmlns:wne="http://schemas.microsoft.com/office/word/2006/wordml" xmlns:wps="http://schemas.microsoft.com/office/word/2010/wordprocessingShape" mc:Ignorable="w14 w15 w16se w16cid w16 w16cex w16sdtdh wp14">
+<w:footnotes xmlns:wpc="http://schemas.microsoft.com/office/word/2010/wordprocessingCanvas" xmlns:cx="http://schemas.microsoft.com/office/drawing/2014/chartex" xmlns:mc="http://schemas.openxmlformats.org/markup-compatibility/2006" xmlns:o="urn:schemas-microsoft-com:office:office" xmlns:r="http://schemas.openxmlformats.org/officeDocument/2006/relationships" xmlns:m="http://schemas.openxmlformats.org/officeDocument/2006/math" xmlns:v="urn:schemas-microsoft-com:vml" xmlns:wp14="http://schemas.microsoft.com/office/word/2010/wordprocessingDrawing" xmlns:wp="http://schemas.openxmlformats.org/drawingml/2006/wordprocessingDrawing" xmlns:w10="urn:schemas-microsoft-com:office:word" xmlns:w="http://schemas.openxmlformats.org/wordprocessingml/2006/main" xmlns:w14="http://schemas.microsoft.com/office/word/2010/wordml" xmlns:w15="http://schemas.microsoft.com/office/word/2012/wordml" xmlns:w16se="http://schemas.microsoft.com/office/word/2015/wordml/symex" xmlns:wpg="http://schemas.microsoft.com/office/word/2010/wordprocessingGroup" xmlns:wpi="http://schemas.microsoft.com/office/word/2010/wordprocessingInk" xmlns:wne="http://schemas.microsoft.com/office/word/2006/wordml" xmlns:wps="http://schemas.microsoft.com/office/word/2010/wordprocessingShape" mc:Ignorable="w14 w15 w16se wp14">
   <w:footnote w:type="separator" w:id="-1">
     <w:p>
       <w:pPr>
@@ -2275,7 +2978,7 @@
 </file>
 
 <file path=word/styles.xml><?xml version="1.0" encoding="utf-8"?>
-<w:styles xmlns:mc="http://schemas.openxmlformats.org/markup-compatibility/2006" xmlns:r="http://schemas.openxmlformats.org/officeDocument/2006/relationships" xmlns:w="http://schemas.openxmlformats.org/wordprocessingml/2006/main" xmlns:w14="http://schemas.microsoft.com/office/word/2010/wordml" xmlns:w15="http://schemas.microsoft.com/office/word/2012/wordml" xmlns:w16cex="http://schemas.microsoft.com/office/word/2018/wordml/cex" xmlns:w16cid="http://schemas.microsoft.com/office/word/2016/wordml/cid" xmlns:w16="http://schemas.microsoft.com/office/word/2018/wordml" xmlns:w16sdtdh="http://schemas.microsoft.com/office/word/2020/wordml/sdtdatahash" xmlns:w16se="http://schemas.microsoft.com/office/word/2015/wordml/symex" mc:Ignorable="w14 w15 w16se w16cid w16 w16cex w16sdtdh">
+<w:styles xmlns:mc="http://schemas.openxmlformats.org/markup-compatibility/2006" xmlns:r="http://schemas.openxmlformats.org/officeDocument/2006/relationships" xmlns:w="http://schemas.openxmlformats.org/wordprocessingml/2006/main" xmlns:w14="http://schemas.microsoft.com/office/word/2010/wordml" xmlns:w15="http://schemas.microsoft.com/office/word/2012/wordml" xmlns:w16se="http://schemas.microsoft.com/office/word/2015/wordml/symex" mc:Ignorable="w14 w15 w16se">
   <w:docDefaults>
     <w:rPrDefault>
       <w:rPr>
@@ -2291,7 +2994,7 @@
       </w:pPr>
     </w:pPrDefault>
   </w:docDefaults>
-  <w:latentStyles w:defLockedState="0" w:defUIPriority="99" w:defSemiHidden="0" w:defUnhideWhenUsed="0" w:defQFormat="0" w:count="376">
+  <w:latentStyles w:defLockedState="0" w:defUIPriority="99" w:defSemiHidden="0" w:defUnhideWhenUsed="0" w:defQFormat="0" w:count="371">
     <w:lsdException w:name="Normal" w:uiPriority="0" w:qFormat="1"/>
     <w:lsdException w:name="heading 1" w:uiPriority="9" w:qFormat="1"/>
     <w:lsdException w:name="heading 2" w:semiHidden="1" w:uiPriority="9" w:unhideWhenUsed="1" w:qFormat="1"/>
@@ -2663,11 +3366,6 @@
     <w:lsdException w:name="List Table 5 Dark Accent 6" w:uiPriority="50"/>
     <w:lsdException w:name="List Table 6 Colorful Accent 6" w:uiPriority="51"/>
     <w:lsdException w:name="List Table 7 Colorful Accent 6" w:uiPriority="52"/>
-    <w:lsdException w:name="Mention" w:semiHidden="1" w:unhideWhenUsed="1"/>
-    <w:lsdException w:name="Smart Hyperlink" w:semiHidden="1" w:unhideWhenUsed="1"/>
-    <w:lsdException w:name="Hashtag" w:semiHidden="1" w:unhideWhenUsed="1"/>
-    <w:lsdException w:name="Unresolved Mention" w:semiHidden="1" w:unhideWhenUsed="1"/>
-    <w:lsdException w:name="Smart Link" w:semiHidden="1" w:unhideWhenUsed="1"/>
   </w:latentStyles>
   <w:style w:type="paragraph" w:default="1" w:styleId="Normal">
     <w:name w:val="Normal"/>

</xml_diff>

<commit_message>
Modelos de Ingreso 3
</commit_message>
<xml_diff>
--- a/document/Problem Set 2.docx
+++ b/document/Problem Set 2.docx
@@ -101,7 +101,7 @@
       </w:r>
       <w:r>
         <w:rPr>
-          <w:rStyle w:val="EndnoteReference"/>
+          <w:rStyle w:val="Refdenotaalfinal"/>
           <w:rFonts w:ascii="Times New Roman" w:hAnsi="Times New Roman" w:cs="Times New Roman"/>
           <w:sz w:val="24"/>
           <w:szCs w:val="24"/>
@@ -144,7 +144,7 @@
       <w:hyperlink r:id="rId6" w:history="1">
         <w:r>
           <w:rPr>
-            <w:rStyle w:val="Hyperlink"/>
+            <w:rStyle w:val="Hipervnculo"/>
             <w:rFonts w:ascii="Times New Roman" w:hAnsi="Times New Roman" w:cs="Times New Roman"/>
             <w:sz w:val="24"/>
             <w:szCs w:val="24"/>
@@ -182,7 +182,7 @@
       </w:r>
       <w:r>
         <w:rPr>
-          <w:rStyle w:val="FootnoteReference"/>
+          <w:rStyle w:val="Refdenotaalpie"/>
           <w:rFonts w:ascii="Times New Roman" w:hAnsi="Times New Roman" w:cs="Times New Roman"/>
           <w:b/>
           <w:i/>
@@ -265,7 +265,7 @@
       </w:r>
       <w:r>
         <w:rPr>
-          <w:rStyle w:val="EndnoteReference"/>
+          <w:rStyle w:val="Refdenotaalfinal"/>
           <w:rFonts w:ascii="Times New Roman" w:hAnsi="Times New Roman" w:cs="Times New Roman"/>
           <w:sz w:val="24"/>
           <w:szCs w:val="24"/>
@@ -282,7 +282,7 @@
       </w:r>
       <w:r>
         <w:rPr>
-          <w:rStyle w:val="EndnoteReference"/>
+          <w:rStyle w:val="Refdenotaalfinal"/>
           <w:rFonts w:ascii="Times New Roman" w:hAnsi="Times New Roman" w:cs="Times New Roman"/>
           <w:sz w:val="24"/>
           <w:szCs w:val="24"/>
@@ -337,7 +337,7 @@
       </w:r>
       <w:r>
         <w:rPr>
-          <w:rStyle w:val="EndnoteReference"/>
+          <w:rStyle w:val="Refdenotaalfinal"/>
           <w:rFonts w:ascii="Times New Roman" w:hAnsi="Times New Roman" w:cs="Times New Roman"/>
           <w:sz w:val="24"/>
           <w:szCs w:val="24"/>
@@ -453,7 +453,7 @@
       </w:r>
       <w:r>
         <w:rPr>
-          <w:rStyle w:val="EndnoteReference"/>
+          <w:rStyle w:val="Refdenotaalfinal"/>
           <w:rFonts w:ascii="Times New Roman" w:hAnsi="Times New Roman" w:cs="Times New Roman"/>
           <w:sz w:val="24"/>
           <w:szCs w:val="24"/>
@@ -513,16 +513,26 @@
         </w:rPr>
         <w:t xml:space="preserve"> revisamos la base disponible y seleccionamos las características que permitirían identificar si el hogar es pobre, dada la escasa disponibilidad de información a nivel del hogar, se construyeron características agregadas a partir de variables individuales. Construimos un conjunto de 12 variables para hacer la estimación (Anexo 1). Posteriormente, hicimos una exploración con el método de </w:t>
       </w:r>
-      <w:proofErr w:type="spellStart"/>
-      <w:r>
-        <w:rPr>
-          <w:rFonts w:ascii="Times New Roman" w:hAnsi="Times New Roman" w:cs="Times New Roman"/>
-          <w:i/>
-          <w:iCs/>
-          <w:sz w:val="24"/>
-          <w:szCs w:val="24"/>
-        </w:rPr>
-        <w:t>Best</w:t>
+      <w:r>
+        <w:rPr>
+          <w:rFonts w:ascii="Times New Roman" w:hAnsi="Times New Roman" w:cs="Times New Roman"/>
+          <w:i/>
+          <w:iCs/>
+          <w:sz w:val="24"/>
+          <w:szCs w:val="24"/>
+        </w:rPr>
+        <w:t xml:space="preserve">Best </w:t>
+      </w:r>
+      <w:proofErr w:type="spellStart"/>
+      <w:r>
+        <w:rPr>
+          <w:rFonts w:ascii="Times New Roman" w:hAnsi="Times New Roman" w:cs="Times New Roman"/>
+          <w:i/>
+          <w:iCs/>
+          <w:sz w:val="24"/>
+          <w:szCs w:val="24"/>
+        </w:rPr>
+        <w:t>Subset</w:t>
       </w:r>
       <w:proofErr w:type="spellEnd"/>
       <w:r>
@@ -544,28 +554,6 @@
           <w:sz w:val="24"/>
           <w:szCs w:val="24"/>
         </w:rPr>
-        <w:t>Subset</w:t>
-      </w:r>
-      <w:proofErr w:type="spellEnd"/>
-      <w:r>
-        <w:rPr>
-          <w:rFonts w:ascii="Times New Roman" w:hAnsi="Times New Roman" w:cs="Times New Roman"/>
-          <w:i/>
-          <w:iCs/>
-          <w:sz w:val="24"/>
-          <w:szCs w:val="24"/>
-        </w:rPr>
-        <w:t xml:space="preserve"> </w:t>
-      </w:r>
-      <w:proofErr w:type="spellStart"/>
-      <w:r>
-        <w:rPr>
-          <w:rFonts w:ascii="Times New Roman" w:hAnsi="Times New Roman" w:cs="Times New Roman"/>
-          <w:i/>
-          <w:iCs/>
-          <w:sz w:val="24"/>
-          <w:szCs w:val="24"/>
-        </w:rPr>
         <w:t>Selection</w:t>
       </w:r>
       <w:proofErr w:type="spellEnd"/>
@@ -579,7 +567,7 @@
       </w:r>
       <w:r>
         <w:rPr>
-          <w:rStyle w:val="EndnoteReference"/>
+          <w:rStyle w:val="Refdenotaalfinal"/>
           <w:rFonts w:ascii="Times New Roman" w:hAnsi="Times New Roman" w:cs="Times New Roman"/>
           <w:sz w:val="24"/>
           <w:szCs w:val="24"/>
@@ -643,7 +631,7 @@
       </w:r>
       <w:r>
         <w:rPr>
-          <w:rStyle w:val="EndnoteReference"/>
+          <w:rStyle w:val="Refdenotaalfinal"/>
           <w:rFonts w:ascii="Times New Roman" w:hAnsi="Times New Roman" w:cs="Times New Roman"/>
           <w:sz w:val="24"/>
           <w:szCs w:val="24"/>
@@ -902,7 +890,7 @@
       </w:r>
       <w:r>
         <w:rPr>
-          <w:rStyle w:val="EndnoteReference"/>
+          <w:rStyle w:val="Refdenotaalfinal"/>
           <w:rFonts w:ascii="Times New Roman" w:hAnsi="Times New Roman" w:cs="Times New Roman"/>
           <w:sz w:val="24"/>
           <w:szCs w:val="24"/>
@@ -1166,7 +1154,7 @@
       <w:proofErr w:type="spellEnd"/>
       <w:r>
         <w:rPr>
-          <w:rStyle w:val="EndnoteReference"/>
+          <w:rStyle w:val="Refdenotaalfinal"/>
           <w:rFonts w:ascii="Times New Roman" w:hAnsi="Times New Roman" w:cs="Times New Roman"/>
           <w:i/>
           <w:iCs/>
@@ -1260,7 +1248,7 @@
       </w:r>
       <w:r>
         <w:rPr>
-          <w:rStyle w:val="EndnoteReference"/>
+          <w:rStyle w:val="Refdenotaalfinal"/>
           <w:rFonts w:ascii="Times New Roman" w:hAnsi="Times New Roman" w:cs="Times New Roman"/>
           <w:i/>
           <w:iCs/>
@@ -1289,7 +1277,7 @@
       </w:r>
       <w:r>
         <w:rPr>
-          <w:rStyle w:val="EndnoteReference"/>
+          <w:rStyle w:val="Refdenotaalfinal"/>
           <w:rFonts w:ascii="Times New Roman" w:hAnsi="Times New Roman" w:cs="Times New Roman"/>
           <w:sz w:val="24"/>
           <w:szCs w:val="24"/>
@@ -1306,7 +1294,7 @@
       </w:r>
       <w:r>
         <w:rPr>
-          <w:rStyle w:val="EndnoteReference"/>
+          <w:rStyle w:val="Refdenotaalfinal"/>
           <w:rFonts w:ascii="Times New Roman" w:hAnsi="Times New Roman" w:cs="Times New Roman"/>
           <w:sz w:val="24"/>
           <w:szCs w:val="24"/>
@@ -1333,7 +1321,7 @@
       </w:r>
       <w:r>
         <w:rPr>
-          <w:rStyle w:val="EndnoteReference"/>
+          <w:rStyle w:val="Refdenotaalfinal"/>
           <w:rFonts w:ascii="Times New Roman" w:hAnsi="Times New Roman" w:cs="Times New Roman"/>
           <w:i/>
           <w:iCs/>
@@ -1352,7 +1340,7 @@
       </w:r>
       <w:r>
         <w:rPr>
-          <w:rStyle w:val="EndnoteReference"/>
+          <w:rStyle w:val="Refdenotaalfinal"/>
           <w:rFonts w:ascii="Times New Roman" w:hAnsi="Times New Roman" w:cs="Times New Roman"/>
           <w:sz w:val="24"/>
           <w:szCs w:val="24"/>
@@ -1420,7 +1408,7 @@
       <w:proofErr w:type="spellEnd"/>
       <w:r>
         <w:rPr>
-          <w:rStyle w:val="EndnoteReference"/>
+          <w:rStyle w:val="Refdenotaalfinal"/>
           <w:rFonts w:ascii="Times New Roman" w:hAnsi="Times New Roman" w:cs="Times New Roman"/>
           <w:sz w:val="24"/>
           <w:szCs w:val="24"/>
@@ -1536,7 +1524,7 @@
       </w:r>
       <w:r>
         <w:rPr>
-          <w:rStyle w:val="EndnoteReference"/>
+          <w:rStyle w:val="Refdenotaalfinal"/>
           <w:rFonts w:ascii="Times New Roman" w:hAnsi="Times New Roman" w:cs="Times New Roman"/>
           <w:sz w:val="24"/>
           <w:szCs w:val="24"/>
@@ -1569,16 +1557,26 @@
         </w:rPr>
         <w:t xml:space="preserve">Para la estimación se usaron 2 métodos de selección de modelos: </w:t>
       </w:r>
-      <w:proofErr w:type="spellStart"/>
-      <w:r>
-        <w:rPr>
-          <w:rFonts w:ascii="Times New Roman" w:eastAsiaTheme="minorEastAsia" w:hAnsi="Times New Roman" w:cs="Times New Roman"/>
-          <w:i/>
-          <w:iCs/>
-          <w:sz w:val="24"/>
-          <w:szCs w:val="24"/>
-        </w:rPr>
-        <w:t>Best</w:t>
+      <w:r>
+        <w:rPr>
+          <w:rFonts w:ascii="Times New Roman" w:eastAsiaTheme="minorEastAsia" w:hAnsi="Times New Roman" w:cs="Times New Roman"/>
+          <w:i/>
+          <w:iCs/>
+          <w:sz w:val="24"/>
+          <w:szCs w:val="24"/>
+        </w:rPr>
+        <w:t xml:space="preserve">Best </w:t>
+      </w:r>
+      <w:proofErr w:type="spellStart"/>
+      <w:r>
+        <w:rPr>
+          <w:rFonts w:ascii="Times New Roman" w:eastAsiaTheme="minorEastAsia" w:hAnsi="Times New Roman" w:cs="Times New Roman"/>
+          <w:i/>
+          <w:iCs/>
+          <w:sz w:val="24"/>
+          <w:szCs w:val="24"/>
+        </w:rPr>
+        <w:t>Subset</w:t>
       </w:r>
       <w:proofErr w:type="spellEnd"/>
       <w:r>
@@ -1600,7 +1598,57 @@
           <w:sz w:val="24"/>
           <w:szCs w:val="24"/>
         </w:rPr>
-        <w:t>Subset</w:t>
+        <w:t>Selection</w:t>
+      </w:r>
+      <w:proofErr w:type="spellEnd"/>
+      <w:r>
+        <w:rPr>
+          <w:rFonts w:ascii="Times New Roman" w:eastAsiaTheme="minorEastAsia" w:hAnsi="Times New Roman" w:cs="Times New Roman"/>
+          <w:sz w:val="24"/>
+          <w:szCs w:val="24"/>
+        </w:rPr>
+        <w:t xml:space="preserve"> (</w:t>
+      </w:r>
+      <w:proofErr w:type="spellStart"/>
+      <w:r>
+        <w:rPr>
+          <w:rFonts w:ascii="Times New Roman" w:eastAsiaTheme="minorEastAsia" w:hAnsi="Times New Roman" w:cs="Times New Roman"/>
+          <w:i/>
+          <w:iCs/>
+          <w:sz w:val="24"/>
+          <w:szCs w:val="24"/>
+        </w:rPr>
+        <w:t>BSuS</w:t>
+      </w:r>
+      <w:proofErr w:type="spellEnd"/>
+      <w:r>
+        <w:rPr>
+          <w:rFonts w:ascii="Times New Roman" w:eastAsiaTheme="minorEastAsia" w:hAnsi="Times New Roman" w:cs="Times New Roman"/>
+          <w:i/>
+          <w:iCs/>
+          <w:sz w:val="24"/>
+          <w:szCs w:val="24"/>
+        </w:rPr>
+        <w:t xml:space="preserve">) </w:t>
+      </w:r>
+      <w:r>
+        <w:rPr>
+          <w:rFonts w:ascii="Times New Roman" w:eastAsiaTheme="minorEastAsia" w:hAnsi="Times New Roman" w:cs="Times New Roman"/>
+          <w:sz w:val="24"/>
+          <w:szCs w:val="24"/>
+        </w:rPr>
+        <w:t xml:space="preserve">y </w:t>
+      </w:r>
+      <w:proofErr w:type="spellStart"/>
+      <w:r>
+        <w:rPr>
+          <w:rFonts w:ascii="Times New Roman" w:eastAsiaTheme="minorEastAsia" w:hAnsi="Times New Roman" w:cs="Times New Roman"/>
+          <w:i/>
+          <w:iCs/>
+          <w:sz w:val="24"/>
+          <w:szCs w:val="24"/>
+        </w:rPr>
+        <w:t>Backward</w:t>
       </w:r>
       <w:proofErr w:type="spellEnd"/>
       <w:r>
@@ -1622,12 +1670,36 @@
           <w:sz w:val="24"/>
           <w:szCs w:val="24"/>
         </w:rPr>
+        <w:t>Stepwise</w:t>
+      </w:r>
+      <w:proofErr w:type="spellEnd"/>
+      <w:r>
+        <w:rPr>
+          <w:rFonts w:ascii="Times New Roman" w:eastAsiaTheme="minorEastAsia" w:hAnsi="Times New Roman" w:cs="Times New Roman"/>
+          <w:i/>
+          <w:iCs/>
+          <w:sz w:val="24"/>
+          <w:szCs w:val="24"/>
+        </w:rPr>
+        <w:t xml:space="preserve"> </w:t>
+      </w:r>
+      <w:proofErr w:type="spellStart"/>
+      <w:r>
+        <w:rPr>
+          <w:rFonts w:ascii="Times New Roman" w:eastAsiaTheme="minorEastAsia" w:hAnsi="Times New Roman" w:cs="Times New Roman"/>
+          <w:i/>
+          <w:iCs/>
+          <w:sz w:val="24"/>
+          <w:szCs w:val="24"/>
+        </w:rPr>
         <w:t>Selection</w:t>
       </w:r>
       <w:proofErr w:type="spellEnd"/>
       <w:r>
         <w:rPr>
           <w:rFonts w:ascii="Times New Roman" w:eastAsiaTheme="minorEastAsia" w:hAnsi="Times New Roman" w:cs="Times New Roman"/>
+          <w:i/>
+          <w:iCs/>
           <w:sz w:val="24"/>
           <w:szCs w:val="24"/>
         </w:rPr>
@@ -1642,138 +1714,265 @@
           <w:sz w:val="24"/>
           <w:szCs w:val="24"/>
         </w:rPr>
+        <w:t>BSwS</w:t>
+      </w:r>
+      <w:proofErr w:type="spellEnd"/>
+      <w:r>
+        <w:rPr>
+          <w:rFonts w:ascii="Times New Roman" w:eastAsiaTheme="minorEastAsia" w:hAnsi="Times New Roman" w:cs="Times New Roman"/>
+          <w:i/>
+          <w:iCs/>
+          <w:sz w:val="24"/>
+          <w:szCs w:val="24"/>
+        </w:rPr>
+        <w:t>)</w:t>
+      </w:r>
+      <w:r>
+        <w:rPr>
+          <w:rStyle w:val="Refdenotaalfinal"/>
+          <w:rFonts w:ascii="Times New Roman" w:eastAsiaTheme="minorEastAsia" w:hAnsi="Times New Roman" w:cs="Times New Roman"/>
+          <w:i/>
+          <w:iCs/>
+          <w:sz w:val="24"/>
+          <w:szCs w:val="24"/>
+        </w:rPr>
+        <w:endnoteReference w:id="17"/>
+      </w:r>
+      <w:r>
+        <w:rPr>
+          <w:rFonts w:ascii="Times New Roman" w:eastAsiaTheme="minorEastAsia" w:hAnsi="Times New Roman" w:cs="Times New Roman"/>
+          <w:sz w:val="24"/>
+          <w:szCs w:val="24"/>
+        </w:rPr>
+        <w:t xml:space="preserve">, que permiten encontrar las variables de interés (Anexo 2) que mejor ajustan el ingreso. Además, se estimaron 6 modelos usando el método de regularización </w:t>
+      </w:r>
+      <w:proofErr w:type="spellStart"/>
+      <w:r>
+        <w:rPr>
+          <w:rFonts w:ascii="Times New Roman" w:eastAsiaTheme="minorEastAsia" w:hAnsi="Times New Roman" w:cs="Times New Roman"/>
+          <w:i/>
+          <w:iCs/>
+          <w:sz w:val="24"/>
+          <w:szCs w:val="24"/>
+        </w:rPr>
+        <w:t>Elastic</w:t>
+      </w:r>
+      <w:proofErr w:type="spellEnd"/>
+      <w:r>
+        <w:rPr>
+          <w:rFonts w:ascii="Times New Roman" w:eastAsiaTheme="minorEastAsia" w:hAnsi="Times New Roman" w:cs="Times New Roman"/>
+          <w:i/>
+          <w:iCs/>
+          <w:sz w:val="24"/>
+          <w:szCs w:val="24"/>
+        </w:rPr>
+        <w:t xml:space="preserve"> Net</w:t>
+      </w:r>
+      <w:r>
+        <w:rPr>
+          <w:rStyle w:val="Refdenotaalfinal"/>
+          <w:rFonts w:ascii="Times New Roman" w:eastAsiaTheme="minorEastAsia" w:hAnsi="Times New Roman" w:cs="Times New Roman"/>
+          <w:i/>
+          <w:iCs/>
+          <w:sz w:val="24"/>
+          <w:szCs w:val="24"/>
+        </w:rPr>
+        <w:endnoteReference w:id="18"/>
+      </w:r>
+      <w:r>
+        <w:rPr>
+          <w:rFonts w:ascii="Times New Roman" w:eastAsiaTheme="minorEastAsia" w:hAnsi="Times New Roman" w:cs="Times New Roman"/>
+          <w:sz w:val="24"/>
+          <w:szCs w:val="24"/>
+        </w:rPr>
+        <w:t>, que fuerza a que los coeficientes del modelo tiendan a cero, minimizado el riesgo de sobreajuste (</w:t>
+      </w:r>
+      <w:proofErr w:type="spellStart"/>
+      <w:r>
+        <w:rPr>
+          <w:rFonts w:ascii="Times New Roman" w:eastAsiaTheme="minorEastAsia" w:hAnsi="Times New Roman" w:cs="Times New Roman"/>
+          <w:i/>
+          <w:iCs/>
+          <w:sz w:val="24"/>
+          <w:szCs w:val="24"/>
+        </w:rPr>
+        <w:t>overfitting</w:t>
+      </w:r>
+      <w:proofErr w:type="spellEnd"/>
+      <w:r>
+        <w:rPr>
+          <w:rFonts w:ascii="Times New Roman" w:eastAsiaTheme="minorEastAsia" w:hAnsi="Times New Roman" w:cs="Times New Roman"/>
+          <w:i/>
+          <w:iCs/>
+          <w:sz w:val="24"/>
+          <w:szCs w:val="24"/>
+        </w:rPr>
+        <w:t>)</w:t>
+      </w:r>
+      <w:r>
+        <w:rPr>
+          <w:rFonts w:ascii="Times New Roman" w:eastAsiaTheme="minorEastAsia" w:hAnsi="Times New Roman" w:cs="Times New Roman"/>
+          <w:sz w:val="24"/>
+          <w:szCs w:val="24"/>
+        </w:rPr>
+        <w:t xml:space="preserve">, reduciendo la varianza, mitigando el efecto de correlaciones entre predictores y mejorando la estimación. </w:t>
+      </w:r>
+    </w:p>
+    <w:p>
+      <w:pPr>
+        <w:jc w:val="both"/>
+        <w:rPr>
+          <w:rFonts w:ascii="Times New Roman" w:eastAsiaTheme="minorEastAsia" w:hAnsi="Times New Roman" w:cs="Times New Roman"/>
+          <w:sz w:val="24"/>
+          <w:szCs w:val="24"/>
+        </w:rPr>
+      </w:pPr>
+      <w:r>
+        <w:rPr>
+          <w:rFonts w:ascii="Times New Roman" w:eastAsiaTheme="minorEastAsia" w:hAnsi="Times New Roman" w:cs="Times New Roman"/>
+          <w:sz w:val="24"/>
+          <w:szCs w:val="24"/>
+        </w:rPr>
+        <w:t>Después de realizar las estimaciones, se calculó el error cuadrático medio (</w:t>
+      </w:r>
+      <w:r>
+        <w:rPr>
+          <w:rFonts w:ascii="Times New Roman" w:eastAsiaTheme="minorEastAsia" w:hAnsi="Times New Roman" w:cs="Times New Roman"/>
+          <w:i/>
+          <w:iCs/>
+          <w:sz w:val="24"/>
+          <w:szCs w:val="24"/>
+        </w:rPr>
+        <w:t>MSE</w:t>
+      </w:r>
+      <w:r>
+        <w:rPr>
+          <w:rFonts w:ascii="Times New Roman" w:eastAsiaTheme="minorEastAsia" w:hAnsi="Times New Roman" w:cs="Times New Roman"/>
+          <w:sz w:val="24"/>
+          <w:szCs w:val="24"/>
+        </w:rPr>
+        <w:t xml:space="preserve"> en inglés) de cada modelo (Tabla 5). En la Gráfica 3 se observa que 5 de los modelos estimados tienen un nivel de ajuste similar (</w:t>
+      </w:r>
+      <w:proofErr w:type="spellStart"/>
+      <w:r>
+        <w:rPr>
+          <w:rFonts w:ascii="Times New Roman" w:eastAsiaTheme="minorEastAsia" w:hAnsi="Times New Roman" w:cs="Times New Roman"/>
+          <w:i/>
+          <w:iCs/>
+          <w:sz w:val="24"/>
+          <w:szCs w:val="24"/>
+        </w:rPr>
+        <w:t>BSwS</w:t>
+      </w:r>
+      <w:proofErr w:type="spellEnd"/>
+      <w:r>
+        <w:rPr>
+          <w:rFonts w:ascii="Times New Roman" w:eastAsiaTheme="minorEastAsia" w:hAnsi="Times New Roman" w:cs="Times New Roman"/>
+          <w:i/>
+          <w:iCs/>
+          <w:sz w:val="24"/>
+          <w:szCs w:val="24"/>
+        </w:rPr>
+        <w:t xml:space="preserve"> y </w:t>
+      </w:r>
+      <w:r>
+        <w:rPr>
+          <w:rFonts w:ascii="Times New Roman" w:eastAsiaTheme="minorEastAsia" w:hAnsi="Times New Roman" w:cs="Times New Roman"/>
+          <w:sz w:val="24"/>
+          <w:szCs w:val="24"/>
+        </w:rPr>
+        <w:t xml:space="preserve">4 de </w:t>
+      </w:r>
+      <w:proofErr w:type="spellStart"/>
+      <w:r>
+        <w:rPr>
+          <w:rFonts w:ascii="Times New Roman" w:eastAsiaTheme="minorEastAsia" w:hAnsi="Times New Roman" w:cs="Times New Roman"/>
+          <w:i/>
+          <w:iCs/>
+          <w:sz w:val="24"/>
+          <w:szCs w:val="24"/>
+        </w:rPr>
+        <w:t>Elastic</w:t>
+      </w:r>
+      <w:proofErr w:type="spellEnd"/>
+      <w:r>
+        <w:rPr>
+          <w:rFonts w:ascii="Times New Roman" w:eastAsiaTheme="minorEastAsia" w:hAnsi="Times New Roman" w:cs="Times New Roman"/>
+          <w:i/>
+          <w:iCs/>
+          <w:sz w:val="24"/>
+          <w:szCs w:val="24"/>
+        </w:rPr>
+        <w:t xml:space="preserve"> Net</w:t>
+      </w:r>
+      <w:r>
+        <w:rPr>
+          <w:rFonts w:ascii="Times New Roman" w:eastAsiaTheme="minorEastAsia" w:hAnsi="Times New Roman" w:cs="Times New Roman"/>
+          <w:sz w:val="24"/>
+          <w:szCs w:val="24"/>
+        </w:rPr>
+        <w:t xml:space="preserve">), mientras el modelo de </w:t>
+      </w:r>
+      <w:proofErr w:type="spellStart"/>
+      <w:r>
+        <w:rPr>
+          <w:rFonts w:ascii="Times New Roman" w:eastAsiaTheme="minorEastAsia" w:hAnsi="Times New Roman" w:cs="Times New Roman"/>
+          <w:i/>
+          <w:iCs/>
+          <w:sz w:val="24"/>
+          <w:szCs w:val="24"/>
+        </w:rPr>
         <w:t>BSuS</w:t>
       </w:r>
       <w:proofErr w:type="spellEnd"/>
       <w:r>
         <w:rPr>
           <w:rFonts w:ascii="Times New Roman" w:eastAsiaTheme="minorEastAsia" w:hAnsi="Times New Roman" w:cs="Times New Roman"/>
-          <w:i/>
-          <w:iCs/>
-          <w:sz w:val="24"/>
-          <w:szCs w:val="24"/>
-        </w:rPr>
-        <w:t xml:space="preserve">) </w:t>
-      </w:r>
-      <w:r>
-        <w:rPr>
-          <w:rFonts w:ascii="Times New Roman" w:eastAsiaTheme="minorEastAsia" w:hAnsi="Times New Roman" w:cs="Times New Roman"/>
-          <w:sz w:val="24"/>
-          <w:szCs w:val="24"/>
-        </w:rPr>
-        <w:t xml:space="preserve">y </w:t>
-      </w:r>
-      <w:proofErr w:type="spellStart"/>
-      <w:r>
-        <w:rPr>
-          <w:rFonts w:ascii="Times New Roman" w:eastAsiaTheme="minorEastAsia" w:hAnsi="Times New Roman" w:cs="Times New Roman"/>
-          <w:i/>
-          <w:iCs/>
-          <w:sz w:val="24"/>
-          <w:szCs w:val="24"/>
-        </w:rPr>
-        <w:t>Backward</w:t>
-      </w:r>
-      <w:proofErr w:type="spellEnd"/>
-      <w:r>
-        <w:rPr>
-          <w:rFonts w:ascii="Times New Roman" w:eastAsiaTheme="minorEastAsia" w:hAnsi="Times New Roman" w:cs="Times New Roman"/>
-          <w:i/>
-          <w:iCs/>
+          <w:sz w:val="24"/>
+          <w:szCs w:val="24"/>
+        </w:rPr>
+        <w:t>, y 2 del otro método reportan un ajuste más deficiente frente a los demás. En el modelo (3) es donde encontramos el mejor ajuste, en la medida que presenta el menor error cuadrático medio.</w:t>
+      </w:r>
+      <w:r>
+        <w:rPr>
+          <w:rFonts w:ascii="Times New Roman" w:eastAsiaTheme="minorEastAsia" w:hAnsi="Times New Roman" w:cs="Times New Roman"/>
           <w:sz w:val="24"/>
           <w:szCs w:val="24"/>
         </w:rPr>
         <w:t xml:space="preserve"> </w:t>
       </w:r>
-      <w:proofErr w:type="spellStart"/>
-      <w:r>
-        <w:rPr>
-          <w:rFonts w:ascii="Times New Roman" w:eastAsiaTheme="minorEastAsia" w:hAnsi="Times New Roman" w:cs="Times New Roman"/>
-          <w:i/>
-          <w:iCs/>
-          <w:sz w:val="24"/>
-          <w:szCs w:val="24"/>
-        </w:rPr>
-        <w:t>Stepwise</w:t>
-      </w:r>
-      <w:proofErr w:type="spellEnd"/>
-      <w:r>
-        <w:rPr>
-          <w:rFonts w:ascii="Times New Roman" w:eastAsiaTheme="minorEastAsia" w:hAnsi="Times New Roman" w:cs="Times New Roman"/>
-          <w:i/>
-          <w:iCs/>
-          <w:sz w:val="24"/>
-          <w:szCs w:val="24"/>
-        </w:rPr>
-        <w:t xml:space="preserve"> </w:t>
-      </w:r>
-      <w:proofErr w:type="spellStart"/>
-      <w:r>
-        <w:rPr>
-          <w:rFonts w:ascii="Times New Roman" w:eastAsiaTheme="minorEastAsia" w:hAnsi="Times New Roman" w:cs="Times New Roman"/>
-          <w:i/>
-          <w:iCs/>
-          <w:sz w:val="24"/>
-          <w:szCs w:val="24"/>
-        </w:rPr>
-        <w:t>Selection</w:t>
-      </w:r>
-      <w:proofErr w:type="spellEnd"/>
-      <w:r>
-        <w:rPr>
-          <w:rFonts w:ascii="Times New Roman" w:eastAsiaTheme="minorEastAsia" w:hAnsi="Times New Roman" w:cs="Times New Roman"/>
-          <w:i/>
-          <w:iCs/>
-          <w:sz w:val="24"/>
-          <w:szCs w:val="24"/>
-        </w:rPr>
-        <w:t xml:space="preserve"> (</w:t>
-      </w:r>
-      <w:proofErr w:type="spellStart"/>
-      <w:r>
-        <w:rPr>
-          <w:rFonts w:ascii="Times New Roman" w:eastAsiaTheme="minorEastAsia" w:hAnsi="Times New Roman" w:cs="Times New Roman"/>
-          <w:i/>
-          <w:iCs/>
-          <w:sz w:val="24"/>
-          <w:szCs w:val="24"/>
-        </w:rPr>
-        <w:t>BSwS</w:t>
-      </w:r>
-      <w:proofErr w:type="spellEnd"/>
-      <w:r>
-        <w:rPr>
-          <w:rFonts w:ascii="Times New Roman" w:eastAsiaTheme="minorEastAsia" w:hAnsi="Times New Roman" w:cs="Times New Roman"/>
-          <w:i/>
-          <w:iCs/>
-          <w:sz w:val="24"/>
-          <w:szCs w:val="24"/>
-        </w:rPr>
-        <w:t>)</w:t>
-      </w:r>
-      <w:r>
-        <w:rPr>
-          <w:rStyle w:val="EndnoteReference"/>
-          <w:rFonts w:ascii="Times New Roman" w:eastAsiaTheme="minorEastAsia" w:hAnsi="Times New Roman" w:cs="Times New Roman"/>
-          <w:i/>
-          <w:iCs/>
-          <w:sz w:val="24"/>
-          <w:szCs w:val="24"/>
-        </w:rPr>
-        <w:endnoteReference w:id="17"/>
-      </w:r>
-      <w:r>
-        <w:rPr>
-          <w:rFonts w:ascii="Times New Roman" w:eastAsiaTheme="minorEastAsia" w:hAnsi="Times New Roman" w:cs="Times New Roman"/>
-          <w:sz w:val="24"/>
-          <w:szCs w:val="24"/>
-        </w:rPr>
-        <w:t xml:space="preserve">, que permiten encontrar las variables de interés (Anexo 2) que mejor ajustan el ingreso. Además, se estimaron 6 modelos usando el método de regularización </w:t>
-      </w:r>
-      <w:proofErr w:type="spellStart"/>
-      <w:r>
-        <w:rPr>
-          <w:rFonts w:ascii="Times New Roman" w:eastAsiaTheme="minorEastAsia" w:hAnsi="Times New Roman" w:cs="Times New Roman"/>
+    </w:p>
+    <w:p>
+      <w:pPr>
+        <w:spacing w:line="259" w:lineRule="auto"/>
+        <w:jc w:val="both"/>
+        <w:rPr>
+          <w:rFonts w:ascii="Times New Roman" w:hAnsi="Times New Roman" w:cs="Times New Roman"/>
+          <w:sz w:val="24"/>
+          <w:szCs w:val="24"/>
+        </w:rPr>
+      </w:pPr>
+      <w:r>
+        <w:rPr>
+          <w:rFonts w:ascii="Times New Roman" w:hAnsi="Times New Roman" w:cs="Times New Roman"/>
+          <w:sz w:val="24"/>
+          <w:szCs w:val="24"/>
+          <w:u w:val="single"/>
+        </w:rPr>
+        <w:t>Modelo seleccionado:</w:t>
+      </w:r>
+      <w:r>
+        <w:rPr>
+          <w:rFonts w:ascii="Times New Roman" w:hAnsi="Times New Roman" w:cs="Times New Roman"/>
+          <w:sz w:val="24"/>
+          <w:szCs w:val="24"/>
+        </w:rPr>
+        <w:t xml:space="preserve"> El modelo (3) seleccionado corresponde a la estimación utilizando </w:t>
+      </w:r>
+      <w:proofErr w:type="spellStart"/>
+      <w:r>
+        <w:rPr>
+          <w:rFonts w:ascii="Times New Roman" w:hAnsi="Times New Roman" w:cs="Times New Roman"/>
           <w:i/>
           <w:iCs/>
           <w:sz w:val="24"/>
@@ -1784,7 +1983,7 @@
       <w:proofErr w:type="spellEnd"/>
       <w:r>
         <w:rPr>
-          <w:rFonts w:ascii="Times New Roman" w:eastAsiaTheme="minorEastAsia" w:hAnsi="Times New Roman" w:cs="Times New Roman"/>
+          <w:rFonts w:ascii="Times New Roman" w:hAnsi="Times New Roman" w:cs="Times New Roman"/>
           <w:i/>
           <w:iCs/>
           <w:sz w:val="24"/>
@@ -1794,74 +1993,248 @@
       </w:r>
       <w:r>
         <w:rPr>
-          <w:rStyle w:val="EndnoteReference"/>
-          <w:rFonts w:ascii="Times New Roman" w:eastAsiaTheme="minorEastAsia" w:hAnsi="Times New Roman" w:cs="Times New Roman"/>
-          <w:i/>
-          <w:iCs/>
-          <w:sz w:val="24"/>
-          <w:szCs w:val="24"/>
-        </w:rPr>
-        <w:endnoteReference w:id="18"/>
-      </w:r>
-      <w:r>
-        <w:rPr>
-          <w:rFonts w:ascii="Times New Roman" w:eastAsiaTheme="minorEastAsia" w:hAnsi="Times New Roman" w:cs="Times New Roman"/>
-          <w:sz w:val="24"/>
-          <w:szCs w:val="24"/>
-        </w:rPr>
-        <w:t>, que fuerza a que los coeficientes del modelo tiendan a cero, minimizado el riesgo de sobreajuste (</w:t>
-      </w:r>
-      <w:proofErr w:type="spellStart"/>
-      <w:r>
-        <w:rPr>
-          <w:rFonts w:ascii="Times New Roman" w:eastAsiaTheme="minorEastAsia" w:hAnsi="Times New Roman" w:cs="Times New Roman"/>
-          <w:i/>
-          <w:iCs/>
-          <w:sz w:val="24"/>
-          <w:szCs w:val="24"/>
-        </w:rPr>
-        <w:t>overfitting</w:t>
-      </w:r>
-      <w:proofErr w:type="spellEnd"/>
-      <w:r>
-        <w:rPr>
-          <w:rFonts w:ascii="Times New Roman" w:eastAsiaTheme="minorEastAsia" w:hAnsi="Times New Roman" w:cs="Times New Roman"/>
-          <w:i/>
-          <w:iCs/>
-          <w:sz w:val="24"/>
-          <w:szCs w:val="24"/>
-        </w:rPr>
-        <w:t>)</w:t>
-      </w:r>
-      <w:r>
-        <w:rPr>
-          <w:rFonts w:ascii="Times New Roman" w:eastAsiaTheme="minorEastAsia" w:hAnsi="Times New Roman" w:cs="Times New Roman"/>
-          <w:sz w:val="24"/>
-          <w:szCs w:val="24"/>
-        </w:rPr>
-        <w:t xml:space="preserve">, reduciendo la varianza, mitigando el efecto de correlaciones entre predictores y mejorando la estimación. </w:t>
-      </w:r>
-    </w:p>
-    <w:p>
-      <w:pPr>
+          <w:rFonts w:ascii="Times New Roman" w:hAnsi="Times New Roman" w:cs="Times New Roman"/>
+          <w:sz w:val="24"/>
+          <w:szCs w:val="24"/>
+        </w:rPr>
+        <w:t>, y validación cruzada en 5 conjuntos</w:t>
+      </w:r>
+      <w:r>
+        <w:rPr>
+          <w:rFonts w:ascii="Times New Roman" w:hAnsi="Times New Roman" w:cs="Times New Roman"/>
+          <w:sz w:val="24"/>
+          <w:szCs w:val="24"/>
+          <w:vertAlign w:val="superscript"/>
+        </w:rPr>
+        <w:endnoteReference w:id="19"/>
+      </w:r>
+      <w:r>
+        <w:rPr>
+          <w:rFonts w:ascii="Times New Roman" w:hAnsi="Times New Roman" w:cs="Times New Roman"/>
+          <w:sz w:val="24"/>
+          <w:szCs w:val="24"/>
+        </w:rPr>
+        <w:t xml:space="preserve">, de un modelo donde la variable dependiente es </w:t>
+      </w:r>
+      <m:oMath>
+        <m:r>
+          <w:rPr>
+            <w:rFonts w:ascii="Cambria Math" w:hAnsi="Cambria Math" w:cs="Times New Roman"/>
+            <w:sz w:val="24"/>
+            <w:szCs w:val="24"/>
+          </w:rPr>
+          <m:t>y_laboral</m:t>
+        </m:r>
+      </m:oMath>
+      <w:r>
+        <w:rPr>
+          <w:rFonts w:ascii="Times New Roman" w:hAnsi="Times New Roman" w:cs="Times New Roman"/>
+          <w:sz w:val="24"/>
+          <w:szCs w:val="24"/>
+        </w:rPr>
+        <w:t xml:space="preserve">, que denota el ingreso laboral del individuo y las variables explicativas son:  </w:t>
+      </w:r>
+      <m:oMath>
+        <m:r>
+          <w:rPr>
+            <w:rFonts w:ascii="Cambria Math" w:hAnsi="Cambria Math" w:cs="Times New Roman"/>
+            <w:sz w:val="24"/>
+            <w:szCs w:val="24"/>
+          </w:rPr>
+          <m:t>microEmpresa</m:t>
+        </m:r>
+      </m:oMath>
+      <w:r>
+        <w:rPr>
+          <w:rFonts w:ascii="Times New Roman" w:eastAsiaTheme="minorEastAsia" w:hAnsi="Times New Roman" w:cs="Times New Roman"/>
+          <w:sz w:val="24"/>
+          <w:szCs w:val="24"/>
+        </w:rPr>
+        <w:t xml:space="preserve">, una variable categórica que indica si la persona trabaja en microempresa (=1), </w:t>
+      </w:r>
+      <m:oMath>
+        <m:r>
+          <w:rPr>
+            <w:rFonts w:ascii="Cambria Math" w:eastAsiaTheme="minorEastAsia" w:hAnsi="Cambria Math" w:cs="Times New Roman"/>
+            <w:sz w:val="24"/>
+            <w:szCs w:val="24"/>
+          </w:rPr>
+          <m:t>o</m:t>
+        </m:r>
+        <m:r>
+          <w:rPr>
+            <w:rFonts w:ascii="Cambria Math" w:hAnsi="Cambria Math" w:cs="Times New Roman"/>
+            <w:sz w:val="24"/>
+            <w:szCs w:val="24"/>
+          </w:rPr>
+          <m:t>cupado</m:t>
+        </m:r>
+      </m:oMath>
+      <w:r>
+        <w:rPr>
+          <w:rFonts w:ascii="Times New Roman" w:eastAsiaTheme="minorEastAsia" w:hAnsi="Times New Roman" w:cs="Times New Roman"/>
+          <w:sz w:val="24"/>
+          <w:szCs w:val="24"/>
+        </w:rPr>
+        <w:t xml:space="preserve">, que determina si la persona se encuentra ocupada (=1), </w:t>
+      </w:r>
+      <m:oMath>
+        <m:r>
+          <w:rPr>
+            <w:rFonts w:ascii="Cambria Math" w:hAnsi="Cambria Math" w:cs="Times New Roman"/>
+            <w:sz w:val="24"/>
+            <w:szCs w:val="24"/>
+          </w:rPr>
+          <m:t>educ</m:t>
+        </m:r>
+      </m:oMath>
+      <w:r>
+        <w:rPr>
+          <w:rFonts w:ascii="Times New Roman" w:eastAsiaTheme="minorEastAsia" w:hAnsi="Times New Roman" w:cs="Times New Roman"/>
+          <w:sz w:val="24"/>
+          <w:szCs w:val="24"/>
+        </w:rPr>
+        <w:t xml:space="preserve">, es el nivel educativo medido en años y </w:t>
+      </w:r>
+      <m:oMath>
+        <m:r>
+          <w:rPr>
+            <w:rFonts w:ascii="Cambria Math" w:hAnsi="Cambria Math" w:cs="Times New Roman"/>
+            <w:sz w:val="24"/>
+            <w:szCs w:val="24"/>
+          </w:rPr>
+          <m:t>oficio</m:t>
+        </m:r>
+      </m:oMath>
+      <w:r>
+        <w:rPr>
+          <w:rFonts w:ascii="Times New Roman" w:eastAsiaTheme="minorEastAsia" w:hAnsi="Times New Roman" w:cs="Times New Roman"/>
+          <w:sz w:val="24"/>
+          <w:szCs w:val="24"/>
+        </w:rPr>
+        <w:t xml:space="preserve">, denota la ocupación del individuo. </w:t>
+      </w:r>
+    </w:p>
+    <w:p>
+      <w:pPr>
+        <w:spacing w:line="259" w:lineRule="auto"/>
         <w:jc w:val="both"/>
         <w:rPr>
-          <w:rFonts w:ascii="Times New Roman" w:eastAsiaTheme="minorEastAsia" w:hAnsi="Times New Roman" w:cs="Times New Roman"/>
-          <w:sz w:val="24"/>
-          <w:szCs w:val="24"/>
-        </w:rPr>
-      </w:pPr>
-      <w:r>
-        <w:rPr>
-          <w:rFonts w:ascii="Times New Roman" w:eastAsiaTheme="minorEastAsia" w:hAnsi="Times New Roman" w:cs="Times New Roman"/>
-          <w:sz w:val="24"/>
-          <w:szCs w:val="24"/>
-        </w:rPr>
-        <w:t>Después de realizar las estimaciones, se calculó el error cuadrático medio (</w:t>
-      </w:r>
-      <w:r>
-        <w:rPr>
-          <w:rFonts w:ascii="Times New Roman" w:eastAsiaTheme="minorEastAsia" w:hAnsi="Times New Roman" w:cs="Times New Roman"/>
+          <w:rFonts w:ascii="Times New Roman" w:hAnsi="Times New Roman" w:cs="Times New Roman"/>
+          <w:sz w:val="24"/>
+          <w:szCs w:val="24"/>
+        </w:rPr>
+      </w:pPr>
+      <w:r>
+        <w:rPr>
+          <w:rFonts w:ascii="Times New Roman" w:hAnsi="Times New Roman" w:cs="Times New Roman"/>
+          <w:sz w:val="24"/>
+          <w:szCs w:val="24"/>
+        </w:rPr>
+        <w:t xml:space="preserve">En la estimación las variables fueron centradas y escaladas con media 0 y desviación estándar 1, para asegurar que la penalización que impone el modelo se aplique por igual sobre cada coeficiente. La estimación utilizó los </w:t>
+      </w:r>
+      <w:proofErr w:type="spellStart"/>
+      <w:r>
+        <w:rPr>
+          <w:rFonts w:ascii="Times New Roman" w:hAnsi="Times New Roman" w:cs="Times New Roman"/>
+          <w:sz w:val="24"/>
+          <w:szCs w:val="24"/>
+        </w:rPr>
+        <w:t>hiperparámetros</w:t>
+      </w:r>
+      <w:proofErr w:type="spellEnd"/>
+      <w:r>
+        <w:rPr>
+          <w:rFonts w:ascii="Times New Roman" w:hAnsi="Times New Roman" w:cs="Times New Roman"/>
+          <w:sz w:val="24"/>
+          <w:szCs w:val="24"/>
+          <w:vertAlign w:val="superscript"/>
+        </w:rPr>
+        <w:endnoteReference w:id="20"/>
+      </w:r>
+      <w:r>
+        <w:rPr>
+          <w:rFonts w:ascii="Times New Roman" w:hAnsi="Times New Roman" w:cs="Times New Roman"/>
+          <w:sz w:val="24"/>
+          <w:szCs w:val="24"/>
+        </w:rPr>
+        <w:t xml:space="preserve"> óptimos </w:t>
+      </w:r>
+      <m:oMath>
+        <m:r>
+          <m:rPr>
+            <m:sty m:val="p"/>
+          </m:rPr>
+          <w:rPr>
+            <w:rFonts w:ascii="Cambria Math" w:hAnsi="Cambria Math" w:cs="Times New Roman"/>
+            <w:sz w:val="24"/>
+            <w:szCs w:val="24"/>
+          </w:rPr>
+          <m:t>α</m:t>
+        </m:r>
+        <m:r>
+          <m:rPr>
+            <m:sty m:val="p"/>
+          </m:rPr>
+          <w:rPr>
+            <w:rFonts w:ascii="Cambria Math" w:hAnsi="Times New Roman" w:cs="Times New Roman"/>
+            <w:sz w:val="24"/>
+            <w:szCs w:val="24"/>
+          </w:rPr>
+          <m:t>=0.1</m:t>
+        </m:r>
+      </m:oMath>
+      <w:r>
+        <w:rPr>
+          <w:rFonts w:ascii="Times New Roman" w:eastAsiaTheme="minorEastAsia" w:hAnsi="Times New Roman" w:cs="Times New Roman"/>
+          <w:sz w:val="24"/>
+          <w:szCs w:val="24"/>
+        </w:rPr>
+        <w:t xml:space="preserve"> y </w:t>
+      </w:r>
+      <m:oMath>
+        <m:r>
+          <m:rPr>
+            <m:sty m:val="p"/>
+          </m:rPr>
+          <w:rPr>
+            <w:rFonts w:ascii="Cambria Math" w:hAnsi="Cambria Math" w:cs="Times New Roman"/>
+            <w:sz w:val="24"/>
+            <w:szCs w:val="24"/>
+          </w:rPr>
+          <m:t>λ</m:t>
+        </m:r>
+        <m:r>
+          <m:rPr>
+            <m:sty m:val="p"/>
+          </m:rPr>
+          <w:rPr>
+            <w:rFonts w:ascii="Cambria Math" w:hAnsi="Times New Roman" w:cs="Times New Roman"/>
+            <w:sz w:val="24"/>
+            <w:szCs w:val="24"/>
+          </w:rPr>
+          <m:t>=1,042.2</m:t>
+        </m:r>
+      </m:oMath>
+      <w:r>
+        <w:rPr>
+          <w:rFonts w:ascii="Times New Roman" w:eastAsiaTheme="minorEastAsia" w:hAnsi="Times New Roman" w:cs="Times New Roman"/>
+          <w:sz w:val="24"/>
+          <w:szCs w:val="24"/>
+        </w:rPr>
+        <w:t xml:space="preserve">, </w:t>
+      </w:r>
+      <w:r>
+        <w:rPr>
+          <w:rFonts w:ascii="Times New Roman" w:hAnsi="Times New Roman" w:cs="Times New Roman"/>
+          <w:sz w:val="24"/>
+          <w:szCs w:val="24"/>
+        </w:rPr>
+        <w:t xml:space="preserve">que minimizan el </w:t>
+      </w:r>
+      <w:r>
+        <w:rPr>
+          <w:rFonts w:ascii="Times New Roman" w:hAnsi="Times New Roman" w:cs="Times New Roman"/>
           <w:i/>
           <w:iCs/>
           <w:sz w:val="24"/>
@@ -1871,100 +2244,106 @@
       </w:r>
       <w:r>
         <w:rPr>
-          <w:rFonts w:ascii="Times New Roman" w:eastAsiaTheme="minorEastAsia" w:hAnsi="Times New Roman" w:cs="Times New Roman"/>
-          <w:sz w:val="24"/>
-          <w:szCs w:val="24"/>
-        </w:rPr>
-        <w:t xml:space="preserve"> en inglés) de cada modelo (Tabla 5). En la Gráfica 3 se observa que 5 de los modelos estimados tienen un nivel de ajuste similar (</w:t>
-      </w:r>
-      <w:proofErr w:type="spellStart"/>
-      <w:r>
-        <w:rPr>
-          <w:rFonts w:ascii="Times New Roman" w:eastAsiaTheme="minorEastAsia" w:hAnsi="Times New Roman" w:cs="Times New Roman"/>
-          <w:i/>
-          <w:iCs/>
-          <w:sz w:val="24"/>
-          <w:szCs w:val="24"/>
-        </w:rPr>
-        <w:t>BSwS</w:t>
-      </w:r>
-      <w:proofErr w:type="spellEnd"/>
-      <w:r>
-        <w:rPr>
-          <w:rFonts w:ascii="Times New Roman" w:eastAsiaTheme="minorEastAsia" w:hAnsi="Times New Roman" w:cs="Times New Roman"/>
-          <w:i/>
-          <w:iCs/>
-          <w:sz w:val="24"/>
-          <w:szCs w:val="24"/>
-        </w:rPr>
-        <w:t xml:space="preserve"> y </w:t>
-      </w:r>
-      <w:r>
-        <w:rPr>
-          <w:rFonts w:ascii="Times New Roman" w:eastAsiaTheme="minorEastAsia" w:hAnsi="Times New Roman" w:cs="Times New Roman"/>
-          <w:sz w:val="24"/>
-          <w:szCs w:val="24"/>
-        </w:rPr>
-        <w:t xml:space="preserve">4 de </w:t>
-      </w:r>
-      <w:proofErr w:type="spellStart"/>
-      <w:r>
-        <w:rPr>
-          <w:rFonts w:ascii="Times New Roman" w:eastAsiaTheme="minorEastAsia" w:hAnsi="Times New Roman" w:cs="Times New Roman"/>
-          <w:i/>
-          <w:iCs/>
-          <w:sz w:val="24"/>
-          <w:szCs w:val="24"/>
-        </w:rPr>
-        <w:t>Elastic</w:t>
-      </w:r>
-      <w:proofErr w:type="spellEnd"/>
-      <w:r>
-        <w:rPr>
-          <w:rFonts w:ascii="Times New Roman" w:eastAsiaTheme="minorEastAsia" w:hAnsi="Times New Roman" w:cs="Times New Roman"/>
-          <w:i/>
-          <w:iCs/>
-          <w:sz w:val="24"/>
-          <w:szCs w:val="24"/>
-        </w:rPr>
-        <w:t xml:space="preserve"> Net</w:t>
-      </w:r>
-      <w:r>
-        <w:rPr>
-          <w:rFonts w:ascii="Times New Roman" w:eastAsiaTheme="minorEastAsia" w:hAnsi="Times New Roman" w:cs="Times New Roman"/>
-          <w:sz w:val="24"/>
-          <w:szCs w:val="24"/>
-        </w:rPr>
-        <w:t xml:space="preserve">), mientras el modelo de </w:t>
-      </w:r>
-      <w:proofErr w:type="spellStart"/>
-      <w:r>
-        <w:rPr>
-          <w:rFonts w:ascii="Times New Roman" w:eastAsiaTheme="minorEastAsia" w:hAnsi="Times New Roman" w:cs="Times New Roman"/>
-          <w:i/>
-          <w:iCs/>
-          <w:sz w:val="24"/>
-          <w:szCs w:val="24"/>
-        </w:rPr>
-        <w:t>BSuS</w:t>
-      </w:r>
-      <w:proofErr w:type="spellEnd"/>
-      <w:r>
-        <w:rPr>
-          <w:rFonts w:ascii="Times New Roman" w:eastAsiaTheme="minorEastAsia" w:hAnsi="Times New Roman" w:cs="Times New Roman"/>
-          <w:sz w:val="24"/>
-          <w:szCs w:val="24"/>
-        </w:rPr>
-        <w:t>, y 2 del otro método reportan un ajuste más deficiente frente a los demás. En el modelo (3) es donde encontramos el mejor ajuste, en la medida que presenta el menor error cuadrático medio.</w:t>
-      </w:r>
-      <w:r>
-        <w:rPr>
-          <w:rFonts w:ascii="Times New Roman" w:eastAsiaTheme="minorEastAsia" w:hAnsi="Times New Roman" w:cs="Times New Roman"/>
-          <w:sz w:val="24"/>
-          <w:szCs w:val="24"/>
-        </w:rPr>
-        <w:t xml:space="preserve"> </w:t>
-      </w:r>
+          <w:rFonts w:ascii="Times New Roman" w:hAnsi="Times New Roman" w:cs="Times New Roman"/>
+          <w:sz w:val="24"/>
+          <w:szCs w:val="24"/>
+        </w:rPr>
+        <w:t>, valores que se encontraron empleando validación cruzada en 5 conjuntos.</w:t>
+      </w:r>
+    </w:p>
+    <w:p>
+      <w:pPr>
+        <w:spacing w:line="259" w:lineRule="auto"/>
+        <w:jc w:val="both"/>
+        <w:rPr>
+          <w:rFonts w:ascii="Times New Roman" w:hAnsi="Times New Roman" w:cs="Times New Roman"/>
+          <w:sz w:val="24"/>
+          <w:szCs w:val="24"/>
+        </w:rPr>
+      </w:pPr>
+      <w:r>
+        <w:rPr>
+          <w:rFonts w:ascii="Times New Roman" w:hAnsi="Times New Roman" w:cs="Times New Roman"/>
+          <w:sz w:val="24"/>
+          <w:szCs w:val="24"/>
+        </w:rPr>
+        <w:t xml:space="preserve">El modelo de predicción del ingreso individual se entrenó con la base </w:t>
+      </w:r>
+      <w:proofErr w:type="spellStart"/>
+      <w:r>
+        <w:rPr>
+          <w:rFonts w:ascii="Times New Roman" w:hAnsi="Times New Roman" w:cs="Times New Roman"/>
+          <w:i/>
+          <w:iCs/>
+          <w:sz w:val="24"/>
+          <w:szCs w:val="24"/>
+        </w:rPr>
+        <w:t>train</w:t>
+      </w:r>
+      <w:proofErr w:type="spellEnd"/>
+      <w:r>
+        <w:rPr>
+          <w:rFonts w:ascii="Times New Roman" w:hAnsi="Times New Roman" w:cs="Times New Roman"/>
+          <w:sz w:val="24"/>
+          <w:szCs w:val="24"/>
+        </w:rPr>
+        <w:t xml:space="preserve">, y luego se agregaron los ingresos predichos de los </w:t>
+      </w:r>
+      <w:proofErr w:type="spellStart"/>
+      <w:r>
+        <w:rPr>
+          <w:rFonts w:ascii="Times New Roman" w:hAnsi="Times New Roman" w:cs="Times New Roman"/>
+          <w:sz w:val="24"/>
+          <w:szCs w:val="24"/>
+        </w:rPr>
+        <w:t>MdH</w:t>
+      </w:r>
+      <w:proofErr w:type="spellEnd"/>
+      <w:r>
+        <w:rPr>
+          <w:rFonts w:ascii="Times New Roman" w:hAnsi="Times New Roman" w:cs="Times New Roman"/>
+          <w:sz w:val="24"/>
+          <w:szCs w:val="24"/>
+        </w:rPr>
+        <w:t xml:space="preserve"> para obtener un estimado del ingreso agregado del hogar, que comparamos frente a la </w:t>
+      </w:r>
+      <w:proofErr w:type="spellStart"/>
+      <w:r>
+        <w:rPr>
+          <w:rFonts w:ascii="Times New Roman" w:hAnsi="Times New Roman" w:cs="Times New Roman"/>
+          <w:sz w:val="24"/>
+          <w:szCs w:val="24"/>
+        </w:rPr>
+        <w:t>Lp</w:t>
+      </w:r>
+      <w:proofErr w:type="spellEnd"/>
+      <w:r>
+        <w:rPr>
+          <w:rFonts w:ascii="Times New Roman" w:hAnsi="Times New Roman" w:cs="Times New Roman"/>
+          <w:sz w:val="24"/>
+          <w:szCs w:val="24"/>
+          <w:vertAlign w:val="superscript"/>
+        </w:rPr>
+        <w:endnoteReference w:id="21"/>
+      </w:r>
+      <w:r>
+        <w:rPr>
+          <w:rFonts w:ascii="Times New Roman" w:hAnsi="Times New Roman" w:cs="Times New Roman"/>
+          <w:sz w:val="24"/>
+          <w:szCs w:val="24"/>
+        </w:rPr>
+        <w:t xml:space="preserve"> y clasificamos los hogares en “pobre” y “no pobre”. Encontramos que, de un total de 164,960 hogares, 52,035 son clasificados como pobres, mientras 112,925 son clasificados como no pobres. </w:t>
+      </w:r>
+    </w:p>
+    <w:p>
+      <w:pPr>
+        <w:jc w:val="both"/>
+        <w:rPr>
+          <w:rFonts w:ascii="Times New Roman" w:eastAsiaTheme="minorEastAsia" w:hAnsi="Times New Roman" w:cs="Times New Roman"/>
+          <w:sz w:val="24"/>
+          <w:szCs w:val="24"/>
+        </w:rPr>
+      </w:pPr>
     </w:p>
     <w:p>
       <w:pPr>
@@ -2011,7 +2390,7 @@
   <w:endnote w:id="1">
     <w:p>
       <w:pPr>
-        <w:pStyle w:val="EndnoteText"/>
+        <w:pStyle w:val="Textonotaalfinal"/>
         <w:jc w:val="both"/>
         <w:rPr>
           <w:rFonts w:ascii="Times New Roman" w:hAnsi="Times New Roman" w:cs="Times New Roman"/>
@@ -2034,7 +2413,7 @@
     </w:p>
     <w:p>
       <w:pPr>
-        <w:pStyle w:val="EndnoteText"/>
+        <w:pStyle w:val="Textonotaalfinal"/>
         <w:jc w:val="both"/>
         <w:rPr>
           <w:rFonts w:ascii="Times New Roman" w:hAnsi="Times New Roman" w:cs="Times New Roman"/>
@@ -2047,7 +2426,7 @@
     </w:p>
     <w:p>
       <w:pPr>
-        <w:pStyle w:val="EndnoteText"/>
+        <w:pStyle w:val="Textonotaalfinal"/>
         <w:jc w:val="both"/>
         <w:rPr>
           <w:rFonts w:ascii="Times New Roman" w:hAnsi="Times New Roman" w:cs="Times New Roman"/>
@@ -2057,7 +2436,7 @@
       </w:pPr>
       <w:r>
         <w:rPr>
-          <w:rStyle w:val="EndnoteReference"/>
+          <w:rStyle w:val="Refdenotaalfinal"/>
           <w:rFonts w:ascii="Times New Roman" w:hAnsi="Times New Roman" w:cs="Times New Roman"/>
           <w:sz w:val="22"/>
           <w:szCs w:val="22"/>
@@ -2077,7 +2456,7 @@
   <w:endnote w:id="2">
     <w:p>
       <w:pPr>
-        <w:pStyle w:val="EndnoteText"/>
+        <w:pStyle w:val="Textonotaalfinal"/>
         <w:jc w:val="both"/>
         <w:rPr>
           <w:rFonts w:ascii="Times New Roman" w:hAnsi="Times New Roman" w:cs="Times New Roman"/>
@@ -2087,7 +2466,7 @@
       </w:pPr>
       <w:r>
         <w:rPr>
-          <w:rStyle w:val="EndnoteReference"/>
+          <w:rStyle w:val="Refdenotaalfinal"/>
           <w:rFonts w:ascii="Times New Roman" w:hAnsi="Times New Roman" w:cs="Times New Roman"/>
           <w:sz w:val="22"/>
           <w:szCs w:val="22"/>
@@ -2107,7 +2486,7 @@
   <w:endnote w:id="3">
     <w:p>
       <w:pPr>
-        <w:pStyle w:val="EndnoteText"/>
+        <w:pStyle w:val="Textonotaalfinal"/>
         <w:jc w:val="both"/>
         <w:rPr>
           <w:rFonts w:ascii="Times New Roman" w:hAnsi="Times New Roman" w:cs="Times New Roman"/>
@@ -2117,7 +2496,7 @@
       </w:pPr>
       <w:r>
         <w:rPr>
-          <w:rStyle w:val="EndnoteReference"/>
+          <w:rStyle w:val="Refdenotaalfinal"/>
           <w:rFonts w:ascii="Times New Roman" w:hAnsi="Times New Roman" w:cs="Times New Roman"/>
           <w:sz w:val="22"/>
           <w:szCs w:val="22"/>
@@ -2137,7 +2516,7 @@
   <w:endnote w:id="4">
     <w:p>
       <w:pPr>
-        <w:pStyle w:val="EndnoteText"/>
+        <w:pStyle w:val="Textonotaalfinal"/>
         <w:jc w:val="both"/>
         <w:rPr>
           <w:rFonts w:ascii="Times New Roman" w:hAnsi="Times New Roman" w:cs="Times New Roman"/>
@@ -2147,7 +2526,7 @@
       </w:pPr>
       <w:r>
         <w:rPr>
-          <w:rStyle w:val="EndnoteReference"/>
+          <w:rStyle w:val="Refdenotaalfinal"/>
           <w:rFonts w:ascii="Times New Roman" w:hAnsi="Times New Roman" w:cs="Times New Roman"/>
           <w:sz w:val="22"/>
           <w:szCs w:val="22"/>
@@ -2221,12 +2600,12 @@
   <w:endnote w:id="5">
     <w:p>
       <w:pPr>
-        <w:pStyle w:val="EndnoteText"/>
+        <w:pStyle w:val="Textonotaalfinal"/>
         <w:jc w:val="both"/>
       </w:pPr>
       <w:r>
         <w:rPr>
-          <w:rStyle w:val="EndnoteReference"/>
+          <w:rStyle w:val="Refdenotaalfinal"/>
         </w:rPr>
         <w:endnoteRef/>
       </w:r>
@@ -2246,7 +2625,7 @@
   <w:endnote w:id="6">
     <w:p>
       <w:pPr>
-        <w:pStyle w:val="EndnoteText"/>
+        <w:pStyle w:val="Textonotaalfinal"/>
         <w:jc w:val="both"/>
         <w:rPr>
           <w:rFonts w:ascii="Times New Roman" w:hAnsi="Times New Roman" w:cs="Times New Roman"/>
@@ -2256,7 +2635,7 @@
       </w:pPr>
       <w:r>
         <w:rPr>
-          <w:rStyle w:val="EndnoteReference"/>
+          <w:rStyle w:val="Refdenotaalfinal"/>
           <w:rFonts w:ascii="Times New Roman" w:hAnsi="Times New Roman" w:cs="Times New Roman"/>
           <w:sz w:val="22"/>
           <w:szCs w:val="22"/>
@@ -2307,16 +2686,26 @@
         </w:rPr>
         <w:t xml:space="preserve"> con un control de </w:t>
       </w:r>
-      <w:proofErr w:type="spellStart"/>
-      <w:r>
-        <w:rPr>
-          <w:rFonts w:ascii="Times New Roman" w:hAnsi="Times New Roman" w:cs="Times New Roman"/>
-          <w:i/>
-          <w:iCs/>
-          <w:sz w:val="22"/>
-          <w:szCs w:val="22"/>
-        </w:rPr>
-        <w:t>Two-Class</w:t>
+      <w:r>
+        <w:rPr>
+          <w:rFonts w:ascii="Times New Roman" w:hAnsi="Times New Roman" w:cs="Times New Roman"/>
+          <w:i/>
+          <w:iCs/>
+          <w:sz w:val="22"/>
+          <w:szCs w:val="22"/>
+        </w:rPr>
+        <w:t>Two-</w:t>
+      </w:r>
+      <w:proofErr w:type="spellStart"/>
+      <w:r>
+        <w:rPr>
+          <w:rFonts w:ascii="Times New Roman" w:hAnsi="Times New Roman" w:cs="Times New Roman"/>
+          <w:i/>
+          <w:iCs/>
+          <w:sz w:val="22"/>
+          <w:szCs w:val="22"/>
+        </w:rPr>
+        <w:t>Class</w:t>
       </w:r>
       <w:proofErr w:type="spellEnd"/>
       <w:r>
@@ -2796,7 +3185,7 @@
   <w:endnote w:id="7">
     <w:p>
       <w:pPr>
-        <w:pStyle w:val="EndnoteText"/>
+        <w:pStyle w:val="Textonotaalfinal"/>
         <w:jc w:val="both"/>
         <w:rPr>
           <w:rFonts w:ascii="Times New Roman" w:hAnsi="Times New Roman" w:cs="Times New Roman"/>
@@ -2804,7 +3193,7 @@
       </w:pPr>
       <w:r>
         <w:rPr>
-          <w:rStyle w:val="EndnoteReference"/>
+          <w:rStyle w:val="Refdenotaalfinal"/>
           <w:rFonts w:ascii="Times New Roman" w:hAnsi="Times New Roman" w:cs="Times New Roman"/>
           <w:sz w:val="22"/>
           <w:szCs w:val="22"/>
@@ -2824,7 +3213,7 @@
   <w:endnote w:id="8">
     <w:p>
       <w:pPr>
-        <w:pStyle w:val="EndnoteText"/>
+        <w:pStyle w:val="Textonotaalfinal"/>
         <w:jc w:val="both"/>
         <w:rPr>
           <w:rFonts w:ascii="Times New Roman" w:hAnsi="Times New Roman" w:cs="Times New Roman"/>
@@ -2834,7 +3223,7 @@
       </w:pPr>
       <w:r>
         <w:rPr>
-          <w:rStyle w:val="EndnoteReference"/>
+          <w:rStyle w:val="Refdenotaalfinal"/>
           <w:rFonts w:ascii="Times New Roman" w:hAnsi="Times New Roman" w:cs="Times New Roman"/>
           <w:sz w:val="22"/>
           <w:szCs w:val="22"/>
@@ -2854,7 +3243,7 @@
   <w:endnote w:id="9">
     <w:p>
       <w:pPr>
-        <w:pStyle w:val="EndnoteText"/>
+        <w:pStyle w:val="Textonotaalfinal"/>
         <w:jc w:val="both"/>
         <w:rPr>
           <w:rFonts w:ascii="Times New Roman" w:hAnsi="Times New Roman" w:cs="Times New Roman"/>
@@ -2864,7 +3253,7 @@
       </w:pPr>
       <w:r>
         <w:rPr>
-          <w:rStyle w:val="EndnoteReference"/>
+          <w:rStyle w:val="Refdenotaalfinal"/>
           <w:rFonts w:ascii="Times New Roman" w:hAnsi="Times New Roman" w:cs="Times New Roman"/>
           <w:sz w:val="22"/>
           <w:szCs w:val="22"/>
@@ -2944,7 +3333,7 @@
   <w:endnote w:id="10">
     <w:p>
       <w:pPr>
-        <w:pStyle w:val="EndnoteText"/>
+        <w:pStyle w:val="Textonotaalfinal"/>
         <w:jc w:val="both"/>
         <w:rPr>
           <w:rFonts w:ascii="Times New Roman" w:hAnsi="Times New Roman" w:cs="Times New Roman"/>
@@ -2954,7 +3343,7 @@
       </w:pPr>
       <w:r>
         <w:rPr>
-          <w:rStyle w:val="EndnoteReference"/>
+          <w:rStyle w:val="Refdenotaalfinal"/>
           <w:rFonts w:ascii="Times New Roman" w:hAnsi="Times New Roman" w:cs="Times New Roman"/>
           <w:sz w:val="22"/>
           <w:szCs w:val="22"/>
@@ -2994,7 +3383,7 @@
   <w:endnote w:id="11">
     <w:p>
       <w:pPr>
-        <w:pStyle w:val="EndnoteText"/>
+        <w:pStyle w:val="Textonotaalfinal"/>
         <w:jc w:val="both"/>
         <w:rPr>
           <w:rFonts w:ascii="Times New Roman" w:hAnsi="Times New Roman" w:cs="Times New Roman"/>
@@ -3004,7 +3393,7 @@
       </w:pPr>
       <w:r>
         <w:rPr>
-          <w:rStyle w:val="EndnoteReference"/>
+          <w:rStyle w:val="Refdenotaalfinal"/>
           <w:rFonts w:ascii="Times New Roman" w:hAnsi="Times New Roman" w:cs="Times New Roman"/>
           <w:sz w:val="22"/>
           <w:szCs w:val="22"/>
@@ -3024,7 +3413,7 @@
   <w:endnote w:id="12">
     <w:p>
       <w:pPr>
-        <w:pStyle w:val="EndnoteText"/>
+        <w:pStyle w:val="Textonotaalfinal"/>
         <w:jc w:val="both"/>
         <w:rPr>
           <w:rFonts w:ascii="Times New Roman" w:hAnsi="Times New Roman" w:cs="Times New Roman"/>
@@ -3034,7 +3423,7 @@
       </w:pPr>
       <w:r>
         <w:rPr>
-          <w:rStyle w:val="EndnoteReference"/>
+          <w:rStyle w:val="Refdenotaalfinal"/>
           <w:rFonts w:ascii="Times New Roman" w:hAnsi="Times New Roman" w:cs="Times New Roman"/>
           <w:sz w:val="22"/>
           <w:szCs w:val="22"/>
@@ -3054,7 +3443,7 @@
   <w:endnote w:id="13">
     <w:p>
       <w:pPr>
-        <w:pStyle w:val="EndnoteText"/>
+        <w:pStyle w:val="Textonotaalfinal"/>
         <w:jc w:val="both"/>
         <w:rPr>
           <w:rFonts w:ascii="Times New Roman" w:hAnsi="Times New Roman" w:cs="Times New Roman"/>
@@ -3064,7 +3453,7 @@
       </w:pPr>
       <w:r>
         <w:rPr>
-          <w:rStyle w:val="EndnoteReference"/>
+          <w:rStyle w:val="Refdenotaalfinal"/>
           <w:rFonts w:ascii="Times New Roman" w:hAnsi="Times New Roman" w:cs="Times New Roman"/>
           <w:sz w:val="22"/>
           <w:szCs w:val="22"/>
@@ -3095,32 +3484,14 @@
           <w:sz w:val="22"/>
           <w:szCs w:val="22"/>
         </w:rPr>
-        <w:t xml:space="preserve"> toma un valor entre 0 y 1, donde un valor cercano a 1 indica que el modelo está seleccionado a los verdaderos positivos y tiene </w:t>
-      </w:r>
-      <w:proofErr w:type="gramStart"/>
-      <w:r>
-        <w:rPr>
-          <w:rFonts w:ascii="Times New Roman" w:hAnsi="Times New Roman" w:cs="Times New Roman"/>
-          <w:sz w:val="22"/>
-          <w:szCs w:val="22"/>
-        </w:rPr>
-        <w:t>un ratio</w:t>
-      </w:r>
-      <w:proofErr w:type="gramEnd"/>
-      <w:r>
-        <w:rPr>
-          <w:rFonts w:ascii="Times New Roman" w:hAnsi="Times New Roman" w:cs="Times New Roman"/>
-          <w:sz w:val="22"/>
-          <w:szCs w:val="22"/>
-        </w:rPr>
-        <w:t xml:space="preserve"> bajo de falsos positivos.</w:t>
+        <w:t xml:space="preserve"> toma un valor entre 0 y 1, donde un valor cercano a 1 indica que el modelo está seleccionado a los verdaderos positivos y tiene un ratio bajo de falsos positivos.</w:t>
       </w:r>
     </w:p>
   </w:endnote>
   <w:endnote w:id="14">
     <w:p>
       <w:pPr>
-        <w:pStyle w:val="EndnoteText"/>
+        <w:pStyle w:val="Textonotaalfinal"/>
         <w:jc w:val="both"/>
         <w:rPr>
           <w:rFonts w:ascii="Times New Roman" w:hAnsi="Times New Roman" w:cs="Times New Roman"/>
@@ -3130,7 +3501,7 @@
       </w:pPr>
       <w:r>
         <w:rPr>
-          <w:rStyle w:val="EndnoteReference"/>
+          <w:rStyle w:val="Refdenotaalfinal"/>
           <w:rFonts w:ascii="Times New Roman" w:hAnsi="Times New Roman" w:cs="Times New Roman"/>
           <w:sz w:val="22"/>
           <w:szCs w:val="22"/>
@@ -3212,7 +3583,7 @@
   <w:endnote w:id="15">
     <w:p>
       <w:pPr>
-        <w:pStyle w:val="EndnoteText"/>
+        <w:pStyle w:val="Textonotaalfinal"/>
         <w:jc w:val="both"/>
         <w:rPr>
           <w:sz w:val="22"/>
@@ -3221,7 +3592,7 @@
       </w:pPr>
       <w:r>
         <w:rPr>
-          <w:rStyle w:val="EndnoteReference"/>
+          <w:rStyle w:val="Refdenotaalfinal"/>
           <w:sz w:val="22"/>
           <w:szCs w:val="22"/>
         </w:rPr>
@@ -3415,16 +3786,16 @@
   <w:endnote w:id="16">
     <w:p>
       <w:pPr>
-        <w:pStyle w:val="EndnoteText"/>
-        <w:rPr>
-          <w:rFonts w:ascii="Times New Roman" w:hAnsi="Times New Roman" w:cs="Times New Roman"/>
-          <w:sz w:val="22"/>
-          <w:szCs w:val="22"/>
-        </w:rPr>
-      </w:pPr>
-      <w:r>
-        <w:rPr>
-          <w:rStyle w:val="EndnoteReference"/>
+        <w:pStyle w:val="Textonotaalfinal"/>
+        <w:rPr>
+          <w:rFonts w:ascii="Times New Roman" w:hAnsi="Times New Roman" w:cs="Times New Roman"/>
+          <w:sz w:val="22"/>
+          <w:szCs w:val="22"/>
+        </w:rPr>
+      </w:pPr>
+      <w:r>
+        <w:rPr>
+          <w:rStyle w:val="Refdenotaalfinal"/>
           <w:rFonts w:ascii="Times New Roman" w:hAnsi="Times New Roman" w:cs="Times New Roman"/>
           <w:sz w:val="22"/>
           <w:szCs w:val="22"/>
@@ -3452,7 +3823,7 @@
   <w:endnote w:id="17">
     <w:p>
       <w:pPr>
-        <w:pStyle w:val="EndnoteText"/>
+        <w:pStyle w:val="Textonotaalfinal"/>
         <w:jc w:val="both"/>
         <w:rPr>
           <w:sz w:val="22"/>
@@ -3461,7 +3832,7 @@
       </w:pPr>
       <w:r>
         <w:rPr>
-          <w:rStyle w:val="EndnoteReference"/>
+          <w:rStyle w:val="Refdenotaalfinal"/>
           <w:sz w:val="22"/>
           <w:szCs w:val="22"/>
         </w:rPr>
@@ -3474,27 +3845,15 @@
         </w:rPr>
         <w:t xml:space="preserve"> </w:t>
       </w:r>
-      <w:proofErr w:type="spellStart"/>
-      <w:r>
-        <w:rPr>
-          <w:rFonts w:ascii="Times New Roman" w:eastAsiaTheme="minorEastAsia" w:hAnsi="Times New Roman" w:cs="Times New Roman"/>
-          <w:i/>
-          <w:iCs/>
-          <w:sz w:val="22"/>
-          <w:szCs w:val="22"/>
-        </w:rPr>
-        <w:t>Best</w:t>
-      </w:r>
-      <w:proofErr w:type="spellEnd"/>
-      <w:r>
-        <w:rPr>
-          <w:rFonts w:ascii="Times New Roman" w:eastAsiaTheme="minorEastAsia" w:hAnsi="Times New Roman" w:cs="Times New Roman"/>
-          <w:i/>
-          <w:iCs/>
-          <w:sz w:val="22"/>
-          <w:szCs w:val="22"/>
-        </w:rPr>
-        <w:t xml:space="preserve"> </w:t>
+      <w:r>
+        <w:rPr>
+          <w:rFonts w:ascii="Times New Roman" w:eastAsiaTheme="minorEastAsia" w:hAnsi="Times New Roman" w:cs="Times New Roman"/>
+          <w:i/>
+          <w:iCs/>
+          <w:sz w:val="22"/>
+          <w:szCs w:val="22"/>
+        </w:rPr>
+        <w:t xml:space="preserve">Best </w:t>
       </w:r>
       <w:proofErr w:type="spellStart"/>
       <w:r>
@@ -3623,7 +3982,7 @@
       </w:pPr>
       <w:r>
         <w:rPr>
-          <w:rStyle w:val="EndnoteReference"/>
+          <w:rStyle w:val="Refdenotaalfinal"/>
         </w:rPr>
         <w:endnoteRef/>
       </w:r>
@@ -3669,6 +4028,307 @@
           <w:rFonts w:ascii="Times New Roman" w:eastAsiaTheme="minorEastAsia" w:hAnsi="Times New Roman" w:cs="Times New Roman"/>
         </w:rPr>
         <w:t xml:space="preserve"> </w:t>
+      </w:r>
+    </w:p>
+  </w:endnote>
+  <w:endnote w:id="19">
+    <w:p>
+      <w:pPr>
+        <w:pStyle w:val="Textonotaalfinal"/>
+        <w:rPr>
+          <w:sz w:val="22"/>
+          <w:szCs w:val="22"/>
+        </w:rPr>
+      </w:pPr>
+      <w:r>
+        <w:rPr>
+          <w:rStyle w:val="Refdenotaalfinal"/>
+          <w:sz w:val="22"/>
+          <w:szCs w:val="22"/>
+        </w:rPr>
+        <w:endnoteRef/>
+      </w:r>
+      <w:r>
+        <w:rPr>
+          <w:sz w:val="22"/>
+          <w:szCs w:val="22"/>
+        </w:rPr>
+        <w:t xml:space="preserve"> </w:t>
+      </w:r>
+      <w:r>
+        <w:rPr>
+          <w:rFonts w:ascii="Times New Roman" w:hAnsi="Times New Roman" w:cs="Times New Roman"/>
+          <w:i/>
+          <w:iCs/>
+          <w:sz w:val="22"/>
+          <w:szCs w:val="22"/>
+        </w:rPr>
+        <w:t xml:space="preserve">5-fold Cross </w:t>
+      </w:r>
+      <w:proofErr w:type="spellStart"/>
+      <w:r>
+        <w:rPr>
+          <w:rFonts w:ascii="Times New Roman" w:hAnsi="Times New Roman" w:cs="Times New Roman"/>
+          <w:i/>
+          <w:iCs/>
+          <w:sz w:val="22"/>
+          <w:szCs w:val="22"/>
+        </w:rPr>
+        <w:t>Validation</w:t>
+      </w:r>
+      <w:proofErr w:type="spellEnd"/>
+      <w:r>
+        <w:rPr>
+          <w:rFonts w:ascii="Times New Roman" w:hAnsi="Times New Roman" w:cs="Times New Roman"/>
+          <w:i/>
+          <w:iCs/>
+          <w:sz w:val="22"/>
+          <w:szCs w:val="22"/>
+        </w:rPr>
+        <w:t xml:space="preserve"> </w:t>
+      </w:r>
+      <w:r>
+        <w:rPr>
+          <w:rFonts w:ascii="Times New Roman" w:hAnsi="Times New Roman" w:cs="Times New Roman"/>
+          <w:sz w:val="22"/>
+          <w:szCs w:val="22"/>
+        </w:rPr>
+        <w:t>en inglés</w:t>
+      </w:r>
+    </w:p>
+  </w:endnote>
+  <w:endnote w:id="20">
+    <w:p>
+      <w:pPr>
+        <w:spacing w:after="0" w:line="240" w:lineRule="auto"/>
+        <w:jc w:val="both"/>
+        <w:rPr>
+          <w:rFonts w:ascii="Times New Roman" w:hAnsi="Times New Roman" w:cs="Times New Roman"/>
+        </w:rPr>
+      </w:pPr>
+      <w:r>
+        <w:rPr>
+          <w:rStyle w:val="Refdenotaalfinal"/>
+        </w:rPr>
+        <w:endnoteRef/>
+      </w:r>
+      <w:r>
+        <w:t xml:space="preserve"> </w:t>
+      </w:r>
+      <w:r>
+        <w:rPr>
+          <w:rFonts w:ascii="Times New Roman" w:hAnsi="Times New Roman" w:cs="Times New Roman"/>
+        </w:rPr>
+        <w:t xml:space="preserve">En el modelo existen dos </w:t>
+      </w:r>
+      <w:proofErr w:type="spellStart"/>
+      <w:r>
+        <w:rPr>
+          <w:rFonts w:ascii="Times New Roman" w:hAnsi="Times New Roman" w:cs="Times New Roman"/>
+        </w:rPr>
+        <w:t>hiperparámetros</w:t>
+      </w:r>
+      <w:proofErr w:type="spellEnd"/>
+      <w:r>
+        <w:rPr>
+          <w:rFonts w:ascii="Times New Roman" w:hAnsi="Times New Roman" w:cs="Times New Roman"/>
+        </w:rPr>
+        <w:t>: alfa (α)</w:t>
+      </w:r>
+      <w:r>
+        <w:rPr>
+          <w:rFonts w:ascii="Times New Roman" w:hAnsi="Times New Roman" w:cs="Times New Roman"/>
+          <w:b/>
+          <w:bCs/>
+        </w:rPr>
+        <w:t xml:space="preserve"> </w:t>
+      </w:r>
+      <w:r>
+        <w:rPr>
+          <w:rFonts w:ascii="Times New Roman" w:hAnsi="Times New Roman" w:cs="Times New Roman"/>
+        </w:rPr>
+        <w:t>que controla el grado en que influye cada penalización y toma valores [0,1], así, si</w:t>
+      </w:r>
+      <w:r>
+        <w:rPr>
+          <w:rFonts w:ascii="Cambria Math" w:hAnsi="Cambria Math" w:cs="Times New Roman"/>
+          <w:i/>
+        </w:rPr>
+        <w:t xml:space="preserve"> </w:t>
+      </w:r>
+      <m:oMath>
+        <m:r>
+          <m:rPr>
+            <m:sty m:val="p"/>
+          </m:rPr>
+          <w:rPr>
+            <w:rFonts w:ascii="Cambria Math" w:hAnsi="Cambria Math" w:cs="Times New Roman"/>
+          </w:rPr>
+          <m:t>α</m:t>
+        </m:r>
+        <m:r>
+          <m:rPr>
+            <m:sty m:val="p"/>
+          </m:rPr>
+          <w:rPr>
+            <w:rFonts w:ascii="Cambria Math" w:hAnsi="Times New Roman" w:cs="Times New Roman"/>
+          </w:rPr>
+          <m:t>=1</m:t>
+        </m:r>
+      </m:oMath>
+      <w:r>
+        <w:rPr>
+          <w:rFonts w:ascii="Times New Roman" w:hAnsi="Times New Roman" w:cs="Times New Roman"/>
+        </w:rPr>
+        <w:t xml:space="preserve"> se aplica </w:t>
+      </w:r>
+      <w:r>
+        <w:rPr>
+          <w:rFonts w:ascii="Times New Roman" w:hAnsi="Times New Roman" w:cs="Times New Roman"/>
+          <w:i/>
+          <w:iCs/>
+        </w:rPr>
+        <w:t>Lasso</w:t>
+      </w:r>
+      <w:r>
+        <w:rPr>
+          <w:rFonts w:ascii="Times New Roman" w:hAnsi="Times New Roman" w:cs="Times New Roman"/>
+        </w:rPr>
+        <w:t xml:space="preserve"> y si </w:t>
+      </w:r>
+      <m:oMath>
+        <m:r>
+          <m:rPr>
+            <m:sty m:val="p"/>
+          </m:rPr>
+          <w:rPr>
+            <w:rFonts w:ascii="Cambria Math" w:hAnsi="Cambria Math" w:cs="Times New Roman"/>
+          </w:rPr>
+          <m:t>α</m:t>
+        </m:r>
+        <m:r>
+          <m:rPr>
+            <m:sty m:val="p"/>
+          </m:rPr>
+          <w:rPr>
+            <w:rFonts w:ascii="Cambria Math" w:hAnsi="Times New Roman" w:cs="Times New Roman"/>
+          </w:rPr>
+          <m:t xml:space="preserve">=0 </m:t>
+        </m:r>
+      </m:oMath>
+      <w:r>
+        <w:rPr>
+          <w:rFonts w:ascii="Times New Roman" w:eastAsiaTheme="minorEastAsia" w:hAnsi="Times New Roman" w:cs="Times New Roman"/>
+        </w:rPr>
+        <w:t xml:space="preserve">se aplica </w:t>
+      </w:r>
+      <w:r>
+        <w:rPr>
+          <w:rFonts w:ascii="Times New Roman" w:eastAsiaTheme="minorEastAsia" w:hAnsi="Times New Roman" w:cs="Times New Roman"/>
+          <w:i/>
+          <w:iCs/>
+        </w:rPr>
+        <w:t xml:space="preserve">Ridge; </w:t>
+      </w:r>
+      <w:r>
+        <w:rPr>
+          <w:rFonts w:ascii="Times New Roman" w:hAnsi="Times New Roman" w:cs="Times New Roman"/>
+        </w:rPr>
+        <w:t>y lambda (λ)</w:t>
+      </w:r>
+      <w:r>
+        <w:rPr>
+          <w:rFonts w:ascii="Times New Roman" w:hAnsi="Times New Roman" w:cs="Times New Roman"/>
+          <w:b/>
+          <w:bCs/>
+        </w:rPr>
+        <w:t xml:space="preserve"> </w:t>
+      </w:r>
+      <w:r>
+        <w:rPr>
+          <w:rFonts w:ascii="Times New Roman" w:hAnsi="Times New Roman" w:cs="Times New Roman"/>
+        </w:rPr>
+        <w:t xml:space="preserve">que es el </w:t>
+      </w:r>
+      <w:proofErr w:type="spellStart"/>
+      <w:r>
+        <w:rPr>
+          <w:rFonts w:ascii="Times New Roman" w:hAnsi="Times New Roman" w:cs="Times New Roman"/>
+        </w:rPr>
+        <w:t>hiperparámetro</w:t>
+      </w:r>
+      <w:proofErr w:type="spellEnd"/>
+      <w:r>
+        <w:rPr>
+          <w:rFonts w:ascii="Times New Roman" w:hAnsi="Times New Roman" w:cs="Times New Roman"/>
+        </w:rPr>
+        <w:t xml:space="preserve"> de regularización.</w:t>
+      </w:r>
+    </w:p>
+  </w:endnote>
+  <w:endnote w:id="21">
+    <w:p>
+      <w:pPr>
+        <w:pStyle w:val="Textonotaalfinal"/>
+        <w:jc w:val="both"/>
+        <w:rPr>
+          <w:rFonts w:ascii="Times New Roman" w:hAnsi="Times New Roman" w:cs="Times New Roman"/>
+          <w:sz w:val="22"/>
+          <w:szCs w:val="22"/>
+        </w:rPr>
+      </w:pPr>
+      <w:r>
+        <w:rPr>
+          <w:rStyle w:val="Refdenotaalfinal"/>
+          <w:rFonts w:ascii="Times New Roman" w:hAnsi="Times New Roman" w:cs="Times New Roman"/>
+          <w:sz w:val="22"/>
+          <w:szCs w:val="22"/>
+        </w:rPr>
+        <w:endnoteRef/>
+      </w:r>
+      <w:r>
+        <w:rPr>
+          <w:rFonts w:ascii="Times New Roman" w:hAnsi="Times New Roman" w:cs="Times New Roman"/>
+          <w:sz w:val="22"/>
+          <w:szCs w:val="22"/>
+        </w:rPr>
+        <w:t xml:space="preserve"> Se multiplicó la línea de pobreza (</w:t>
+      </w:r>
+      <w:proofErr w:type="spellStart"/>
+      <w:r>
+        <w:rPr>
+          <w:rFonts w:ascii="Times New Roman" w:hAnsi="Times New Roman" w:cs="Times New Roman"/>
+          <w:sz w:val="22"/>
+          <w:szCs w:val="22"/>
+        </w:rPr>
+        <w:t>Lp</w:t>
+      </w:r>
+      <w:proofErr w:type="spellEnd"/>
+      <w:r>
+        <w:rPr>
+          <w:rFonts w:ascii="Times New Roman" w:hAnsi="Times New Roman" w:cs="Times New Roman"/>
+          <w:sz w:val="22"/>
+          <w:szCs w:val="22"/>
+        </w:rPr>
+        <w:t xml:space="preserve">) por el número de personas en la unidad de gasto, puesto que la </w:t>
+      </w:r>
+      <w:proofErr w:type="spellStart"/>
+      <w:r>
+        <w:rPr>
+          <w:rFonts w:ascii="Times New Roman" w:hAnsi="Times New Roman" w:cs="Times New Roman"/>
+          <w:sz w:val="22"/>
+          <w:szCs w:val="22"/>
+        </w:rPr>
+        <w:t>Lp</w:t>
+      </w:r>
+      <w:proofErr w:type="spellEnd"/>
+      <w:r>
+        <w:rPr>
+          <w:rFonts w:ascii="Times New Roman" w:hAnsi="Times New Roman" w:cs="Times New Roman"/>
+          <w:sz w:val="22"/>
+          <w:szCs w:val="22"/>
+        </w:rPr>
+        <w:t xml:space="preserve"> está en términos per cápita, y el ingreso estimado es agregado del hogar.</w:t>
       </w:r>
     </w:p>
   </w:endnote>
@@ -3700,14 +4360,14 @@
   <w:footnote w:id="1">
     <w:p>
       <w:pPr>
-        <w:pStyle w:val="FootnoteText"/>
-        <w:rPr>
-          <w:rFonts w:ascii="Times New Roman" w:hAnsi="Times New Roman" w:cs="Times New Roman"/>
-        </w:rPr>
-      </w:pPr>
-      <w:r>
-        <w:rPr>
-          <w:rStyle w:val="FootnoteReference"/>
+        <w:pStyle w:val="Textonotapie"/>
+        <w:rPr>
+          <w:rFonts w:ascii="Times New Roman" w:hAnsi="Times New Roman" w:cs="Times New Roman"/>
+        </w:rPr>
+      </w:pPr>
+      <w:r>
+        <w:rPr>
+          <w:rStyle w:val="Refdenotaalpie"/>
           <w:rFonts w:ascii="Times New Roman" w:hAnsi="Times New Roman" w:cs="Times New Roman"/>
         </w:rPr>
         <w:t>*</w:t>
@@ -3846,6 +4506,7 @@
     <w:lsdException w:name="HTML Sample" w:semiHidden="1" w:unhideWhenUsed="1"/>
     <w:lsdException w:name="HTML Typewriter" w:semiHidden="1" w:unhideWhenUsed="1"/>
     <w:lsdException w:name="HTML Variable" w:semiHidden="1" w:unhideWhenUsed="1"/>
+    <w:lsdException w:name="Normal Table" w:semiHidden="1" w:unhideWhenUsed="1"/>
     <w:lsdException w:name="annotation subject" w:semiHidden="1" w:unhideWhenUsed="1"/>
     <w:lsdException w:name="No List" w:semiHidden="1" w:unhideWhenUsed="1"/>
     <w:lsdException w:name="Outline List 1" w:semiHidden="1" w:unhideWhenUsed="1"/>
@@ -3888,8 +4549,11 @@
     <w:lsdException w:name="Table Contemporary" w:semiHidden="1" w:unhideWhenUsed="1"/>
     <w:lsdException w:name="Table Elegant" w:semiHidden="1" w:unhideWhenUsed="1"/>
     <w:lsdException w:name="Table Professional" w:semiHidden="1" w:unhideWhenUsed="1"/>
+    <w:lsdException w:name="Table Subtle 1" w:semiHidden="1" w:unhideWhenUsed="1"/>
     <w:lsdException w:name="Table Subtle 2" w:semiHidden="1" w:unhideWhenUsed="1"/>
     <w:lsdException w:name="Table Web 1" w:semiHidden="1" w:unhideWhenUsed="1"/>
+    <w:lsdException w:name="Table Web 2" w:semiHidden="1" w:unhideWhenUsed="1"/>
+    <w:lsdException w:name="Table Web 3" w:semiHidden="1" w:unhideWhenUsed="1"/>
     <w:lsdException w:name="Balloon Text" w:semiHidden="1" w:unhideWhenUsed="1"/>
     <w:lsdException w:name="Table Grid" w:uiPriority="39"/>
     <w:lsdException w:name="Table Theme" w:semiHidden="1" w:unhideWhenUsed="1"/>
@@ -4122,13 +4786,13 @@
       <w:spacing w:line="256" w:lineRule="auto"/>
     </w:pPr>
   </w:style>
-  <w:style w:type="character" w:default="1" w:styleId="DefaultParagraphFont">
+  <w:style w:type="character" w:default="1" w:styleId="Fuentedeprrafopredeter">
     <w:name w:val="Default Paragraph Font"/>
     <w:uiPriority w:val="1"/>
     <w:semiHidden/>
     <w:unhideWhenUsed/>
   </w:style>
-  <w:style w:type="table" w:default="1" w:styleId="TableNormal">
+  <w:style w:type="table" w:default="1" w:styleId="Tablanormal">
     <w:name w:val="Normal Table"/>
     <w:uiPriority w:val="99"/>
     <w:semiHidden/>
@@ -4143,15 +4807,15 @@
       </w:tblCellMar>
     </w:tblPr>
   </w:style>
-  <w:style w:type="numbering" w:default="1" w:styleId="NoList">
+  <w:style w:type="numbering" w:default="1" w:styleId="Sinlista">
     <w:name w:val="No List"/>
     <w:uiPriority w:val="99"/>
     <w:semiHidden/>
     <w:unhideWhenUsed/>
   </w:style>
-  <w:style w:type="character" w:styleId="Hyperlink">
+  <w:style w:type="character" w:styleId="Hipervnculo">
     <w:name w:val="Hyperlink"/>
-    <w:basedOn w:val="DefaultParagraphFont"/>
+    <w:basedOn w:val="Fuentedeprrafopredeter"/>
     <w:uiPriority w:val="99"/>
     <w:semiHidden/>
     <w:unhideWhenUsed/>
@@ -4161,10 +4825,10 @@
       <w:u w:val="single"/>
     </w:rPr>
   </w:style>
-  <w:style w:type="paragraph" w:styleId="FootnoteText">
+  <w:style w:type="paragraph" w:styleId="Textonotapie">
     <w:name w:val="footnote text"/>
     <w:basedOn w:val="Normal"/>
-    <w:link w:val="FootnoteTextChar"/>
+    <w:link w:val="TextonotapieCar"/>
     <w:uiPriority w:val="99"/>
     <w:semiHidden/>
     <w:unhideWhenUsed/>
@@ -4177,10 +4841,10 @@
       <w:szCs w:val="20"/>
     </w:rPr>
   </w:style>
-  <w:style w:type="character" w:customStyle="1" w:styleId="FootnoteTextChar">
-    <w:name w:val="Footnote Text Char"/>
-    <w:basedOn w:val="DefaultParagraphFont"/>
-    <w:link w:val="FootnoteText"/>
+  <w:style w:type="character" w:customStyle="1" w:styleId="TextonotapieCar">
+    <w:name w:val="Texto nota pie Car"/>
+    <w:basedOn w:val="Fuentedeprrafopredeter"/>
+    <w:link w:val="Textonotapie"/>
     <w:uiPriority w:val="99"/>
     <w:semiHidden/>
     <w:rsid w:val="00130B06"/>
@@ -4189,10 +4853,10 @@
       <w:szCs w:val="20"/>
     </w:rPr>
   </w:style>
-  <w:style w:type="paragraph" w:styleId="EndnoteText">
+  <w:style w:type="paragraph" w:styleId="Textonotaalfinal">
     <w:name w:val="endnote text"/>
     <w:basedOn w:val="Normal"/>
-    <w:link w:val="EndnoteTextChar"/>
+    <w:link w:val="TextonotaalfinalCar"/>
     <w:uiPriority w:val="99"/>
     <w:unhideWhenUsed/>
     <w:rsid w:val="00130B06"/>
@@ -4204,10 +4868,10 @@
       <w:szCs w:val="20"/>
     </w:rPr>
   </w:style>
-  <w:style w:type="character" w:customStyle="1" w:styleId="EndnoteTextChar">
-    <w:name w:val="Endnote Text Char"/>
-    <w:basedOn w:val="DefaultParagraphFont"/>
-    <w:link w:val="EndnoteText"/>
+  <w:style w:type="character" w:customStyle="1" w:styleId="TextonotaalfinalCar">
+    <w:name w:val="Texto nota al final Car"/>
+    <w:basedOn w:val="Fuentedeprrafopredeter"/>
+    <w:link w:val="Textonotaalfinal"/>
     <w:uiPriority w:val="99"/>
     <w:rsid w:val="00130B06"/>
     <w:rPr>
@@ -4215,9 +4879,9 @@
       <w:szCs w:val="20"/>
     </w:rPr>
   </w:style>
-  <w:style w:type="character" w:styleId="FootnoteReference">
+  <w:style w:type="character" w:styleId="Refdenotaalpie">
     <w:name w:val="footnote reference"/>
-    <w:basedOn w:val="DefaultParagraphFont"/>
+    <w:basedOn w:val="Fuentedeprrafopredeter"/>
     <w:uiPriority w:val="99"/>
     <w:semiHidden/>
     <w:unhideWhenUsed/>
@@ -4226,9 +4890,9 @@
       <w:vertAlign w:val="superscript"/>
     </w:rPr>
   </w:style>
-  <w:style w:type="character" w:styleId="EndnoteReference">
+  <w:style w:type="character" w:styleId="Refdenotaalfinal">
     <w:name w:val="endnote reference"/>
-    <w:basedOn w:val="DefaultParagraphFont"/>
+    <w:basedOn w:val="Fuentedeprrafopredeter"/>
     <w:uiPriority w:val="99"/>
     <w:semiHidden/>
     <w:unhideWhenUsed/>

</xml_diff>